<commit_message>
Completed output_dict_all Function with initial testing of expected outputs.
</commit_message>
<xml_diff>
--- a/91896 Testing.docx
+++ b/91896 Testing.docx
@@ -48,8 +48,8 @@
         <w:gridCol w:w="1992"/>
         <w:gridCol w:w="1992"/>
         <w:gridCol w:w="1993"/>
-        <w:gridCol w:w="1993"/>
-        <w:gridCol w:w="1993"/>
+        <w:gridCol w:w="2091"/>
+        <w:gridCol w:w="1895"/>
         <w:gridCol w:w="1993"/>
       </w:tblGrid>
       <w:tr>
@@ -135,7 +135,7 @@
         </w:tc>
         <w:tc>
           <w:tcPr>
-            <w:tcW w:w="1993" w:type="dxa"/>
+            <w:tcW w:w="2091" w:type="dxa"/>
           </w:tcPr>
           <w:p>
             <w:r>
@@ -145,7 +145,7 @@
         </w:tc>
         <w:tc>
           <w:tcPr>
-            <w:tcW w:w="1993" w:type="dxa"/>
+            <w:tcW w:w="1895" w:type="dxa"/>
           </w:tcPr>
           <w:p>
             <w:r>
@@ -169,44 +169,57 @@
           <w:tcPr>
             <w:tcW w:w="1992" w:type="dxa"/>
           </w:tcPr>
-          <w:p/>
-        </w:tc>
-        <w:tc>
-          <w:tcPr>
-            <w:tcW w:w="1992" w:type="dxa"/>
-          </w:tcPr>
-          <w:p/>
-        </w:tc>
-        <w:tc>
-          <w:tcPr>
-            <w:tcW w:w="1992" w:type="dxa"/>
-          </w:tcPr>
-          <w:p>
-            <w:proofErr w:type="gramStart"/>
-            <w:r>
-              <w:t>Expected,  Boundary</w:t>
-            </w:r>
-            <w:proofErr w:type="gramEnd"/>
-            <w:r>
-              <w:t>, or Invalid</w:t>
-            </w:r>
-          </w:p>
-        </w:tc>
-        <w:tc>
-          <w:tcPr>
-            <w:tcW w:w="1993" w:type="dxa"/>
-          </w:tcPr>
-          <w:p/>
-        </w:tc>
-        <w:tc>
-          <w:tcPr>
-            <w:tcW w:w="1993" w:type="dxa"/>
-          </w:tcPr>
-          <w:p/>
-        </w:tc>
-        <w:tc>
-          <w:tcPr>
-            <w:tcW w:w="1993" w:type="dxa"/>
+          <w:p>
+            <w:r>
+              <w:t>19/6/25</w:t>
+            </w:r>
+          </w:p>
+        </w:tc>
+        <w:tc>
+          <w:tcPr>
+            <w:tcW w:w="1992" w:type="dxa"/>
+          </w:tcPr>
+          <w:p>
+            <w:r>
+              <w:t>Output Dictionary Function</w:t>
+            </w:r>
+          </w:p>
+        </w:tc>
+        <w:tc>
+          <w:tcPr>
+            <w:tcW w:w="1992" w:type="dxa"/>
+          </w:tcPr>
+          <w:p>
+            <w:r>
+              <w:t>Expected</w:t>
+            </w:r>
+          </w:p>
+        </w:tc>
+        <w:tc>
+          <w:tcPr>
+            <w:tcW w:w="1993" w:type="dxa"/>
+          </w:tcPr>
+          <w:p>
+            <w:proofErr w:type="spellStart"/>
+            <w:r>
+              <w:t>task_dictionary</w:t>
+            </w:r>
+            <w:proofErr w:type="spellEnd"/>
+          </w:p>
+        </w:tc>
+        <w:tc>
+          <w:tcPr>
+            <w:tcW w:w="2091" w:type="dxa"/>
+          </w:tcPr>
+          <w:p>
+            <w:r>
+              <w:t>Task Id’s to be printed with all their details formatted in a readable and presentable layout</w:t>
+            </w:r>
+          </w:p>
+        </w:tc>
+        <w:tc>
+          <w:tcPr>
+            <w:tcW w:w="1895" w:type="dxa"/>
           </w:tcPr>
           <w:p/>
         </w:tc>
@@ -247,13 +260,13 @@
         </w:tc>
         <w:tc>
           <w:tcPr>
-            <w:tcW w:w="1993" w:type="dxa"/>
-          </w:tcPr>
-          <w:p/>
-        </w:tc>
-        <w:tc>
-          <w:tcPr>
-            <w:tcW w:w="1993" w:type="dxa"/>
+            <w:tcW w:w="2091" w:type="dxa"/>
+          </w:tcPr>
+          <w:p/>
+        </w:tc>
+        <w:tc>
+          <w:tcPr>
+            <w:tcW w:w="1895" w:type="dxa"/>
           </w:tcPr>
           <w:p/>
         </w:tc>
@@ -291,13 +304,13 @@
         </w:tc>
         <w:tc>
           <w:tcPr>
-            <w:tcW w:w="1993" w:type="dxa"/>
-          </w:tcPr>
-          <w:p/>
-        </w:tc>
-        <w:tc>
-          <w:tcPr>
-            <w:tcW w:w="1993" w:type="dxa"/>
+            <w:tcW w:w="2091" w:type="dxa"/>
+          </w:tcPr>
+          <w:p/>
+        </w:tc>
+        <w:tc>
+          <w:tcPr>
+            <w:tcW w:w="1895" w:type="dxa"/>
           </w:tcPr>
           <w:p/>
         </w:tc>
@@ -338,13 +351,13 @@
         </w:tc>
         <w:tc>
           <w:tcPr>
-            <w:tcW w:w="1993" w:type="dxa"/>
-          </w:tcPr>
-          <w:p/>
-        </w:tc>
-        <w:tc>
-          <w:tcPr>
-            <w:tcW w:w="1993" w:type="dxa"/>
+            <w:tcW w:w="2091" w:type="dxa"/>
+          </w:tcPr>
+          <w:p/>
+        </w:tc>
+        <w:tc>
+          <w:tcPr>
+            <w:tcW w:w="1895" w:type="dxa"/>
           </w:tcPr>
           <w:p/>
         </w:tc>
@@ -382,13 +395,13 @@
         </w:tc>
         <w:tc>
           <w:tcPr>
-            <w:tcW w:w="1993" w:type="dxa"/>
-          </w:tcPr>
-          <w:p/>
-        </w:tc>
-        <w:tc>
-          <w:tcPr>
-            <w:tcW w:w="1993" w:type="dxa"/>
+            <w:tcW w:w="2091" w:type="dxa"/>
+          </w:tcPr>
+          <w:p/>
+        </w:tc>
+        <w:tc>
+          <w:tcPr>
+            <w:tcW w:w="1895" w:type="dxa"/>
           </w:tcPr>
           <w:p/>
         </w:tc>
@@ -1542,7 +1555,7 @@
     </w:tbl>
     <w:p/>
     <w:sectPr>
-      <w:headerReference w:type="default" r:id="rId6"/>
+      <w:headerReference w:type="default" r:id="rId9"/>
       <w:pgSz w:w="16838" w:h="11906" w:orient="landscape"/>
       <w:pgMar w:top="1440" w:right="1440" w:bottom="1440" w:left="1440" w:header="708" w:footer="708" w:gutter="0"/>
       <w:cols w:space="708"/>
@@ -1614,6 +1627,9 @@
     <w:r>
       <w:tab/>
       <w:t>Name:</w:t>
+    </w:r>
+    <w:r>
+      <w:t xml:space="preserve"> Phoenix Naera</w:t>
     </w:r>
   </w:p>
 </w:hdr>
@@ -2222,6 +2238,7 @@
   <w:style w:type="character" w:default="1" w:styleId="DefaultParagraphFont">
     <w:name w:val="Default Paragraph Font"/>
     <w:uiPriority w:val="1"/>
+    <w:semiHidden/>
     <w:unhideWhenUsed/>
   </w:style>
   <w:style w:type="table" w:default="1" w:styleId="TableNormal">
@@ -2960,6 +2977,26 @@
 </file>
 
 <file path=customXml/item1.xml><?xml version="1.0" encoding="utf-8"?>
+<p:properties xmlns:p="http://schemas.microsoft.com/office/2006/metadata/properties" xmlns:xsi="http://www.w3.org/2001/XMLSchema-instance" xmlns:pc="http://schemas.microsoft.com/office/infopath/2007/PartnerControls">
+  <documentManagement>
+    <TaxCatchAll xmlns="36c75000-58b1-48ef-889f-834f55adc240" xsi:nil="true"/>
+    <lcf76f155ced4ddcb4097134ff3c332f xmlns="123be271-b045-42f2-9f8f-350d6f8ef38d">
+      <Terms xmlns="http://schemas.microsoft.com/office/infopath/2007/PartnerControls"/>
+    </lcf76f155ced4ddcb4097134ff3c332f>
+  </documentManagement>
+</p:properties>
+</file>
+
+<file path=customXml/item2.xml><?xml version="1.0" encoding="utf-8"?>
+<?mso-contentType ?>
+<FormTemplates xmlns="http://schemas.microsoft.com/sharepoint/v3/contenttype/forms">
+  <Display>DocumentLibraryForm</Display>
+  <Edit>DocumentLibraryForm</Edit>
+  <New>DocumentLibraryForm</New>
+</FormTemplates>
+</file>
+
+<file path=customXml/item3.xml><?xml version="1.0" encoding="utf-8"?>
 <ct:contentTypeSchema xmlns:ct="http://schemas.microsoft.com/office/2006/metadata/contentType" xmlns:ma="http://schemas.microsoft.com/office/2006/metadata/properties/metaAttributes" ct:_="" ma:_="" ma:contentTypeName="Document" ma:contentTypeID="0x0101007E8B0F3A3D93E84AB524F8279E19E7B7" ma:contentTypeVersion="11" ma:contentTypeDescription="Create a new document." ma:contentTypeScope="" ma:versionID="857d14907125e99ca9f435da587db4e2">
   <xsd:schema xmlns:xsd="http://www.w3.org/2001/XMLSchema" xmlns:xs="http://www.w3.org/2001/XMLSchema" xmlns:p="http://schemas.microsoft.com/office/2006/metadata/properties" xmlns:ns2="123be271-b045-42f2-9f8f-350d6f8ef38d" xmlns:ns3="36c75000-58b1-48ef-889f-834f55adc240" targetNamespace="http://schemas.microsoft.com/office/2006/metadata/properties" ma:root="true" ma:fieldsID="2b82e7a265a00a58c708e3a9a583fdbf" ns2:_="" ns3:_="">
     <xsd:import namespace="123be271-b045-42f2-9f8f-350d6f8ef38d"/>
@@ -3154,34 +3191,40 @@
 </ct:contentTypeSchema>
 </file>
 
-<file path=customXml/item2.xml><?xml version="1.0" encoding="utf-8"?>
-<?mso-contentType ?>
-<FormTemplates xmlns="http://schemas.microsoft.com/sharepoint/v3/contenttype/forms">
-  <Display>DocumentLibraryForm</Display>
-  <Edit>DocumentLibraryForm</Edit>
-  <New>DocumentLibraryForm</New>
-</FormTemplates>
-</file>
-
-<file path=customXml/item3.xml><?xml version="1.0" encoding="utf-8"?>
-<p:properties xmlns:p="http://schemas.microsoft.com/office/2006/metadata/properties" xmlns:xsi="http://www.w3.org/2001/XMLSchema-instance" xmlns:pc="http://schemas.microsoft.com/office/infopath/2007/PartnerControls">
-  <documentManagement>
-    <TaxCatchAll xmlns="36c75000-58b1-48ef-889f-834f55adc240" xsi:nil="true"/>
-    <lcf76f155ced4ddcb4097134ff3c332f xmlns="123be271-b045-42f2-9f8f-350d6f8ef38d">
-      <Terms xmlns="http://schemas.microsoft.com/office/infopath/2007/PartnerControls"/>
-    </lcf76f155ced4ddcb4097134ff3c332f>
-  </documentManagement>
-</p:properties>
-</file>
-
 <file path=customXml/itemProps1.xml><?xml version="1.0" encoding="utf-8"?>
-<ds:datastoreItem xmlns:ds="http://schemas.openxmlformats.org/officeDocument/2006/customXml" ds:itemID="{1A2AD3AA-B754-4655-957F-F1B126635C66}"/>
+<ds:datastoreItem xmlns:ds="http://schemas.openxmlformats.org/officeDocument/2006/customXml" ds:itemID="{C7515DB5-DEF0-4F12-A4AA-38224E91E24A}">
+  <ds:schemaRefs>
+    <ds:schemaRef ds:uri="http://schemas.microsoft.com/office/2006/metadata/properties"/>
+    <ds:schemaRef ds:uri="http://schemas.microsoft.com/office/infopath/2007/PartnerControls"/>
+    <ds:schemaRef ds:uri="36c75000-58b1-48ef-889f-834f55adc240"/>
+    <ds:schemaRef ds:uri="123be271-b045-42f2-9f8f-350d6f8ef38d"/>
+  </ds:schemaRefs>
+</ds:datastoreItem>
 </file>
 
 <file path=customXml/itemProps2.xml><?xml version="1.0" encoding="utf-8"?>
-<ds:datastoreItem xmlns:ds="http://schemas.openxmlformats.org/officeDocument/2006/customXml" ds:itemID="{1D738709-4E75-423A-A58E-A367BEE6EA78}"/>
+<ds:datastoreItem xmlns:ds="http://schemas.openxmlformats.org/officeDocument/2006/customXml" ds:itemID="{1D738709-4E75-423A-A58E-A367BEE6EA78}">
+  <ds:schemaRefs>
+    <ds:schemaRef ds:uri="http://schemas.microsoft.com/sharepoint/v3/contenttype/forms"/>
+  </ds:schemaRefs>
+</ds:datastoreItem>
 </file>
 
 <file path=customXml/itemProps3.xml><?xml version="1.0" encoding="utf-8"?>
-<ds:datastoreItem xmlns:ds="http://schemas.openxmlformats.org/officeDocument/2006/customXml" ds:itemID="{C7515DB5-DEF0-4F12-A4AA-38224E91E24A}"/>
+<ds:datastoreItem xmlns:ds="http://schemas.openxmlformats.org/officeDocument/2006/customXml" ds:itemID="{1A2AD3AA-B754-4655-957F-F1B126635C66}">
+  <ds:schemaRefs>
+    <ds:schemaRef ds:uri="http://schemas.microsoft.com/office/2006/metadata/contentType"/>
+    <ds:schemaRef ds:uri="http://schemas.microsoft.com/office/2006/metadata/properties/metaAttributes"/>
+    <ds:schemaRef ds:uri="http://www.w3.org/2001/XMLSchema"/>
+    <ds:schemaRef ds:uri="http://schemas.microsoft.com/office/2006/metadata/properties"/>
+    <ds:schemaRef ds:uri="123be271-b045-42f2-9f8f-350d6f8ef38d"/>
+    <ds:schemaRef ds:uri="36c75000-58b1-48ef-889f-834f55adc240"/>
+    <ds:schemaRef ds:uri="http://schemas.microsoft.com/office/2006/documentManagement/types"/>
+    <ds:schemaRef ds:uri="http://schemas.microsoft.com/office/infopath/2007/PartnerControls"/>
+    <ds:schemaRef ds:uri="http://schemas.openxmlformats.org/package/2006/metadata/core-properties"/>
+    <ds:schemaRef ds:uri="http://purl.org/dc/elements/1.1/"/>
+    <ds:schemaRef ds:uri="http://purl.org/dc/terms/"/>
+    <ds:schemaRef ds:uri="http://schemas.microsoft.com/internal/obd"/>
+  </ds:schemaRefs>
+</ds:datastoreItem>
 </file>
</xml_diff>

<commit_message>
Finished Search Function and began implementation on the add task function.
</commit_message>
<xml_diff>
--- a/91896 Testing.docx
+++ b/91896 Testing.docx
@@ -547,43 +547,80 @@
           <w:tcPr>
             <w:tcW w:w="1992" w:type="dxa"/>
           </w:tcPr>
-          <w:p/>
-        </w:tc>
-        <w:tc>
-          <w:tcPr>
-            <w:tcW w:w="1992" w:type="dxa"/>
-          </w:tcPr>
-          <w:p/>
-        </w:tc>
-        <w:tc>
-          <w:tcPr>
-            <w:tcW w:w="1992" w:type="dxa"/>
-          </w:tcPr>
-          <w:p/>
-        </w:tc>
-        <w:tc>
-          <w:tcPr>
-            <w:tcW w:w="1993" w:type="dxa"/>
-          </w:tcPr>
-          <w:p/>
-        </w:tc>
-        <w:tc>
-          <w:tcPr>
-            <w:tcW w:w="1993" w:type="dxa"/>
-          </w:tcPr>
-          <w:p/>
-        </w:tc>
-        <w:tc>
-          <w:tcPr>
-            <w:tcW w:w="1993" w:type="dxa"/>
-          </w:tcPr>
-          <w:p/>
-        </w:tc>
-        <w:tc>
-          <w:tcPr>
-            <w:tcW w:w="1993" w:type="dxa"/>
-          </w:tcPr>
-          <w:p/>
+          <w:p>
+            <w:r>
+              <w:t>19/6/25</w:t>
+            </w:r>
+          </w:p>
+        </w:tc>
+        <w:tc>
+          <w:tcPr>
+            <w:tcW w:w="1992" w:type="dxa"/>
+          </w:tcPr>
+          <w:p>
+            <w:r>
+              <w:t>Search Dictionary Function</w:t>
+            </w:r>
+          </w:p>
+        </w:tc>
+        <w:tc>
+          <w:tcPr>
+            <w:tcW w:w="1992" w:type="dxa"/>
+          </w:tcPr>
+          <w:p>
+            <w:r>
+              <w:t>Expected</w:t>
+            </w:r>
+          </w:p>
+        </w:tc>
+        <w:tc>
+          <w:tcPr>
+            <w:tcW w:w="1993" w:type="dxa"/>
+          </w:tcPr>
+          <w:p>
+            <w:r>
+              <w:t>Task_dictionary, “T1”</w:t>
+            </w:r>
+          </w:p>
+        </w:tc>
+        <w:tc>
+          <w:tcPr>
+            <w:tcW w:w="1993" w:type="dxa"/>
+          </w:tcPr>
+          <w:p>
+            <w:r>
+              <w:t>The function returns the details of task “T1”</w:t>
+            </w:r>
+          </w:p>
+        </w:tc>
+        <w:tc>
+          <w:tcPr>
+            <w:tcW w:w="1993" w:type="dxa"/>
+          </w:tcPr>
+          <w:p>
+            <w:r>
+              <w:t xml:space="preserve">The function returns the details, but no </w:t>
+            </w:r>
+            <w:r>
+              <w:lastRenderedPageBreak/>
+              <w:t>formatting has been applied</w:t>
+            </w:r>
+          </w:p>
+        </w:tc>
+        <w:tc>
+          <w:tcPr>
+            <w:tcW w:w="1993" w:type="dxa"/>
+          </w:tcPr>
+          <w:p>
+            <w:r>
+              <w:lastRenderedPageBreak/>
+              <w:t xml:space="preserve">A function should be made for single dictionary formatting where a </w:t>
+            </w:r>
+            <w:r>
+              <w:lastRenderedPageBreak/>
+              <w:t>nested system is not needed</w:t>
+            </w:r>
+          </w:p>
         </w:tc>
       </w:tr>
       <w:tr>
@@ -1261,6 +1298,7 @@
           </w:tcPr>
           <w:p>
             <w:r>
+              <w:lastRenderedPageBreak/>
               <w:t>Date</w:t>
             </w:r>
           </w:p>
@@ -2977,26 +3015,6 @@
 </file>
 
 <file path=customXml/item1.xml><?xml version="1.0" encoding="utf-8"?>
-<p:properties xmlns:p="http://schemas.microsoft.com/office/2006/metadata/properties" xmlns:xsi="http://www.w3.org/2001/XMLSchema-instance" xmlns:pc="http://schemas.microsoft.com/office/infopath/2007/PartnerControls">
-  <documentManagement>
-    <TaxCatchAll xmlns="36c75000-58b1-48ef-889f-834f55adc240" xsi:nil="true"/>
-    <lcf76f155ced4ddcb4097134ff3c332f xmlns="123be271-b045-42f2-9f8f-350d6f8ef38d">
-      <Terms xmlns="http://schemas.microsoft.com/office/infopath/2007/PartnerControls"/>
-    </lcf76f155ced4ddcb4097134ff3c332f>
-  </documentManagement>
-</p:properties>
-</file>
-
-<file path=customXml/item2.xml><?xml version="1.0" encoding="utf-8"?>
-<?mso-contentType ?>
-<FormTemplates xmlns="http://schemas.microsoft.com/sharepoint/v3/contenttype/forms">
-  <Display>DocumentLibraryForm</Display>
-  <Edit>DocumentLibraryForm</Edit>
-  <New>DocumentLibraryForm</New>
-</FormTemplates>
-</file>
-
-<file path=customXml/item3.xml><?xml version="1.0" encoding="utf-8"?>
 <ct:contentTypeSchema xmlns:ct="http://schemas.microsoft.com/office/2006/metadata/contentType" xmlns:ma="http://schemas.microsoft.com/office/2006/metadata/properties/metaAttributes" ct:_="" ma:_="" ma:contentTypeName="Document" ma:contentTypeID="0x0101007E8B0F3A3D93E84AB524F8279E19E7B7" ma:contentTypeVersion="11" ma:contentTypeDescription="Create a new document." ma:contentTypeScope="" ma:versionID="857d14907125e99ca9f435da587db4e2">
   <xsd:schema xmlns:xsd="http://www.w3.org/2001/XMLSchema" xmlns:xs="http://www.w3.org/2001/XMLSchema" xmlns:p="http://schemas.microsoft.com/office/2006/metadata/properties" xmlns:ns2="123be271-b045-42f2-9f8f-350d6f8ef38d" xmlns:ns3="36c75000-58b1-48ef-889f-834f55adc240" targetNamespace="http://schemas.microsoft.com/office/2006/metadata/properties" ma:root="true" ma:fieldsID="2b82e7a265a00a58c708e3a9a583fdbf" ns2:_="" ns3:_="">
     <xsd:import namespace="123be271-b045-42f2-9f8f-350d6f8ef38d"/>
@@ -3191,26 +3209,27 @@
 </ct:contentTypeSchema>
 </file>
 
-<file path=customXml/itemProps1.xml><?xml version="1.0" encoding="utf-8"?>
-<ds:datastoreItem xmlns:ds="http://schemas.openxmlformats.org/officeDocument/2006/customXml" ds:itemID="{C7515DB5-DEF0-4F12-A4AA-38224E91E24A}">
-  <ds:schemaRefs>
-    <ds:schemaRef ds:uri="http://schemas.microsoft.com/office/2006/metadata/properties"/>
-    <ds:schemaRef ds:uri="http://schemas.microsoft.com/office/infopath/2007/PartnerControls"/>
-    <ds:schemaRef ds:uri="36c75000-58b1-48ef-889f-834f55adc240"/>
-    <ds:schemaRef ds:uri="123be271-b045-42f2-9f8f-350d6f8ef38d"/>
-  </ds:schemaRefs>
-</ds:datastoreItem>
+<file path=customXml/item2.xml><?xml version="1.0" encoding="utf-8"?>
+<?mso-contentType ?>
+<FormTemplates xmlns="http://schemas.microsoft.com/sharepoint/v3/contenttype/forms">
+  <Display>DocumentLibraryForm</Display>
+  <Edit>DocumentLibraryForm</Edit>
+  <New>DocumentLibraryForm</New>
+</FormTemplates>
 </file>
 
-<file path=customXml/itemProps2.xml><?xml version="1.0" encoding="utf-8"?>
-<ds:datastoreItem xmlns:ds="http://schemas.openxmlformats.org/officeDocument/2006/customXml" ds:itemID="{1D738709-4E75-423A-A58E-A367BEE6EA78}">
-  <ds:schemaRefs>
-    <ds:schemaRef ds:uri="http://schemas.microsoft.com/sharepoint/v3/contenttype/forms"/>
-  </ds:schemaRefs>
-</ds:datastoreItem>
+<file path=customXml/item3.xml><?xml version="1.0" encoding="utf-8"?>
+<p:properties xmlns:p="http://schemas.microsoft.com/office/2006/metadata/properties" xmlns:xsi="http://www.w3.org/2001/XMLSchema-instance" xmlns:pc="http://schemas.microsoft.com/office/infopath/2007/PartnerControls">
+  <documentManagement>
+    <TaxCatchAll xmlns="36c75000-58b1-48ef-889f-834f55adc240" xsi:nil="true"/>
+    <lcf76f155ced4ddcb4097134ff3c332f xmlns="123be271-b045-42f2-9f8f-350d6f8ef38d">
+      <Terms xmlns="http://schemas.microsoft.com/office/infopath/2007/PartnerControls"/>
+    </lcf76f155ced4ddcb4097134ff3c332f>
+  </documentManagement>
+</p:properties>
 </file>
 
-<file path=customXml/itemProps3.xml><?xml version="1.0" encoding="utf-8"?>
+<file path=customXml/itemProps1.xml><?xml version="1.0" encoding="utf-8"?>
 <ds:datastoreItem xmlns:ds="http://schemas.openxmlformats.org/officeDocument/2006/customXml" ds:itemID="{1A2AD3AA-B754-4655-957F-F1B126635C66}">
   <ds:schemaRefs>
     <ds:schemaRef ds:uri="http://schemas.microsoft.com/office/2006/metadata/contentType"/>
@@ -3227,4 +3246,23 @@
     <ds:schemaRef ds:uri="http://schemas.microsoft.com/internal/obd"/>
   </ds:schemaRefs>
 </ds:datastoreItem>
+</file>
+
+<file path=customXml/itemProps2.xml><?xml version="1.0" encoding="utf-8"?>
+<ds:datastoreItem xmlns:ds="http://schemas.openxmlformats.org/officeDocument/2006/customXml" ds:itemID="{1D738709-4E75-423A-A58E-A367BEE6EA78}">
+  <ds:schemaRefs>
+    <ds:schemaRef ds:uri="http://schemas.microsoft.com/sharepoint/v3/contenttype/forms"/>
+  </ds:schemaRefs>
+</ds:datastoreItem>
+</file>
+
+<file path=customXml/itemProps3.xml><?xml version="1.0" encoding="utf-8"?>
+<ds:datastoreItem xmlns:ds="http://schemas.openxmlformats.org/officeDocument/2006/customXml" ds:itemID="{C7515DB5-DEF0-4F12-A4AA-38224E91E24A}">
+  <ds:schemaRefs>
+    <ds:schemaRef ds:uri="http://schemas.microsoft.com/office/2006/metadata/properties"/>
+    <ds:schemaRef ds:uri="http://schemas.microsoft.com/office/infopath/2007/PartnerControls"/>
+    <ds:schemaRef ds:uri="36c75000-58b1-48ef-889f-834f55adc240"/>
+    <ds:schemaRef ds:uri="123be271-b045-42f2-9f8f-350d6f8ef38d"/>
+  </ds:schemaRefs>
+</ds:datastoreItem>
 </file>
</xml_diff>

<commit_message>
Updated Testing Document Data
</commit_message>
<xml_diff>
--- a/91896 Testing.docx
+++ b/91896 Testing.docx
@@ -422,13 +422,13 @@
         <w:tblLook w:val="0420" w:firstRow="1" w:lastRow="0" w:firstColumn="0" w:lastColumn="0" w:noHBand="0" w:noVBand="1"/>
       </w:tblPr>
       <w:tblGrid>
-        <w:gridCol w:w="1992"/>
-        <w:gridCol w:w="1992"/>
-        <w:gridCol w:w="1992"/>
-        <w:gridCol w:w="1993"/>
-        <w:gridCol w:w="1993"/>
-        <w:gridCol w:w="1993"/>
-        <w:gridCol w:w="1993"/>
+        <w:gridCol w:w="1819"/>
+        <w:gridCol w:w="1859"/>
+        <w:gridCol w:w="1843"/>
+        <w:gridCol w:w="2834"/>
+        <w:gridCol w:w="1863"/>
+        <w:gridCol w:w="1861"/>
+        <w:gridCol w:w="1869"/>
       </w:tblGrid>
       <w:tr>
         <w:trPr>
@@ -614,11 +614,11 @@
           <w:p>
             <w:r>
               <w:lastRenderedPageBreak/>
-              <w:t xml:space="preserve">A function should be made for single dictionary formatting where a </w:t>
+              <w:t xml:space="preserve">A function should be made for single dictionary </w:t>
             </w:r>
             <w:r>
               <w:lastRenderedPageBreak/>
-              <w:t>nested system is not needed</w:t>
+              <w:t>formatting where a nested system is not needed</w:t>
             </w:r>
           </w:p>
         </w:tc>
@@ -631,43 +631,77 @@
           <w:tcPr>
             <w:tcW w:w="1992" w:type="dxa"/>
           </w:tcPr>
-          <w:p/>
-        </w:tc>
-        <w:tc>
-          <w:tcPr>
-            <w:tcW w:w="1992" w:type="dxa"/>
-          </w:tcPr>
-          <w:p/>
-        </w:tc>
-        <w:tc>
-          <w:tcPr>
-            <w:tcW w:w="1992" w:type="dxa"/>
-          </w:tcPr>
-          <w:p/>
-        </w:tc>
-        <w:tc>
-          <w:tcPr>
-            <w:tcW w:w="1993" w:type="dxa"/>
-          </w:tcPr>
-          <w:p/>
-        </w:tc>
-        <w:tc>
-          <w:tcPr>
-            <w:tcW w:w="1993" w:type="dxa"/>
-          </w:tcPr>
-          <w:p/>
-        </w:tc>
-        <w:tc>
-          <w:tcPr>
-            <w:tcW w:w="1993" w:type="dxa"/>
-          </w:tcPr>
-          <w:p/>
-        </w:tc>
-        <w:tc>
-          <w:tcPr>
-            <w:tcW w:w="1993" w:type="dxa"/>
-          </w:tcPr>
-          <w:p/>
+          <w:p>
+            <w:r>
+              <w:lastRenderedPageBreak/>
+              <w:t>23/6/25</w:t>
+            </w:r>
+          </w:p>
+        </w:tc>
+        <w:tc>
+          <w:tcPr>
+            <w:tcW w:w="1992" w:type="dxa"/>
+          </w:tcPr>
+          <w:p>
+            <w:r>
+              <w:t>Search Dictionary Function</w:t>
+            </w:r>
+          </w:p>
+        </w:tc>
+        <w:tc>
+          <w:tcPr>
+            <w:tcW w:w="1992" w:type="dxa"/>
+          </w:tcPr>
+          <w:p>
+            <w:r>
+              <w:t>Expected</w:t>
+            </w:r>
+          </w:p>
+        </w:tc>
+        <w:tc>
+          <w:tcPr>
+            <w:tcW w:w="1993" w:type="dxa"/>
+          </w:tcPr>
+          <w:p>
+            <w:proofErr w:type="spellStart"/>
+            <w:r>
+              <w:t>Team_members_dictionary</w:t>
+            </w:r>
+            <w:proofErr w:type="spellEnd"/>
+            <w:r>
+              <w:t>, “JSM”</w:t>
+            </w:r>
+          </w:p>
+        </w:tc>
+        <w:tc>
+          <w:tcPr>
+            <w:tcW w:w="1993" w:type="dxa"/>
+          </w:tcPr>
+          <w:p>
+            <w:r>
+              <w:t>The function should return a formatted string containing John Smith’s info</w:t>
+            </w:r>
+          </w:p>
+        </w:tc>
+        <w:tc>
+          <w:tcPr>
+            <w:tcW w:w="1993" w:type="dxa"/>
+          </w:tcPr>
+          <w:p>
+            <w:r>
+              <w:t>Nothing was returned</w:t>
+            </w:r>
+          </w:p>
+        </w:tc>
+        <w:tc>
+          <w:tcPr>
+            <w:tcW w:w="1993" w:type="dxa"/>
+          </w:tcPr>
+          <w:p>
+            <w:r>
+              <w:t>Formatting function was missing a return variable, issue patched by returning the formatted message. This now works as expected</w:t>
+            </w:r>
+          </w:p>
         </w:tc>
       </w:tr>
       <w:tr>
@@ -1181,6 +1215,7 @@
           <w:sz w:val="32"/>
           <w:szCs w:val="32"/>
         </w:rPr>
+        <w:lastRenderedPageBreak/>
         <w:t xml:space="preserve">Continue </w:t>
       </w:r>
       <w:r>
@@ -1298,7 +1333,6 @@
           </w:tcPr>
           <w:p>
             <w:r>
-              <w:lastRenderedPageBreak/>
               <w:t>Date</w:t>
             </w:r>
           </w:p>

</xml_diff>

<commit_message>
Worked on testing and editing new function code before use and final testing
</commit_message>
<xml_diff>
--- a/91896 Testing.docx
+++ b/91896 Testing.docx
@@ -71,12 +71,37 @@
                 <w:szCs w:val="28"/>
               </w:rPr>
             </w:pPr>
+            <w:proofErr w:type="spellStart"/>
             <w:r>
               <w:rPr>
                 <w:sz w:val="28"/>
                 <w:szCs w:val="28"/>
               </w:rPr>
-              <w:t>format_dict_single()</w:t>
+              <w:t>format_dict_</w:t>
+            </w:r>
+            <w:proofErr w:type="gramStart"/>
+            <w:r>
+              <w:rPr>
+                <w:sz w:val="28"/>
+                <w:szCs w:val="28"/>
+              </w:rPr>
+              <w:t>single</w:t>
+            </w:r>
+            <w:proofErr w:type="spellEnd"/>
+            <w:r>
+              <w:rPr>
+                <w:sz w:val="28"/>
+                <w:szCs w:val="28"/>
+              </w:rPr>
+              <w:t>(</w:t>
+            </w:r>
+            <w:proofErr w:type="gramEnd"/>
+            <w:r>
+              <w:rPr>
+                <w:sz w:val="28"/>
+                <w:szCs w:val="28"/>
+              </w:rPr>
+              <w:t>)</w:t>
             </w:r>
           </w:p>
           <w:p/>
@@ -193,9 +218,11 @@
             <w:tcW w:w="1993" w:type="dxa"/>
           </w:tcPr>
           <w:p>
+            <w:proofErr w:type="spellStart"/>
             <w:r>
               <w:t>task_dictionary</w:t>
             </w:r>
+            <w:proofErr w:type="spellEnd"/>
           </w:p>
         </w:tc>
         <w:tc>
@@ -448,12 +475,37 @@
                 <w:szCs w:val="28"/>
               </w:rPr>
             </w:pPr>
+            <w:proofErr w:type="spellStart"/>
             <w:r>
               <w:rPr>
                 <w:sz w:val="28"/>
                 <w:szCs w:val="28"/>
               </w:rPr>
-              <w:t>search_dict()</w:t>
+              <w:t>search_</w:t>
+            </w:r>
+            <w:proofErr w:type="gramStart"/>
+            <w:r>
+              <w:rPr>
+                <w:sz w:val="28"/>
+                <w:szCs w:val="28"/>
+              </w:rPr>
+              <w:t>dict</w:t>
+            </w:r>
+            <w:proofErr w:type="spellEnd"/>
+            <w:r>
+              <w:rPr>
+                <w:sz w:val="28"/>
+                <w:szCs w:val="28"/>
+              </w:rPr>
+              <w:t>(</w:t>
+            </w:r>
+            <w:proofErr w:type="gramEnd"/>
+            <w:r>
+              <w:rPr>
+                <w:sz w:val="28"/>
+                <w:szCs w:val="28"/>
+              </w:rPr>
+              <w:t>)</w:t>
             </w:r>
           </w:p>
           <w:p/>
@@ -655,8 +707,13 @@
             <w:tcW w:w="2834" w:type="dxa"/>
           </w:tcPr>
           <w:p>
-            <w:r>
-              <w:t>Team_members_dictionary, “JSM”</w:t>
+            <w:proofErr w:type="spellStart"/>
+            <w:r>
+              <w:t>Team_members_dictionary</w:t>
+            </w:r>
+            <w:proofErr w:type="spellEnd"/>
+            <w:r>
+              <w:t>, “JSM”</w:t>
             </w:r>
           </w:p>
         </w:tc>
@@ -793,7 +850,7 @@
           </w:tcPr>
           <w:p>
             <w:r>
-              <w:t>Invalid</w:t>
+              <w:t>Expected</w:t>
             </w:r>
           </w:p>
         </w:tc>
@@ -802,8 +859,13 @@
             <w:tcW w:w="2834" w:type="dxa"/>
           </w:tcPr>
           <w:p>
-            <w:r>
-              <w:t>Task_dictionary, “T3”</w:t>
+            <w:proofErr w:type="spellStart"/>
+            <w:r>
+              <w:t>Team_members_dictionary</w:t>
+            </w:r>
+            <w:proofErr w:type="spellEnd"/>
+            <w:r>
+              <w:t>, “JSM”</w:t>
             </w:r>
           </w:p>
         </w:tc>
@@ -811,154 +873,34 @@
           <w:tcPr>
             <w:tcW w:w="1863" w:type="dxa"/>
           </w:tcPr>
-          <w:p/>
+          <w:p>
+            <w:r>
+              <w:t>The function should return the formatted details of John Smith</w:t>
+            </w:r>
+          </w:p>
         </w:tc>
         <w:tc>
           <w:tcPr>
             <w:tcW w:w="1861" w:type="dxa"/>
           </w:tcPr>
-          <w:p/>
+          <w:p>
+            <w:r>
+              <w:t>John Smiths details were returned with the assigned task list formatted as well.</w:t>
+            </w:r>
+          </w:p>
         </w:tc>
         <w:tc>
           <w:tcPr>
             <w:tcW w:w="1869" w:type="dxa"/>
           </w:tcPr>
-          <w:p/>
-        </w:tc>
-      </w:tr>
-      <w:tr>
-        <w:tc>
-          <w:tcPr>
-            <w:tcW w:w="1819" w:type="dxa"/>
-          </w:tcPr>
-          <w:p>
-            <w:r>
-              <w:t>22/7/25</w:t>
-            </w:r>
-          </w:p>
-        </w:tc>
-        <w:tc>
-          <w:tcPr>
-            <w:tcW w:w="1859" w:type="dxa"/>
-          </w:tcPr>
-          <w:p>
-            <w:r>
-              <w:t>Search Dictionary Function</w:t>
-            </w:r>
-          </w:p>
-        </w:tc>
-        <w:tc>
-          <w:tcPr>
-            <w:tcW w:w="1843" w:type="dxa"/>
-          </w:tcPr>
-          <w:p>
-            <w:r>
-              <w:t>Expected</w:t>
-            </w:r>
-          </w:p>
-        </w:tc>
-        <w:tc>
-          <w:tcPr>
-            <w:tcW w:w="2834" w:type="dxa"/>
-          </w:tcPr>
-          <w:p>
-            <w:r>
-              <w:t>Team_members_dictionary, “JSM”</w:t>
-            </w:r>
-          </w:p>
-        </w:tc>
-        <w:tc>
-          <w:tcPr>
-            <w:tcW w:w="1863" w:type="dxa"/>
-          </w:tcPr>
-          <w:p>
-            <w:r>
-              <w:t>The function should return the formatted details of John Smith</w:t>
-            </w:r>
-          </w:p>
-        </w:tc>
-        <w:tc>
-          <w:tcPr>
-            <w:tcW w:w="1861" w:type="dxa"/>
-          </w:tcPr>
-          <w:p>
-            <w:r>
-              <w:t>John Smiths details were returned with the assigned task list formatted as well.</w:t>
-            </w:r>
-          </w:p>
-        </w:tc>
-        <w:tc>
-          <w:tcPr>
-            <w:tcW w:w="1869" w:type="dxa"/>
-          </w:tcPr>
           <w:p>
             <w:r>
               <w:t>No changes needed</w:t>
             </w:r>
           </w:p>
-        </w:tc>
-      </w:tr>
-      <w:tr>
-        <w:trPr>
-          <w:cnfStyle w:val="000000100000" w:firstRow="0" w:lastRow="0" w:firstColumn="0" w:lastColumn="0" w:oddVBand="0" w:evenVBand="0" w:oddHBand="1" w:evenHBand="0" w:firstRowFirstColumn="0" w:firstRowLastColumn="0" w:lastRowFirstColumn="0" w:lastRowLastColumn="0"/>
-        </w:trPr>
-        <w:tc>
-          <w:tcPr>
-            <w:tcW w:w="1819" w:type="dxa"/>
-          </w:tcPr>
-          <w:p>
-            <w:r>
-              <w:t>22/7/25</w:t>
-            </w:r>
-          </w:p>
-        </w:tc>
-        <w:tc>
-          <w:tcPr>
-            <w:tcW w:w="1859" w:type="dxa"/>
-          </w:tcPr>
-          <w:p>
-            <w:r>
-              <w:t>Search Dictionary Function</w:t>
-            </w:r>
-          </w:p>
-        </w:tc>
-        <w:tc>
-          <w:tcPr>
-            <w:tcW w:w="1843" w:type="dxa"/>
-          </w:tcPr>
-          <w:p>
-            <w:r>
-              <w:t>Invalid</w:t>
-            </w:r>
-          </w:p>
-        </w:tc>
-        <w:tc>
-          <w:tcPr>
-            <w:tcW w:w="2834" w:type="dxa"/>
-          </w:tcPr>
-          <w:p/>
-        </w:tc>
-        <w:tc>
-          <w:tcPr>
-            <w:tcW w:w="1863" w:type="dxa"/>
-          </w:tcPr>
-          <w:p/>
-        </w:tc>
-        <w:tc>
-          <w:tcPr>
-            <w:tcW w:w="1861" w:type="dxa"/>
-          </w:tcPr>
-          <w:p/>
-        </w:tc>
-        <w:tc>
-          <w:tcPr>
-            <w:tcW w:w="1869" w:type="dxa"/>
-          </w:tcPr>
-          <w:p/>
         </w:tc>
       </w:tr>
     </w:tbl>
-    <w:p/>
     <w:p/>
     <w:tbl>
       <w:tblPr>
@@ -3166,26 +3108,6 @@
 </file>
 
 <file path=customXml/item1.xml><?xml version="1.0" encoding="utf-8"?>
-<p:properties xmlns:p="http://schemas.microsoft.com/office/2006/metadata/properties" xmlns:xsi="http://www.w3.org/2001/XMLSchema-instance" xmlns:pc="http://schemas.microsoft.com/office/infopath/2007/PartnerControls">
-  <documentManagement>
-    <TaxCatchAll xmlns="36c75000-58b1-48ef-889f-834f55adc240" xsi:nil="true"/>
-    <lcf76f155ced4ddcb4097134ff3c332f xmlns="123be271-b045-42f2-9f8f-350d6f8ef38d">
-      <Terms xmlns="http://schemas.microsoft.com/office/infopath/2007/PartnerControls"/>
-    </lcf76f155ced4ddcb4097134ff3c332f>
-  </documentManagement>
-</p:properties>
-</file>
-
-<file path=customXml/item2.xml><?xml version="1.0" encoding="utf-8"?>
-<?mso-contentType ?>
-<FormTemplates xmlns="http://schemas.microsoft.com/sharepoint/v3/contenttype/forms">
-  <Display>DocumentLibraryForm</Display>
-  <Edit>DocumentLibraryForm</Edit>
-  <New>DocumentLibraryForm</New>
-</FormTemplates>
-</file>
-
-<file path=customXml/item3.xml><?xml version="1.0" encoding="utf-8"?>
 <ct:contentTypeSchema xmlns:ct="http://schemas.microsoft.com/office/2006/metadata/contentType" xmlns:ma="http://schemas.microsoft.com/office/2006/metadata/properties/metaAttributes" ct:_="" ma:_="" ma:contentTypeName="Document" ma:contentTypeID="0x0101007E8B0F3A3D93E84AB524F8279E19E7B7" ma:contentTypeVersion="11" ma:contentTypeDescription="Create a new document." ma:contentTypeScope="" ma:versionID="857d14907125e99ca9f435da587db4e2">
   <xsd:schema xmlns:xsd="http://www.w3.org/2001/XMLSchema" xmlns:xs="http://www.w3.org/2001/XMLSchema" xmlns:p="http://schemas.microsoft.com/office/2006/metadata/properties" xmlns:ns2="123be271-b045-42f2-9f8f-350d6f8ef38d" xmlns:ns3="36c75000-58b1-48ef-889f-834f55adc240" targetNamespace="http://schemas.microsoft.com/office/2006/metadata/properties" ma:root="true" ma:fieldsID="2b82e7a265a00a58c708e3a9a583fdbf" ns2:_="" ns3:_="">
     <xsd:import namespace="123be271-b045-42f2-9f8f-350d6f8ef38d"/>
@@ -3380,26 +3302,27 @@
 </ct:contentTypeSchema>
 </file>
 
-<file path=customXml/itemProps1.xml><?xml version="1.0" encoding="utf-8"?>
-<ds:datastoreItem xmlns:ds="http://schemas.openxmlformats.org/officeDocument/2006/customXml" ds:itemID="{C7515DB5-DEF0-4F12-A4AA-38224E91E24A}">
-  <ds:schemaRefs>
-    <ds:schemaRef ds:uri="http://schemas.microsoft.com/office/2006/metadata/properties"/>
-    <ds:schemaRef ds:uri="http://schemas.microsoft.com/office/infopath/2007/PartnerControls"/>
-    <ds:schemaRef ds:uri="36c75000-58b1-48ef-889f-834f55adc240"/>
-    <ds:schemaRef ds:uri="123be271-b045-42f2-9f8f-350d6f8ef38d"/>
-  </ds:schemaRefs>
-</ds:datastoreItem>
+<file path=customXml/item2.xml><?xml version="1.0" encoding="utf-8"?>
+<?mso-contentType ?>
+<FormTemplates xmlns="http://schemas.microsoft.com/sharepoint/v3/contenttype/forms">
+  <Display>DocumentLibraryForm</Display>
+  <Edit>DocumentLibraryForm</Edit>
+  <New>DocumentLibraryForm</New>
+</FormTemplates>
 </file>
 
-<file path=customXml/itemProps2.xml><?xml version="1.0" encoding="utf-8"?>
-<ds:datastoreItem xmlns:ds="http://schemas.openxmlformats.org/officeDocument/2006/customXml" ds:itemID="{1D738709-4E75-423A-A58E-A367BEE6EA78}">
-  <ds:schemaRefs>
-    <ds:schemaRef ds:uri="http://schemas.microsoft.com/sharepoint/v3/contenttype/forms"/>
-  </ds:schemaRefs>
-</ds:datastoreItem>
+<file path=customXml/item3.xml><?xml version="1.0" encoding="utf-8"?>
+<p:properties xmlns:p="http://schemas.microsoft.com/office/2006/metadata/properties" xmlns:xsi="http://www.w3.org/2001/XMLSchema-instance" xmlns:pc="http://schemas.microsoft.com/office/infopath/2007/PartnerControls">
+  <documentManagement>
+    <TaxCatchAll xmlns="36c75000-58b1-48ef-889f-834f55adc240" xsi:nil="true"/>
+    <lcf76f155ced4ddcb4097134ff3c332f xmlns="123be271-b045-42f2-9f8f-350d6f8ef38d">
+      <Terms xmlns="http://schemas.microsoft.com/office/infopath/2007/PartnerControls"/>
+    </lcf76f155ced4ddcb4097134ff3c332f>
+  </documentManagement>
+</p:properties>
 </file>
 
-<file path=customXml/itemProps3.xml><?xml version="1.0" encoding="utf-8"?>
+<file path=customXml/itemProps1.xml><?xml version="1.0" encoding="utf-8"?>
 <ds:datastoreItem xmlns:ds="http://schemas.openxmlformats.org/officeDocument/2006/customXml" ds:itemID="{1A2AD3AA-B754-4655-957F-F1B126635C66}">
   <ds:schemaRefs>
     <ds:schemaRef ds:uri="http://schemas.microsoft.com/office/2006/metadata/contentType"/>
@@ -3416,4 +3339,23 @@
     <ds:schemaRef ds:uri="http://schemas.microsoft.com/internal/obd"/>
   </ds:schemaRefs>
 </ds:datastoreItem>
+</file>
+
+<file path=customXml/itemProps2.xml><?xml version="1.0" encoding="utf-8"?>
+<ds:datastoreItem xmlns:ds="http://schemas.openxmlformats.org/officeDocument/2006/customXml" ds:itemID="{1D738709-4E75-423A-A58E-A367BEE6EA78}">
+  <ds:schemaRefs>
+    <ds:schemaRef ds:uri="http://schemas.microsoft.com/sharepoint/v3/contenttype/forms"/>
+  </ds:schemaRefs>
+</ds:datastoreItem>
+</file>
+
+<file path=customXml/itemProps3.xml><?xml version="1.0" encoding="utf-8"?>
+<ds:datastoreItem xmlns:ds="http://schemas.openxmlformats.org/officeDocument/2006/customXml" ds:itemID="{C7515DB5-DEF0-4F12-A4AA-38224E91E24A}">
+  <ds:schemaRefs>
+    <ds:schemaRef ds:uri="http://schemas.microsoft.com/office/2006/metadata/properties"/>
+    <ds:schemaRef ds:uri="http://schemas.microsoft.com/office/infopath/2007/PartnerControls"/>
+    <ds:schemaRef ds:uri="36c75000-58b1-48ef-889f-834f55adc240"/>
+    <ds:schemaRef ds:uri="123be271-b045-42f2-9f8f-350d6f8ef38d"/>
+  </ds:schemaRefs>
+</ds:datastoreItem>
 </file>
</xml_diff>

<commit_message>
Tidied up function layout and restarted testing documentation due to save errors
</commit_message>
<xml_diff>
--- a/91896 Testing.docx
+++ b/91896 Testing.docx
@@ -44,13 +44,13 @@
         <w:tblLook w:val="0420" w:firstRow="1" w:lastRow="0" w:firstColumn="0" w:lastColumn="0" w:noHBand="0" w:noVBand="1"/>
       </w:tblPr>
       <w:tblGrid>
-        <w:gridCol w:w="1992"/>
-        <w:gridCol w:w="1992"/>
-        <w:gridCol w:w="1992"/>
-        <w:gridCol w:w="1993"/>
-        <w:gridCol w:w="2091"/>
-        <w:gridCol w:w="1895"/>
-        <w:gridCol w:w="1993"/>
+        <w:gridCol w:w="922"/>
+        <w:gridCol w:w="1154"/>
+        <w:gridCol w:w="1614"/>
+        <w:gridCol w:w="1672"/>
+        <w:gridCol w:w="1425"/>
+        <w:gridCol w:w="5547"/>
+        <w:gridCol w:w="1614"/>
       </w:tblGrid>
       <w:tr>
         <w:trPr>
@@ -103,6 +103,45 @@
               </w:rPr>
               <w:t>)</w:t>
             </w:r>
+            <w:r>
+              <w:rPr>
+                <w:sz w:val="28"/>
+                <w:szCs w:val="28"/>
+              </w:rPr>
+              <w:t xml:space="preserve"> and </w:t>
+            </w:r>
+            <w:proofErr w:type="spellStart"/>
+            <w:r>
+              <w:rPr>
+                <w:sz w:val="28"/>
+                <w:szCs w:val="28"/>
+              </w:rPr>
+              <w:t>format_dict_</w:t>
+            </w:r>
+            <w:proofErr w:type="gramStart"/>
+            <w:r>
+              <w:rPr>
+                <w:sz w:val="28"/>
+                <w:szCs w:val="28"/>
+              </w:rPr>
+              <w:t>all</w:t>
+            </w:r>
+            <w:proofErr w:type="spellEnd"/>
+            <w:r>
+              <w:rPr>
+                <w:sz w:val="28"/>
+                <w:szCs w:val="28"/>
+              </w:rPr>
+              <w:t>(</w:t>
+            </w:r>
+            <w:proofErr w:type="gramEnd"/>
+            <w:r>
+              <w:rPr>
+                <w:sz w:val="28"/>
+                <w:szCs w:val="28"/>
+              </w:rPr>
+              <w:t>)</w:t>
+            </w:r>
           </w:p>
           <w:p/>
         </w:tc>
@@ -113,7 +152,7 @@
         </w:trPr>
         <w:tc>
           <w:tcPr>
-            <w:tcW w:w="1992" w:type="dxa"/>
+            <w:tcW w:w="922" w:type="dxa"/>
           </w:tcPr>
           <w:p>
             <w:r>
@@ -123,7 +162,7 @@
         </w:tc>
         <w:tc>
           <w:tcPr>
-            <w:tcW w:w="1992" w:type="dxa"/>
+            <w:tcW w:w="1154" w:type="dxa"/>
           </w:tcPr>
           <w:p>
             <w:r>
@@ -133,7 +172,7 @@
         </w:tc>
         <w:tc>
           <w:tcPr>
-            <w:tcW w:w="1992" w:type="dxa"/>
+            <w:tcW w:w="1614" w:type="dxa"/>
           </w:tcPr>
           <w:p>
             <w:r>
@@ -143,7 +182,7 @@
         </w:tc>
         <w:tc>
           <w:tcPr>
-            <w:tcW w:w="1993" w:type="dxa"/>
+            <w:tcW w:w="1672" w:type="dxa"/>
           </w:tcPr>
           <w:p>
             <w:r>
@@ -153,7 +192,7 @@
         </w:tc>
         <w:tc>
           <w:tcPr>
-            <w:tcW w:w="2091" w:type="dxa"/>
+            <w:tcW w:w="1425" w:type="dxa"/>
           </w:tcPr>
           <w:p>
             <w:r>
@@ -163,7 +202,7 @@
         </w:tc>
         <w:tc>
           <w:tcPr>
-            <w:tcW w:w="1895" w:type="dxa"/>
+            <w:tcW w:w="5547" w:type="dxa"/>
           </w:tcPr>
           <w:p>
             <w:r>
@@ -173,7 +212,7 @@
         </w:tc>
         <w:tc>
           <w:tcPr>
-            <w:tcW w:w="1993" w:type="dxa"/>
+            <w:tcW w:w="1614" w:type="dxa"/>
           </w:tcPr>
           <w:p>
             <w:r>
@@ -185,7 +224,7 @@
       <w:tr>
         <w:tc>
           <w:tcPr>
-            <w:tcW w:w="1992" w:type="dxa"/>
+            <w:tcW w:w="922" w:type="dxa"/>
           </w:tcPr>
           <w:p>
             <w:r>
@@ -195,17 +234,20 @@
         </w:tc>
         <w:tc>
           <w:tcPr>
-            <w:tcW w:w="1992" w:type="dxa"/>
-          </w:tcPr>
-          <w:p>
-            <w:r>
-              <w:t>Output Dictionary Function</w:t>
-            </w:r>
-          </w:p>
-        </w:tc>
-        <w:tc>
-          <w:tcPr>
-            <w:tcW w:w="1992" w:type="dxa"/>
+            <w:tcW w:w="1154" w:type="dxa"/>
+          </w:tcPr>
+          <w:p>
+            <w:r>
+              <w:t>Format</w:t>
+            </w:r>
+            <w:r>
+              <w:t xml:space="preserve"> Dictionary Function</w:t>
+            </w:r>
+          </w:p>
+        </w:tc>
+        <w:tc>
+          <w:tcPr>
+            <w:tcW w:w="1614" w:type="dxa"/>
           </w:tcPr>
           <w:p>
             <w:r>
@@ -215,7 +257,7 @@
         </w:tc>
         <w:tc>
           <w:tcPr>
-            <w:tcW w:w="1993" w:type="dxa"/>
+            <w:tcW w:w="1672" w:type="dxa"/>
           </w:tcPr>
           <w:p>
             <w:proofErr w:type="spellStart"/>
@@ -227,7 +269,7 @@
         </w:tc>
         <w:tc>
           <w:tcPr>
-            <w:tcW w:w="2091" w:type="dxa"/>
+            <w:tcW w:w="1425" w:type="dxa"/>
           </w:tcPr>
           <w:p>
             <w:r>
@@ -237,7 +279,7 @@
         </w:tc>
         <w:tc>
           <w:tcPr>
-            <w:tcW w:w="1895" w:type="dxa"/>
+            <w:tcW w:w="5547" w:type="dxa"/>
           </w:tcPr>
           <w:p>
             <w:r>
@@ -247,7 +289,7 @@
         </w:tc>
         <w:tc>
           <w:tcPr>
-            <w:tcW w:w="1993" w:type="dxa"/>
+            <w:tcW w:w="1614" w:type="dxa"/>
           </w:tcPr>
           <w:p>
             <w:r>
@@ -262,89 +304,186 @@
         </w:trPr>
         <w:tc>
           <w:tcPr>
-            <w:tcW w:w="1992" w:type="dxa"/>
-          </w:tcPr>
-          <w:p/>
-        </w:tc>
-        <w:tc>
-          <w:tcPr>
-            <w:tcW w:w="1992" w:type="dxa"/>
-          </w:tcPr>
-          <w:p/>
-        </w:tc>
-        <w:tc>
-          <w:tcPr>
-            <w:tcW w:w="1992" w:type="dxa"/>
-          </w:tcPr>
-          <w:p/>
-        </w:tc>
-        <w:tc>
-          <w:tcPr>
-            <w:tcW w:w="1993" w:type="dxa"/>
-          </w:tcPr>
-          <w:p/>
-        </w:tc>
-        <w:tc>
-          <w:tcPr>
-            <w:tcW w:w="2091" w:type="dxa"/>
-          </w:tcPr>
-          <w:p/>
-        </w:tc>
-        <w:tc>
-          <w:tcPr>
-            <w:tcW w:w="1895" w:type="dxa"/>
-          </w:tcPr>
-          <w:p/>
-        </w:tc>
-        <w:tc>
-          <w:tcPr>
-            <w:tcW w:w="1993" w:type="dxa"/>
-          </w:tcPr>
-          <w:p/>
+            <w:tcW w:w="922" w:type="dxa"/>
+          </w:tcPr>
+          <w:p>
+            <w:r>
+              <w:t>28/7/25</w:t>
+            </w:r>
+          </w:p>
+        </w:tc>
+        <w:tc>
+          <w:tcPr>
+            <w:tcW w:w="1154" w:type="dxa"/>
+          </w:tcPr>
+          <w:p>
+            <w:r>
+              <w:t>Error occurred with testing saving</w:t>
+            </w:r>
+          </w:p>
+        </w:tc>
+        <w:tc>
+          <w:tcPr>
+            <w:tcW w:w="1614" w:type="dxa"/>
+          </w:tcPr>
+          <w:p>
+            <w:r>
+              <w:t>Retesting code for documentation</w:t>
+            </w:r>
+          </w:p>
+        </w:tc>
+        <w:tc>
+          <w:tcPr>
+            <w:tcW w:w="1672" w:type="dxa"/>
+          </w:tcPr>
+          <w:p/>
+        </w:tc>
+        <w:tc>
+          <w:tcPr>
+            <w:tcW w:w="1425" w:type="dxa"/>
+          </w:tcPr>
+          <w:p/>
+        </w:tc>
+        <w:tc>
+          <w:tcPr>
+            <w:tcW w:w="5547" w:type="dxa"/>
+          </w:tcPr>
+          <w:p/>
+        </w:tc>
+        <w:tc>
+          <w:tcPr>
+            <w:tcW w:w="1614" w:type="dxa"/>
+          </w:tcPr>
+          <w:p>
+            <w:r>
+              <w:t>Retesting code for documentation</w:t>
+            </w:r>
+          </w:p>
         </w:tc>
       </w:tr>
       <w:tr>
         <w:tc>
           <w:tcPr>
-            <w:tcW w:w="1992" w:type="dxa"/>
-          </w:tcPr>
-          <w:p/>
-        </w:tc>
-        <w:tc>
-          <w:tcPr>
-            <w:tcW w:w="1992" w:type="dxa"/>
-          </w:tcPr>
-          <w:p/>
-        </w:tc>
-        <w:tc>
-          <w:tcPr>
-            <w:tcW w:w="1992" w:type="dxa"/>
-          </w:tcPr>
-          <w:p/>
-        </w:tc>
-        <w:tc>
-          <w:tcPr>
-            <w:tcW w:w="1993" w:type="dxa"/>
-          </w:tcPr>
-          <w:p/>
-        </w:tc>
-        <w:tc>
-          <w:tcPr>
-            <w:tcW w:w="2091" w:type="dxa"/>
-          </w:tcPr>
-          <w:p/>
-        </w:tc>
-        <w:tc>
-          <w:tcPr>
-            <w:tcW w:w="1895" w:type="dxa"/>
-          </w:tcPr>
-          <w:p/>
-        </w:tc>
-        <w:tc>
-          <w:tcPr>
-            <w:tcW w:w="1993" w:type="dxa"/>
-          </w:tcPr>
-          <w:p/>
+            <w:tcW w:w="922" w:type="dxa"/>
+          </w:tcPr>
+          <w:p>
+            <w:r>
+              <w:lastRenderedPageBreak/>
+              <w:t>28/7/25</w:t>
+            </w:r>
+          </w:p>
+        </w:tc>
+        <w:tc>
+          <w:tcPr>
+            <w:tcW w:w="1154" w:type="dxa"/>
+          </w:tcPr>
+          <w:p>
+            <w:r>
+              <w:t>Format Dictionary</w:t>
+            </w:r>
+          </w:p>
+        </w:tc>
+        <w:tc>
+          <w:tcPr>
+            <w:tcW w:w="1614" w:type="dxa"/>
+          </w:tcPr>
+          <w:p>
+            <w:r>
+              <w:t>Expected</w:t>
+            </w:r>
+          </w:p>
+        </w:tc>
+        <w:tc>
+          <w:tcPr>
+            <w:tcW w:w="1672" w:type="dxa"/>
+          </w:tcPr>
+          <w:p>
+            <w:r>
+              <w:t>Task_dictionary</w:t>
+            </w:r>
+          </w:p>
+        </w:tc>
+        <w:tc>
+          <w:tcPr>
+            <w:tcW w:w="1425" w:type="dxa"/>
+          </w:tcPr>
+          <w:p>
+            <w:r>
+              <w:t xml:space="preserve">Task Dictionary Outputted into window with </w:t>
+            </w:r>
+            <w:r>
+              <w:t>appropriate</w:t>
+            </w:r>
+            <w:r>
+              <w:t xml:space="preserve"> formatting</w:t>
+            </w:r>
+          </w:p>
+        </w:tc>
+        <w:tc>
+          <w:tcPr>
+            <w:tcW w:w="5547" w:type="dxa"/>
+          </w:tcPr>
+          <w:p>
+            <w:r>
+              <w:t>Task Dictionary Outputted into window with proper formatting</w:t>
+            </w:r>
+            <w:r>
+              <w:rPr>
+                <w:noProof/>
+              </w:rPr>
+              <w:drawing>
+                <wp:inline distT="0" distB="0" distL="0" distR="0" wp14:anchorId="33AA0248" wp14:editId="54AF2946">
+                  <wp:extent cx="3532505" cy="3989039"/>
+                  <wp:effectExtent l="0" t="0" r="0" b="0"/>
+                  <wp:docPr id="23615328" name="Picture 1" descr="A screenshot of a computer&#10;&#10;AI-generated content may be incorrect."/>
+                  <wp:cNvGraphicFramePr>
+                    <a:graphicFrameLocks xmlns:a="http://schemas.openxmlformats.org/drawingml/2006/main" noChangeAspect="1"/>
+                  </wp:cNvGraphicFramePr>
+                  <a:graphic xmlns:a="http://schemas.openxmlformats.org/drawingml/2006/main">
+                    <a:graphicData uri="http://schemas.openxmlformats.org/drawingml/2006/picture">
+                      <pic:pic xmlns:pic="http://schemas.openxmlformats.org/drawingml/2006/picture">
+                        <pic:nvPicPr>
+                          <pic:cNvPr id="23615328" name="Picture 1" descr="A screenshot of a computer&#10;&#10;AI-generated content may be incorrect."/>
+                          <pic:cNvPicPr/>
+                        </pic:nvPicPr>
+                        <pic:blipFill>
+                          <a:blip r:embed="rId9">
+                            <a:extLst>
+                              <a:ext uri="{28A0092B-C50C-407E-A947-70E740481C1C}">
+                                <a14:useLocalDpi xmlns:a14="http://schemas.microsoft.com/office/drawing/2010/main" val="0"/>
+                              </a:ext>
+                            </a:extLst>
+                          </a:blip>
+                          <a:stretch>
+                            <a:fillRect/>
+                          </a:stretch>
+                        </pic:blipFill>
+                        <pic:spPr>
+                          <a:xfrm>
+                            <a:off x="0" y="0"/>
+                            <a:ext cx="3547489" cy="4005960"/>
+                          </a:xfrm>
+                          <a:prstGeom prst="rect">
+                            <a:avLst/>
+                          </a:prstGeom>
+                        </pic:spPr>
+                      </pic:pic>
+                    </a:graphicData>
+                  </a:graphic>
+                </wp:inline>
+              </w:drawing>
+            </w:r>
+          </w:p>
+        </w:tc>
+        <w:tc>
+          <w:tcPr>
+            <w:tcW w:w="1614" w:type="dxa"/>
+          </w:tcPr>
+          <w:p>
+            <w:r>
+              <w:t>No Changes</w:t>
+            </w:r>
+          </w:p>
         </w:tc>
       </w:tr>
       <w:tr>
@@ -353,43 +492,114 @@
         </w:trPr>
         <w:tc>
           <w:tcPr>
-            <w:tcW w:w="1992" w:type="dxa"/>
-          </w:tcPr>
-          <w:p/>
-        </w:tc>
-        <w:tc>
-          <w:tcPr>
-            <w:tcW w:w="1992" w:type="dxa"/>
-          </w:tcPr>
-          <w:p/>
-        </w:tc>
-        <w:tc>
-          <w:tcPr>
-            <w:tcW w:w="1992" w:type="dxa"/>
-          </w:tcPr>
-          <w:p/>
-        </w:tc>
-        <w:tc>
-          <w:tcPr>
-            <w:tcW w:w="1993" w:type="dxa"/>
-          </w:tcPr>
-          <w:p/>
-        </w:tc>
-        <w:tc>
-          <w:tcPr>
-            <w:tcW w:w="2091" w:type="dxa"/>
-          </w:tcPr>
-          <w:p/>
-        </w:tc>
-        <w:tc>
-          <w:tcPr>
-            <w:tcW w:w="1895" w:type="dxa"/>
-          </w:tcPr>
-          <w:p/>
-        </w:tc>
-        <w:tc>
-          <w:tcPr>
-            <w:tcW w:w="1993" w:type="dxa"/>
+            <w:tcW w:w="922" w:type="dxa"/>
+          </w:tcPr>
+          <w:p>
+            <w:r>
+              <w:lastRenderedPageBreak/>
+              <w:t>28/7/25</w:t>
+            </w:r>
+          </w:p>
+        </w:tc>
+        <w:tc>
+          <w:tcPr>
+            <w:tcW w:w="1154" w:type="dxa"/>
+          </w:tcPr>
+          <w:p>
+            <w:r>
+              <w:t>Format Dictionary</w:t>
+            </w:r>
+          </w:p>
+        </w:tc>
+        <w:tc>
+          <w:tcPr>
+            <w:tcW w:w="1614" w:type="dxa"/>
+          </w:tcPr>
+          <w:p>
+            <w:r>
+              <w:t>Expected</w:t>
+            </w:r>
+          </w:p>
+        </w:tc>
+        <w:tc>
+          <w:tcPr>
+            <w:tcW w:w="1672" w:type="dxa"/>
+          </w:tcPr>
+          <w:p>
+            <w:r>
+              <w:t>Task_dictionary, T1</w:t>
+            </w:r>
+          </w:p>
+        </w:tc>
+        <w:tc>
+          <w:tcPr>
+            <w:tcW w:w="1425" w:type="dxa"/>
+          </w:tcPr>
+          <w:p>
+            <w:r>
+              <w:t xml:space="preserve">Task T1 formatted appropriately and outputted into a window </w:t>
+            </w:r>
+          </w:p>
+        </w:tc>
+        <w:tc>
+          <w:tcPr>
+            <w:tcW w:w="5547" w:type="dxa"/>
+          </w:tcPr>
+          <w:p>
+            <w:r>
+              <w:t xml:space="preserve">Task T1 formatted appropriately and outputted into a window </w:t>
+            </w:r>
+            <w:r>
+              <w:rPr>
+                <w:noProof/>
+              </w:rPr>
+              <w:drawing>
+                <wp:inline distT="0" distB="0" distL="0" distR="0" wp14:anchorId="21F243A3" wp14:editId="7B1B0E74">
+                  <wp:extent cx="3362325" cy="1447391"/>
+                  <wp:effectExtent l="0" t="0" r="0" b="635"/>
+                  <wp:docPr id="1052884927" name="Picture 2" descr="A screenshot of a computer&#10;&#10;AI-generated content may be incorrect."/>
+                  <wp:cNvGraphicFramePr>
+                    <a:graphicFrameLocks xmlns:a="http://schemas.openxmlformats.org/drawingml/2006/main" noChangeAspect="1"/>
+                  </wp:cNvGraphicFramePr>
+                  <a:graphic xmlns:a="http://schemas.openxmlformats.org/drawingml/2006/main">
+                    <a:graphicData uri="http://schemas.openxmlformats.org/drawingml/2006/picture">
+                      <pic:pic xmlns:pic="http://schemas.openxmlformats.org/drawingml/2006/picture">
+                        <pic:nvPicPr>
+                          <pic:cNvPr id="1052884927" name="Picture 2" descr="A screenshot of a computer&#10;&#10;AI-generated content may be incorrect."/>
+                          <pic:cNvPicPr/>
+                        </pic:nvPicPr>
+                        <pic:blipFill>
+                          <a:blip r:embed="rId10">
+                            <a:extLst>
+                              <a:ext uri="{28A0092B-C50C-407E-A947-70E740481C1C}">
+                                <a14:useLocalDpi xmlns:a14="http://schemas.microsoft.com/office/drawing/2010/main" val="0"/>
+                              </a:ext>
+                            </a:extLst>
+                          </a:blip>
+                          <a:stretch>
+                            <a:fillRect/>
+                          </a:stretch>
+                        </pic:blipFill>
+                        <pic:spPr>
+                          <a:xfrm>
+                            <a:off x="0" y="0"/>
+                            <a:ext cx="3389081" cy="1458909"/>
+                          </a:xfrm>
+                          <a:prstGeom prst="rect">
+                            <a:avLst/>
+                          </a:prstGeom>
+                        </pic:spPr>
+                      </pic:pic>
+                    </a:graphicData>
+                  </a:graphic>
+                </wp:inline>
+              </w:drawing>
+            </w:r>
+          </w:p>
+        </w:tc>
+        <w:tc>
+          <w:tcPr>
+            <w:tcW w:w="1614" w:type="dxa"/>
           </w:tcPr>
           <w:p/>
         </w:tc>
@@ -397,43 +607,43 @@
       <w:tr>
         <w:tc>
           <w:tcPr>
-            <w:tcW w:w="1992" w:type="dxa"/>
-          </w:tcPr>
-          <w:p/>
-        </w:tc>
-        <w:tc>
-          <w:tcPr>
-            <w:tcW w:w="1992" w:type="dxa"/>
-          </w:tcPr>
-          <w:p/>
-        </w:tc>
-        <w:tc>
-          <w:tcPr>
-            <w:tcW w:w="1992" w:type="dxa"/>
-          </w:tcPr>
-          <w:p/>
-        </w:tc>
-        <w:tc>
-          <w:tcPr>
-            <w:tcW w:w="1993" w:type="dxa"/>
-          </w:tcPr>
-          <w:p/>
-        </w:tc>
-        <w:tc>
-          <w:tcPr>
-            <w:tcW w:w="2091" w:type="dxa"/>
-          </w:tcPr>
-          <w:p/>
-        </w:tc>
-        <w:tc>
-          <w:tcPr>
-            <w:tcW w:w="1895" w:type="dxa"/>
-          </w:tcPr>
-          <w:p/>
-        </w:tc>
-        <w:tc>
-          <w:tcPr>
-            <w:tcW w:w="1993" w:type="dxa"/>
+            <w:tcW w:w="922" w:type="dxa"/>
+          </w:tcPr>
+          <w:p/>
+        </w:tc>
+        <w:tc>
+          <w:tcPr>
+            <w:tcW w:w="1154" w:type="dxa"/>
+          </w:tcPr>
+          <w:p/>
+        </w:tc>
+        <w:tc>
+          <w:tcPr>
+            <w:tcW w:w="1614" w:type="dxa"/>
+          </w:tcPr>
+          <w:p/>
+        </w:tc>
+        <w:tc>
+          <w:tcPr>
+            <w:tcW w:w="1672" w:type="dxa"/>
+          </w:tcPr>
+          <w:p/>
+        </w:tc>
+        <w:tc>
+          <w:tcPr>
+            <w:tcW w:w="1425" w:type="dxa"/>
+          </w:tcPr>
+          <w:p/>
+        </w:tc>
+        <w:tc>
+          <w:tcPr>
+            <w:tcW w:w="5547" w:type="dxa"/>
+          </w:tcPr>
+          <w:p/>
+        </w:tc>
+        <w:tc>
+          <w:tcPr>
+            <w:tcW w:w="1614" w:type="dxa"/>
           </w:tcPr>
           <w:p/>
         </w:tc>
@@ -643,11 +853,7 @@
           </w:tcPr>
           <w:p>
             <w:r>
-              <w:t xml:space="preserve">The function returns the details, but no </w:t>
-            </w:r>
-            <w:r>
-              <w:lastRenderedPageBreak/>
-              <w:t>formatting has been applied</w:t>
+              <w:t>The function returns the details, but no formatting has been applied</w:t>
             </w:r>
           </w:p>
         </w:tc>
@@ -657,12 +863,7 @@
           </w:tcPr>
           <w:p>
             <w:r>
-              <w:lastRenderedPageBreak/>
-              <w:t xml:space="preserve">A function should be made for single dictionary </w:t>
-            </w:r>
-            <w:r>
-              <w:lastRenderedPageBreak/>
-              <w:t>formatting where a nested system is not needed</w:t>
+              <w:t>A function should be made for single dictionary formatting where a nested system is not needed</w:t>
             </w:r>
           </w:p>
         </w:tc>
@@ -677,73 +878,76 @@
           </w:tcPr>
           <w:p>
             <w:r>
+              <w:t>23/6/25</w:t>
+            </w:r>
+          </w:p>
+        </w:tc>
+        <w:tc>
+          <w:tcPr>
+            <w:tcW w:w="1859" w:type="dxa"/>
+          </w:tcPr>
+          <w:p>
+            <w:r>
+              <w:t>Search Dictionary Function</w:t>
+            </w:r>
+          </w:p>
+        </w:tc>
+        <w:tc>
+          <w:tcPr>
+            <w:tcW w:w="1843" w:type="dxa"/>
+          </w:tcPr>
+          <w:p>
+            <w:r>
+              <w:t>Expected</w:t>
+            </w:r>
+          </w:p>
+        </w:tc>
+        <w:tc>
+          <w:tcPr>
+            <w:tcW w:w="2834" w:type="dxa"/>
+          </w:tcPr>
+          <w:p>
+            <w:proofErr w:type="spellStart"/>
+            <w:r>
+              <w:t>Team_members_dictionary</w:t>
+            </w:r>
+            <w:proofErr w:type="spellEnd"/>
+            <w:r>
+              <w:t>, “JSM”</w:t>
+            </w:r>
+          </w:p>
+        </w:tc>
+        <w:tc>
+          <w:tcPr>
+            <w:tcW w:w="1863" w:type="dxa"/>
+          </w:tcPr>
+          <w:p>
+            <w:r>
+              <w:t>The function should return a formatted string containing John Smith’s info</w:t>
+            </w:r>
+          </w:p>
+        </w:tc>
+        <w:tc>
+          <w:tcPr>
+            <w:tcW w:w="1861" w:type="dxa"/>
+          </w:tcPr>
+          <w:p>
+            <w:r>
+              <w:t>Nothing was returned</w:t>
+            </w:r>
+          </w:p>
+        </w:tc>
+        <w:tc>
+          <w:tcPr>
+            <w:tcW w:w="1869" w:type="dxa"/>
+          </w:tcPr>
+          <w:p>
+            <w:r>
+              <w:t xml:space="preserve">Formatting function was missing a return variable, issue patched by returning the formatted </w:t>
+            </w:r>
+            <w:r>
               <w:lastRenderedPageBreak/>
-              <w:t>23/6/25</w:t>
-            </w:r>
-          </w:p>
-        </w:tc>
-        <w:tc>
-          <w:tcPr>
-            <w:tcW w:w="1859" w:type="dxa"/>
-          </w:tcPr>
-          <w:p>
-            <w:r>
-              <w:t>Search Dictionary Function</w:t>
-            </w:r>
-          </w:p>
-        </w:tc>
-        <w:tc>
-          <w:tcPr>
-            <w:tcW w:w="1843" w:type="dxa"/>
-          </w:tcPr>
-          <w:p>
-            <w:r>
-              <w:t>Expected</w:t>
-            </w:r>
-          </w:p>
-        </w:tc>
-        <w:tc>
-          <w:tcPr>
-            <w:tcW w:w="2834" w:type="dxa"/>
-          </w:tcPr>
-          <w:p>
-            <w:proofErr w:type="spellStart"/>
-            <w:r>
-              <w:t>Team_members_dictionary</w:t>
-            </w:r>
-            <w:proofErr w:type="spellEnd"/>
-            <w:r>
-              <w:t>, “JSM”</w:t>
-            </w:r>
-          </w:p>
-        </w:tc>
-        <w:tc>
-          <w:tcPr>
-            <w:tcW w:w="1863" w:type="dxa"/>
-          </w:tcPr>
-          <w:p>
-            <w:r>
-              <w:t>The function should return a formatted string containing John Smith’s info</w:t>
-            </w:r>
-          </w:p>
-        </w:tc>
-        <w:tc>
-          <w:tcPr>
-            <w:tcW w:w="1861" w:type="dxa"/>
-          </w:tcPr>
-          <w:p>
-            <w:r>
-              <w:t>Nothing was returned</w:t>
-            </w:r>
-          </w:p>
-        </w:tc>
-        <w:tc>
-          <w:tcPr>
-            <w:tcW w:w="1869" w:type="dxa"/>
-          </w:tcPr>
-          <w:p>
-            <w:r>
-              <w:t>Formatting function was missing a return variable, issue patched by returning the formatted message. This now works as expected</w:t>
+              <w:t>message. This now works as expected</w:t>
             </w:r>
           </w:p>
         </w:tc>
@@ -755,6 +959,7 @@
           </w:tcPr>
           <w:p>
             <w:r>
+              <w:lastRenderedPageBreak/>
               <w:t>22/7/25</w:t>
             </w:r>
           </w:p>
@@ -1686,7 +1891,7 @@
     </w:tbl>
     <w:p/>
     <w:sectPr>
-      <w:headerReference w:type="default" r:id="rId9"/>
+      <w:headerReference w:type="default" r:id="rId11"/>
       <w:pgSz w:w="16838" w:h="11906" w:orient="landscape"/>
       <w:pgMar w:top="1440" w:right="1440" w:bottom="1440" w:left="1440" w:header="708" w:footer="708" w:gutter="0"/>
       <w:cols w:space="708"/>
@@ -3108,6 +3313,26 @@
 </file>
 
 <file path=customXml/item1.xml><?xml version="1.0" encoding="utf-8"?>
+<p:properties xmlns:p="http://schemas.microsoft.com/office/2006/metadata/properties" xmlns:xsi="http://www.w3.org/2001/XMLSchema-instance" xmlns:pc="http://schemas.microsoft.com/office/infopath/2007/PartnerControls">
+  <documentManagement>
+    <TaxCatchAll xmlns="36c75000-58b1-48ef-889f-834f55adc240" xsi:nil="true"/>
+    <lcf76f155ced4ddcb4097134ff3c332f xmlns="123be271-b045-42f2-9f8f-350d6f8ef38d">
+      <Terms xmlns="http://schemas.microsoft.com/office/infopath/2007/PartnerControls"/>
+    </lcf76f155ced4ddcb4097134ff3c332f>
+  </documentManagement>
+</p:properties>
+</file>
+
+<file path=customXml/item2.xml><?xml version="1.0" encoding="utf-8"?>
+<?mso-contentType ?>
+<FormTemplates xmlns="http://schemas.microsoft.com/sharepoint/v3/contenttype/forms">
+  <Display>DocumentLibraryForm</Display>
+  <Edit>DocumentLibraryForm</Edit>
+  <New>DocumentLibraryForm</New>
+</FormTemplates>
+</file>
+
+<file path=customXml/item3.xml><?xml version="1.0" encoding="utf-8"?>
 <ct:contentTypeSchema xmlns:ct="http://schemas.microsoft.com/office/2006/metadata/contentType" xmlns:ma="http://schemas.microsoft.com/office/2006/metadata/properties/metaAttributes" ct:_="" ma:_="" ma:contentTypeName="Document" ma:contentTypeID="0x0101007E8B0F3A3D93E84AB524F8279E19E7B7" ma:contentTypeVersion="11" ma:contentTypeDescription="Create a new document." ma:contentTypeScope="" ma:versionID="857d14907125e99ca9f435da587db4e2">
   <xsd:schema xmlns:xsd="http://www.w3.org/2001/XMLSchema" xmlns:xs="http://www.w3.org/2001/XMLSchema" xmlns:p="http://schemas.microsoft.com/office/2006/metadata/properties" xmlns:ns2="123be271-b045-42f2-9f8f-350d6f8ef38d" xmlns:ns3="36c75000-58b1-48ef-889f-834f55adc240" targetNamespace="http://schemas.microsoft.com/office/2006/metadata/properties" ma:root="true" ma:fieldsID="2b82e7a265a00a58c708e3a9a583fdbf" ns2:_="" ns3:_="">
     <xsd:import namespace="123be271-b045-42f2-9f8f-350d6f8ef38d"/>
@@ -3302,27 +3527,26 @@
 </ct:contentTypeSchema>
 </file>
 
-<file path=customXml/item2.xml><?xml version="1.0" encoding="utf-8"?>
-<?mso-contentType ?>
-<FormTemplates xmlns="http://schemas.microsoft.com/sharepoint/v3/contenttype/forms">
-  <Display>DocumentLibraryForm</Display>
-  <Edit>DocumentLibraryForm</Edit>
-  <New>DocumentLibraryForm</New>
-</FormTemplates>
+<file path=customXml/itemProps1.xml><?xml version="1.0" encoding="utf-8"?>
+<ds:datastoreItem xmlns:ds="http://schemas.openxmlformats.org/officeDocument/2006/customXml" ds:itemID="{C7515DB5-DEF0-4F12-A4AA-38224E91E24A}">
+  <ds:schemaRefs>
+    <ds:schemaRef ds:uri="http://schemas.microsoft.com/office/2006/metadata/properties"/>
+    <ds:schemaRef ds:uri="http://schemas.microsoft.com/office/infopath/2007/PartnerControls"/>
+    <ds:schemaRef ds:uri="36c75000-58b1-48ef-889f-834f55adc240"/>
+    <ds:schemaRef ds:uri="123be271-b045-42f2-9f8f-350d6f8ef38d"/>
+  </ds:schemaRefs>
+</ds:datastoreItem>
 </file>
 
-<file path=customXml/item3.xml><?xml version="1.0" encoding="utf-8"?>
-<p:properties xmlns:p="http://schemas.microsoft.com/office/2006/metadata/properties" xmlns:xsi="http://www.w3.org/2001/XMLSchema-instance" xmlns:pc="http://schemas.microsoft.com/office/infopath/2007/PartnerControls">
-  <documentManagement>
-    <TaxCatchAll xmlns="36c75000-58b1-48ef-889f-834f55adc240" xsi:nil="true"/>
-    <lcf76f155ced4ddcb4097134ff3c332f xmlns="123be271-b045-42f2-9f8f-350d6f8ef38d">
-      <Terms xmlns="http://schemas.microsoft.com/office/infopath/2007/PartnerControls"/>
-    </lcf76f155ced4ddcb4097134ff3c332f>
-  </documentManagement>
-</p:properties>
+<file path=customXml/itemProps2.xml><?xml version="1.0" encoding="utf-8"?>
+<ds:datastoreItem xmlns:ds="http://schemas.openxmlformats.org/officeDocument/2006/customXml" ds:itemID="{1D738709-4E75-423A-A58E-A367BEE6EA78}">
+  <ds:schemaRefs>
+    <ds:schemaRef ds:uri="http://schemas.microsoft.com/sharepoint/v3/contenttype/forms"/>
+  </ds:schemaRefs>
+</ds:datastoreItem>
 </file>
 
-<file path=customXml/itemProps1.xml><?xml version="1.0" encoding="utf-8"?>
+<file path=customXml/itemProps3.xml><?xml version="1.0" encoding="utf-8"?>
 <ds:datastoreItem xmlns:ds="http://schemas.openxmlformats.org/officeDocument/2006/customXml" ds:itemID="{1A2AD3AA-B754-4655-957F-F1B126635C66}">
   <ds:schemaRefs>
     <ds:schemaRef ds:uri="http://schemas.microsoft.com/office/2006/metadata/contentType"/>
@@ -3339,23 +3563,4 @@
     <ds:schemaRef ds:uri="http://schemas.microsoft.com/internal/obd"/>
   </ds:schemaRefs>
 </ds:datastoreItem>
-</file>
-
-<file path=customXml/itemProps2.xml><?xml version="1.0" encoding="utf-8"?>
-<ds:datastoreItem xmlns:ds="http://schemas.openxmlformats.org/officeDocument/2006/customXml" ds:itemID="{1D738709-4E75-423A-A58E-A367BEE6EA78}">
-  <ds:schemaRefs>
-    <ds:schemaRef ds:uri="http://schemas.microsoft.com/sharepoint/v3/contenttype/forms"/>
-  </ds:schemaRefs>
-</ds:datastoreItem>
-</file>
-
-<file path=customXml/itemProps3.xml><?xml version="1.0" encoding="utf-8"?>
-<ds:datastoreItem xmlns:ds="http://schemas.openxmlformats.org/officeDocument/2006/customXml" ds:itemID="{C7515DB5-DEF0-4F12-A4AA-38224E91E24A}">
-  <ds:schemaRefs>
-    <ds:schemaRef ds:uri="http://schemas.microsoft.com/office/2006/metadata/properties"/>
-    <ds:schemaRef ds:uri="http://schemas.microsoft.com/office/infopath/2007/PartnerControls"/>
-    <ds:schemaRef ds:uri="36c75000-58b1-48ef-889f-834f55adc240"/>
-    <ds:schemaRef ds:uri="123be271-b045-42f2-9f8f-350d6f8ef38d"/>
-  </ds:schemaRefs>
-</ds:datastoreItem>
 </file>
</xml_diff>

<commit_message>
User Testing with Vaughan
</commit_message>
<xml_diff>
--- a/91896 Testing.docx
+++ b/91896 Testing.docx
@@ -415,7 +415,7 @@
                           <pic:cNvPicPr/>
                         </pic:nvPicPr>
                         <pic:blipFill>
-                          <a:blip r:embed="rId9">
+                          <a:blip r:embed="rId10">
                             <a:extLst>
                               <a:ext uri="{28A0092B-C50C-407E-A947-70E740481C1C}">
                                 <a14:useLocalDpi xmlns:a14="http://schemas.microsoft.com/office/drawing/2010/main" val="0"/>
@@ -537,7 +537,7 @@
                           <pic:cNvPicPr/>
                         </pic:nvPicPr>
                         <pic:blipFill>
-                          <a:blip r:embed="rId10">
+                          <a:blip r:embed="rId11">
                             <a:extLst>
                               <a:ext uri="{28A0092B-C50C-407E-A947-70E740481C1C}">
                                 <a14:useLocalDpi xmlns:a14="http://schemas.microsoft.com/office/drawing/2010/main" val="0"/>
@@ -1376,7 +1376,7 @@
                 <w:noProof/>
               </w:rPr>
               <w:drawing>
-                <wp:inline distT="0" distB="0" distL="0" distR="0" wp14:anchorId="3DFCCCC7" wp14:editId="061EF45A">
+                <wp:inline distT="0" distB="0" distL="0" distR="0" wp14:anchorId="3DFCCCC7" wp14:editId="369632CB">
                   <wp:extent cx="2374900" cy="791633"/>
                   <wp:effectExtent l="0" t="0" r="0" b="0"/>
                   <wp:docPr id="597423237" name="Picture 1" descr="A screenshot of a white background&#10;&#10;AI-generated content may be incorrect."/>
@@ -1391,7 +1391,7 @@
                           <pic:cNvPicPr/>
                         </pic:nvPicPr>
                         <pic:blipFill>
-                          <a:blip r:embed="rId11" cstate="print">
+                          <a:blip r:embed="rId12" cstate="print">
                             <a:extLst>
                               <a:ext uri="{28A0092B-C50C-407E-A947-70E740481C1C}">
                                 <a14:useLocalDpi xmlns:a14="http://schemas.microsoft.com/office/drawing/2010/main" val="0"/>
@@ -1437,7 +1437,7 @@
                           <pic:cNvPicPr/>
                         </pic:nvPicPr>
                         <pic:blipFill>
-                          <a:blip r:embed="rId12" cstate="print">
+                          <a:blip r:embed="rId13" cstate="print">
                             <a:extLst>
                               <a:ext uri="{28A0092B-C50C-407E-A947-70E740481C1C}">
                                 <a14:useLocalDpi xmlns:a14="http://schemas.microsoft.com/office/drawing/2010/main" val="0"/>
@@ -1468,7 +1468,7 @@
                 <w:noProof/>
               </w:rPr>
               <w:drawing>
-                <wp:inline distT="0" distB="0" distL="0" distR="0" wp14:anchorId="36545FAC" wp14:editId="289092D0">
+                <wp:inline distT="0" distB="0" distL="0" distR="0" wp14:anchorId="36545FAC" wp14:editId="09AC6B1F">
                   <wp:extent cx="1993900" cy="835052"/>
                   <wp:effectExtent l="0" t="0" r="0" b="3175"/>
                   <wp:docPr id="2127914053" name="Picture 3"/>
@@ -1483,7 +1483,7 @@
                           <pic:cNvPicPr/>
                         </pic:nvPicPr>
                         <pic:blipFill>
-                          <a:blip r:embed="rId13" cstate="print">
+                          <a:blip r:embed="rId14" cstate="print">
                             <a:extLst>
                               <a:ext uri="{28A0092B-C50C-407E-A947-70E740481C1C}">
                                 <a14:useLocalDpi xmlns:a14="http://schemas.microsoft.com/office/drawing/2010/main" val="0"/>
@@ -1599,7 +1599,7 @@
                           <pic:cNvPicPr/>
                         </pic:nvPicPr>
                         <pic:blipFill>
-                          <a:blip r:embed="rId14" cstate="print">
+                          <a:blip r:embed="rId15" cstate="print">
                             <a:extLst>
                               <a:ext uri="{28A0092B-C50C-407E-A947-70E740481C1C}">
                                 <a14:useLocalDpi xmlns:a14="http://schemas.microsoft.com/office/drawing/2010/main" val="0"/>
@@ -1630,7 +1630,7 @@
                 <w:noProof/>
               </w:rPr>
               <w:drawing>
-                <wp:inline distT="0" distB="0" distL="0" distR="0" wp14:anchorId="24D3B22A" wp14:editId="4BA2D454">
+                <wp:inline distT="0" distB="0" distL="0" distR="0" wp14:anchorId="24D3B22A" wp14:editId="3B92CC17">
                   <wp:extent cx="2688492" cy="1138026"/>
                   <wp:effectExtent l="0" t="0" r="4445" b="5080"/>
                   <wp:docPr id="55274785" name="Picture 5" descr="A screenshot of a computer&#10;&#10;AI-generated content may be incorrect."/>
@@ -1645,7 +1645,7 @@
                           <pic:cNvPicPr/>
                         </pic:nvPicPr>
                         <pic:blipFill>
-                          <a:blip r:embed="rId15" cstate="print">
+                          <a:blip r:embed="rId16" cstate="print">
                             <a:extLst>
                               <a:ext uri="{28A0092B-C50C-407E-A947-70E740481C1C}">
                                 <a14:useLocalDpi xmlns:a14="http://schemas.microsoft.com/office/drawing/2010/main" val="0"/>
@@ -1691,7 +1691,7 @@
                           <pic:cNvPicPr/>
                         </pic:nvPicPr>
                         <pic:blipFill>
-                          <a:blip r:embed="rId16" cstate="print">
+                          <a:blip r:embed="rId17" cstate="print">
                             <a:extLst>
                               <a:ext uri="{28A0092B-C50C-407E-A947-70E740481C1C}">
                                 <a14:useLocalDpi xmlns:a14="http://schemas.microsoft.com/office/drawing/2010/main" val="0"/>
@@ -1810,7 +1810,7 @@
                           <pic:cNvPicPr/>
                         </pic:nvPicPr>
                         <pic:blipFill>
-                          <a:blip r:embed="rId17">
+                          <a:blip r:embed="rId18">
                             <a:extLst>
                               <a:ext uri="{28A0092B-C50C-407E-A947-70E740481C1C}">
                                 <a14:useLocalDpi xmlns:a14="http://schemas.microsoft.com/office/drawing/2010/main" val="0"/>
@@ -1841,7 +1841,7 @@
                 <w:noProof/>
               </w:rPr>
               <w:drawing>
-                <wp:inline distT="0" distB="0" distL="0" distR="0" wp14:anchorId="68F8CE89" wp14:editId="55EC7A96">
+                <wp:inline distT="0" distB="0" distL="0" distR="0" wp14:anchorId="68F8CE89" wp14:editId="40D16169">
                   <wp:extent cx="2708507" cy="1138804"/>
                   <wp:effectExtent l="0" t="0" r="0" b="4445"/>
                   <wp:docPr id="299365159" name="Picture 8"/>
@@ -1856,7 +1856,7 @@
                           <pic:cNvPicPr/>
                         </pic:nvPicPr>
                         <pic:blipFill>
-                          <a:blip r:embed="rId18" cstate="print">
+                          <a:blip r:embed="rId19" cstate="print">
                             <a:extLst>
                               <a:ext uri="{28A0092B-C50C-407E-A947-70E740481C1C}">
                                 <a14:useLocalDpi xmlns:a14="http://schemas.microsoft.com/office/drawing/2010/main" val="0"/>
@@ -1902,7 +1902,7 @@
                           <pic:cNvPicPr/>
                         </pic:nvPicPr>
                         <pic:blipFill>
-                          <a:blip r:embed="rId19" cstate="print">
+                          <a:blip r:embed="rId20" cstate="print">
                             <a:extLst>
                               <a:ext uri="{28A0092B-C50C-407E-A947-70E740481C1C}">
                                 <a14:useLocalDpi xmlns:a14="http://schemas.microsoft.com/office/drawing/2010/main" val="0"/>
@@ -2018,7 +2018,7 @@
                           <pic:cNvPicPr/>
                         </pic:nvPicPr>
                         <pic:blipFill>
-                          <a:blip r:embed="rId20" cstate="print">
+                          <a:blip r:embed="rId21" cstate="print">
                             <a:extLst>
                               <a:ext uri="{28A0092B-C50C-407E-A947-70E740481C1C}">
                                 <a14:useLocalDpi xmlns:a14="http://schemas.microsoft.com/office/drawing/2010/main" val="0"/>
@@ -2064,7 +2064,7 @@
                           <pic:cNvPicPr/>
                         </pic:nvPicPr>
                         <pic:blipFill>
-                          <a:blip r:embed="rId21">
+                          <a:blip r:embed="rId22">
                             <a:extLst>
                               <a:ext uri="{28A0092B-C50C-407E-A947-70E740481C1C}">
                                 <a14:useLocalDpi xmlns:a14="http://schemas.microsoft.com/office/drawing/2010/main" val="0"/>
@@ -2182,7 +2182,7 @@
                           <pic:cNvPicPr/>
                         </pic:nvPicPr>
                         <pic:blipFill>
-                          <a:blip r:embed="rId22" cstate="print">
+                          <a:blip r:embed="rId23" cstate="print">
                             <a:extLst>
                               <a:ext uri="{28A0092B-C50C-407E-A947-70E740481C1C}">
                                 <a14:useLocalDpi xmlns:a14="http://schemas.microsoft.com/office/drawing/2010/main" val="0"/>
@@ -2213,7 +2213,7 @@
                 <w:noProof/>
               </w:rPr>
               <w:drawing>
-                <wp:inline distT="0" distB="0" distL="0" distR="0" wp14:anchorId="33715B1A" wp14:editId="5A3C3542">
+                <wp:inline distT="0" distB="0" distL="0" distR="0" wp14:anchorId="33715B1A" wp14:editId="2139C899">
                   <wp:extent cx="2110154" cy="875234"/>
                   <wp:effectExtent l="0" t="0" r="0" b="1270"/>
                   <wp:docPr id="119331858" name="Picture 13"/>
@@ -2228,7 +2228,7 @@
                           <pic:cNvPicPr/>
                         </pic:nvPicPr>
                         <pic:blipFill>
-                          <a:blip r:embed="rId23" cstate="print">
+                          <a:blip r:embed="rId24" cstate="print">
                             <a:extLst>
                               <a:ext uri="{28A0092B-C50C-407E-A947-70E740481C1C}">
                                 <a14:useLocalDpi xmlns:a14="http://schemas.microsoft.com/office/drawing/2010/main" val="0"/>
@@ -2344,7 +2344,7 @@
                           <pic:cNvPicPr/>
                         </pic:nvPicPr>
                         <pic:blipFill>
-                          <a:blip r:embed="rId24" cstate="print">
+                          <a:blip r:embed="rId25" cstate="print">
                             <a:extLst>
                               <a:ext uri="{28A0092B-C50C-407E-A947-70E740481C1C}">
                                 <a14:useLocalDpi xmlns:a14="http://schemas.microsoft.com/office/drawing/2010/main" val="0"/>
@@ -2375,7 +2375,7 @@
                 <w:noProof/>
               </w:rPr>
               <w:drawing>
-                <wp:inline distT="0" distB="0" distL="0" distR="0" wp14:anchorId="78505829" wp14:editId="1A8F17EF">
+                <wp:inline distT="0" distB="0" distL="0" distR="0" wp14:anchorId="78505829" wp14:editId="3AD890DA">
                   <wp:extent cx="2094523" cy="862801"/>
                   <wp:effectExtent l="0" t="0" r="1270" b="1270"/>
                   <wp:docPr id="1138762928" name="Picture 15"/>
@@ -2390,7 +2390,7 @@
                           <pic:cNvPicPr/>
                         </pic:nvPicPr>
                         <pic:blipFill>
-                          <a:blip r:embed="rId25" cstate="print">
+                          <a:blip r:embed="rId26" cstate="print">
                             <a:extLst>
                               <a:ext uri="{28A0092B-C50C-407E-A947-70E740481C1C}">
                                 <a14:useLocalDpi xmlns:a14="http://schemas.microsoft.com/office/drawing/2010/main" val="0"/>
@@ -2440,13 +2440,13 @@
         <w:tblLook w:val="0420" w:firstRow="1" w:lastRow="0" w:firstColumn="0" w:lastColumn="0" w:noHBand="0" w:noVBand="1"/>
       </w:tblPr>
       <w:tblGrid>
-        <w:gridCol w:w="915"/>
-        <w:gridCol w:w="1599"/>
-        <w:gridCol w:w="1082"/>
-        <w:gridCol w:w="1262"/>
-        <w:gridCol w:w="1354"/>
-        <w:gridCol w:w="4691"/>
-        <w:gridCol w:w="3045"/>
+        <w:gridCol w:w="953"/>
+        <w:gridCol w:w="1675"/>
+        <w:gridCol w:w="1129"/>
+        <w:gridCol w:w="1319"/>
+        <w:gridCol w:w="1416"/>
+        <w:gridCol w:w="4256"/>
+        <w:gridCol w:w="3200"/>
       </w:tblGrid>
       <w:tr>
         <w:trPr>
@@ -2497,7 +2497,7 @@
         </w:trPr>
         <w:tc>
           <w:tcPr>
-            <w:tcW w:w="762" w:type="dxa"/>
+            <w:tcW w:w="929" w:type="dxa"/>
           </w:tcPr>
           <w:p>
             <w:r>
@@ -2507,7 +2507,7 @@
         </w:tc>
         <w:tc>
           <w:tcPr>
-            <w:tcW w:w="1298" w:type="dxa"/>
+            <w:tcW w:w="1628" w:type="dxa"/>
           </w:tcPr>
           <w:p>
             <w:r>
@@ -2517,7 +2517,7 @@
         </w:tc>
         <w:tc>
           <w:tcPr>
-            <w:tcW w:w="894" w:type="dxa"/>
+            <w:tcW w:w="1100" w:type="dxa"/>
           </w:tcPr>
           <w:p>
             <w:r>
@@ -2527,7 +2527,7 @@
         </w:tc>
         <w:tc>
           <w:tcPr>
-            <w:tcW w:w="1035" w:type="dxa"/>
+            <w:tcW w:w="1283" w:type="dxa"/>
           </w:tcPr>
           <w:p>
             <w:r>
@@ -2537,7 +2537,7 @@
         </w:tc>
         <w:tc>
           <w:tcPr>
-            <w:tcW w:w="1107" w:type="dxa"/>
+            <w:tcW w:w="1377" w:type="dxa"/>
           </w:tcPr>
           <w:p>
             <w:r>
@@ -2547,7 +2547,7 @@
         </w:tc>
         <w:tc>
           <w:tcPr>
-            <w:tcW w:w="6421" w:type="dxa"/>
+            <w:tcW w:w="4527" w:type="dxa"/>
           </w:tcPr>
           <w:p>
             <w:r>
@@ -2557,7 +2557,7 @@
         </w:tc>
         <w:tc>
           <w:tcPr>
-            <w:tcW w:w="2431" w:type="dxa"/>
+            <w:tcW w:w="3104" w:type="dxa"/>
           </w:tcPr>
           <w:p>
             <w:r>
@@ -2569,7 +2569,7 @@
       <w:tr>
         <w:tc>
           <w:tcPr>
-            <w:tcW w:w="762" w:type="dxa"/>
+            <w:tcW w:w="929" w:type="dxa"/>
           </w:tcPr>
           <w:p>
             <w:r>
@@ -2585,7 +2585,7 @@
         </w:tc>
         <w:tc>
           <w:tcPr>
-            <w:tcW w:w="1298" w:type="dxa"/>
+            <w:tcW w:w="1628" w:type="dxa"/>
           </w:tcPr>
           <w:p>
             <w:r>
@@ -2601,31 +2601,31 @@
         </w:tc>
         <w:tc>
           <w:tcPr>
-            <w:tcW w:w="894" w:type="dxa"/>
-          </w:tcPr>
-          <w:p/>
-        </w:tc>
-        <w:tc>
-          <w:tcPr>
-            <w:tcW w:w="1035" w:type="dxa"/>
-          </w:tcPr>
-          <w:p/>
-        </w:tc>
-        <w:tc>
-          <w:tcPr>
-            <w:tcW w:w="1107" w:type="dxa"/>
-          </w:tcPr>
-          <w:p/>
-        </w:tc>
-        <w:tc>
-          <w:tcPr>
-            <w:tcW w:w="6421" w:type="dxa"/>
-          </w:tcPr>
-          <w:p/>
-        </w:tc>
-        <w:tc>
-          <w:tcPr>
-            <w:tcW w:w="2431" w:type="dxa"/>
+            <w:tcW w:w="1100" w:type="dxa"/>
+          </w:tcPr>
+          <w:p/>
+        </w:tc>
+        <w:tc>
+          <w:tcPr>
+            <w:tcW w:w="1283" w:type="dxa"/>
+          </w:tcPr>
+          <w:p/>
+        </w:tc>
+        <w:tc>
+          <w:tcPr>
+            <w:tcW w:w="1377" w:type="dxa"/>
+          </w:tcPr>
+          <w:p/>
+        </w:tc>
+        <w:tc>
+          <w:tcPr>
+            <w:tcW w:w="4527" w:type="dxa"/>
+          </w:tcPr>
+          <w:p/>
+        </w:tc>
+        <w:tc>
+          <w:tcPr>
+            <w:tcW w:w="3104" w:type="dxa"/>
           </w:tcPr>
           <w:p>
             <w:r>
@@ -2640,7 +2640,7 @@
         </w:trPr>
         <w:tc>
           <w:tcPr>
-            <w:tcW w:w="762" w:type="dxa"/>
+            <w:tcW w:w="929" w:type="dxa"/>
           </w:tcPr>
           <w:p>
             <w:r>
@@ -2650,7 +2650,7 @@
         </w:tc>
         <w:tc>
           <w:tcPr>
-            <w:tcW w:w="1298" w:type="dxa"/>
+            <w:tcW w:w="1628" w:type="dxa"/>
           </w:tcPr>
           <w:p>
             <w:r>
@@ -2672,7 +2672,7 @@
         </w:tc>
         <w:tc>
           <w:tcPr>
-            <w:tcW w:w="894" w:type="dxa"/>
+            <w:tcW w:w="1100" w:type="dxa"/>
           </w:tcPr>
           <w:p>
             <w:r>
@@ -2682,7 +2682,7 @@
         </w:tc>
         <w:tc>
           <w:tcPr>
-            <w:tcW w:w="1035" w:type="dxa"/>
+            <w:tcW w:w="1283" w:type="dxa"/>
           </w:tcPr>
           <w:p>
             <w:r>
@@ -2695,7 +2695,7 @@
         </w:tc>
         <w:tc>
           <w:tcPr>
-            <w:tcW w:w="1107" w:type="dxa"/>
+            <w:tcW w:w="1377" w:type="dxa"/>
           </w:tcPr>
           <w:p>
             <w:r>
@@ -2705,7 +2705,7 @@
         </w:tc>
         <w:tc>
           <w:tcPr>
-            <w:tcW w:w="6421" w:type="dxa"/>
+            <w:tcW w:w="4527" w:type="dxa"/>
           </w:tcPr>
           <w:p>
             <w:r>
@@ -2731,7 +2731,7 @@
                           <pic:cNvPicPr/>
                         </pic:nvPicPr>
                         <pic:blipFill>
-                          <a:blip r:embed="rId26" cstate="print">
+                          <a:blip r:embed="rId27" cstate="print">
                             <a:extLst>
                               <a:ext uri="{28A0092B-C50C-407E-A947-70E740481C1C}">
                                 <a14:useLocalDpi xmlns:a14="http://schemas.microsoft.com/office/drawing/2010/main" val="0"/>
@@ -2761,7 +2761,7 @@
         </w:tc>
         <w:tc>
           <w:tcPr>
-            <w:tcW w:w="2431" w:type="dxa"/>
+            <w:tcW w:w="3104" w:type="dxa"/>
           </w:tcPr>
           <w:p>
             <w:r>
@@ -2776,7 +2776,7 @@
         </w:trPr>
         <w:tc>
           <w:tcPr>
-            <w:tcW w:w="762" w:type="dxa"/>
+            <w:tcW w:w="929" w:type="dxa"/>
           </w:tcPr>
           <w:p>
             <w:r>
@@ -2786,7 +2786,7 @@
         </w:tc>
         <w:tc>
           <w:tcPr>
-            <w:tcW w:w="1298" w:type="dxa"/>
+            <w:tcW w:w="1628" w:type="dxa"/>
           </w:tcPr>
           <w:p>
             <w:r>
@@ -2796,7 +2796,7 @@
         </w:tc>
         <w:tc>
           <w:tcPr>
-            <w:tcW w:w="894" w:type="dxa"/>
+            <w:tcW w:w="1100" w:type="dxa"/>
           </w:tcPr>
           <w:p>
             <w:r>
@@ -2806,7 +2806,7 @@
         </w:tc>
         <w:tc>
           <w:tcPr>
-            <w:tcW w:w="1035" w:type="dxa"/>
+            <w:tcW w:w="1283" w:type="dxa"/>
           </w:tcPr>
           <w:p>
             <w:r>
@@ -2816,7 +2816,7 @@
         </w:tc>
         <w:tc>
           <w:tcPr>
-            <w:tcW w:w="1107" w:type="dxa"/>
+            <w:tcW w:w="1377" w:type="dxa"/>
           </w:tcPr>
           <w:p>
             <w:r>
@@ -2826,7 +2826,7 @@
         </w:tc>
         <w:tc>
           <w:tcPr>
-            <w:tcW w:w="6421" w:type="dxa"/>
+            <w:tcW w:w="4527" w:type="dxa"/>
           </w:tcPr>
           <w:p>
             <w:r>
@@ -2836,7 +2836,7 @@
         </w:tc>
         <w:tc>
           <w:tcPr>
-            <w:tcW w:w="2431" w:type="dxa"/>
+            <w:tcW w:w="3104" w:type="dxa"/>
           </w:tcPr>
           <w:p>
             <w:r>
@@ -2851,7 +2851,7 @@
         </w:trPr>
         <w:tc>
           <w:tcPr>
-            <w:tcW w:w="762" w:type="dxa"/>
+            <w:tcW w:w="929" w:type="dxa"/>
           </w:tcPr>
           <w:p>
             <w:r>
@@ -2862,7 +2862,7 @@
         </w:tc>
         <w:tc>
           <w:tcPr>
-            <w:tcW w:w="1298" w:type="dxa"/>
+            <w:tcW w:w="1628" w:type="dxa"/>
           </w:tcPr>
           <w:p>
             <w:r>
@@ -2872,7 +2872,7 @@
         </w:tc>
         <w:tc>
           <w:tcPr>
-            <w:tcW w:w="894" w:type="dxa"/>
+            <w:tcW w:w="1100" w:type="dxa"/>
           </w:tcPr>
           <w:p>
             <w:r>
@@ -2882,7 +2882,7 @@
         </w:tc>
         <w:tc>
           <w:tcPr>
-            <w:tcW w:w="1035" w:type="dxa"/>
+            <w:tcW w:w="1283" w:type="dxa"/>
           </w:tcPr>
           <w:p>
             <w:r>
@@ -2892,7 +2892,7 @@
         </w:tc>
         <w:tc>
           <w:tcPr>
-            <w:tcW w:w="1107" w:type="dxa"/>
+            <w:tcW w:w="1377" w:type="dxa"/>
           </w:tcPr>
           <w:p>
             <w:r>
@@ -2902,7 +2902,7 @@
         </w:tc>
         <w:tc>
           <w:tcPr>
-            <w:tcW w:w="6421" w:type="dxa"/>
+            <w:tcW w:w="4527" w:type="dxa"/>
           </w:tcPr>
           <w:p>
             <w:r>
@@ -2928,7 +2928,7 @@
                           <pic:cNvPicPr/>
                         </pic:nvPicPr>
                         <pic:blipFill>
-                          <a:blip r:embed="rId27">
+                          <a:blip r:embed="rId28">
                             <a:extLst>
                               <a:ext uri="{28A0092B-C50C-407E-A947-70E740481C1C}">
                                 <a14:useLocalDpi xmlns:a14="http://schemas.microsoft.com/office/drawing/2010/main" val="0"/>
@@ -2958,7 +2958,7 @@
         </w:tc>
         <w:tc>
           <w:tcPr>
-            <w:tcW w:w="2431" w:type="dxa"/>
+            <w:tcW w:w="3104" w:type="dxa"/>
           </w:tcPr>
           <w:p>
             <w:r>
@@ -2970,7 +2970,7 @@
       <w:tr>
         <w:tc>
           <w:tcPr>
-            <w:tcW w:w="762" w:type="dxa"/>
+            <w:tcW w:w="929" w:type="dxa"/>
           </w:tcPr>
           <w:p>
             <w:r>
@@ -2980,20 +2980,17 @@
         </w:tc>
         <w:tc>
           <w:tcPr>
-            <w:tcW w:w="1298" w:type="dxa"/>
-          </w:tcPr>
-          <w:p>
-            <w:r>
-              <w:t>Description</w:t>
-            </w:r>
-            <w:r>
-              <w:t xml:space="preserve"> Field String Input</w:t>
-            </w:r>
-          </w:p>
-        </w:tc>
-        <w:tc>
-          <w:tcPr>
-            <w:tcW w:w="894" w:type="dxa"/>
+            <w:tcW w:w="1628" w:type="dxa"/>
+          </w:tcPr>
+          <w:p>
+            <w:r>
+              <w:t>Description Field String Input</w:t>
+            </w:r>
+          </w:p>
+        </w:tc>
+        <w:tc>
+          <w:tcPr>
+            <w:tcW w:w="1100" w:type="dxa"/>
           </w:tcPr>
           <w:p>
             <w:r>
@@ -3003,7 +3000,7 @@
         </w:tc>
         <w:tc>
           <w:tcPr>
-            <w:tcW w:w="1035" w:type="dxa"/>
+            <w:tcW w:w="1283" w:type="dxa"/>
           </w:tcPr>
           <w:p>
             <w:r>
@@ -3013,7 +3010,7 @@
         </w:tc>
         <w:tc>
           <w:tcPr>
-            <w:tcW w:w="1107" w:type="dxa"/>
+            <w:tcW w:w="1377" w:type="dxa"/>
           </w:tcPr>
           <w:p>
             <w:r>
@@ -3023,23 +3020,17 @@
         </w:tc>
         <w:tc>
           <w:tcPr>
-            <w:tcW w:w="6421" w:type="dxa"/>
-          </w:tcPr>
-          <w:p>
-            <w:r>
-              <w:t xml:space="preserve">No Additional testing due to the nature of a string </w:t>
-            </w:r>
-            <w:r>
-              <w:t>description</w:t>
-            </w:r>
-            <w:r>
-              <w:t xml:space="preserve"> being open ended</w:t>
-            </w:r>
-          </w:p>
-        </w:tc>
-        <w:tc>
-          <w:tcPr>
-            <w:tcW w:w="2431" w:type="dxa"/>
+            <w:tcW w:w="4527" w:type="dxa"/>
+          </w:tcPr>
+          <w:p>
+            <w:r>
+              <w:t>No Additional testing due to the nature of a string description being open ended</w:t>
+            </w:r>
+          </w:p>
+        </w:tc>
+        <w:tc>
+          <w:tcPr>
+            <w:tcW w:w="3104" w:type="dxa"/>
           </w:tcPr>
           <w:p>
             <w:r>
@@ -3054,7 +3045,7 @@
         </w:trPr>
         <w:tc>
           <w:tcPr>
-            <w:tcW w:w="762" w:type="dxa"/>
+            <w:tcW w:w="929" w:type="dxa"/>
           </w:tcPr>
           <w:p>
             <w:r>
@@ -3064,7 +3055,7 @@
         </w:tc>
         <w:tc>
           <w:tcPr>
-            <w:tcW w:w="1298" w:type="dxa"/>
+            <w:tcW w:w="1628" w:type="dxa"/>
           </w:tcPr>
           <w:p>
             <w:r>
@@ -3074,7 +3065,7 @@
         </w:tc>
         <w:tc>
           <w:tcPr>
-            <w:tcW w:w="894" w:type="dxa"/>
+            <w:tcW w:w="1100" w:type="dxa"/>
           </w:tcPr>
           <w:p>
             <w:r>
@@ -3084,7 +3075,7 @@
         </w:tc>
         <w:tc>
           <w:tcPr>
-            <w:tcW w:w="1035" w:type="dxa"/>
+            <w:tcW w:w="1283" w:type="dxa"/>
           </w:tcPr>
           <w:p>
             <w:r>
@@ -3100,7 +3091,7 @@
         </w:tc>
         <w:tc>
           <w:tcPr>
-            <w:tcW w:w="1107" w:type="dxa"/>
+            <w:tcW w:w="1377" w:type="dxa"/>
           </w:tcPr>
           <w:p>
             <w:r>
@@ -3110,7 +3101,7 @@
         </w:tc>
         <w:tc>
           <w:tcPr>
-            <w:tcW w:w="6421" w:type="dxa"/>
+            <w:tcW w:w="4527" w:type="dxa"/>
           </w:tcPr>
           <w:p>
             <w:r>
@@ -3121,7 +3112,7 @@
                 <w:noProof/>
               </w:rPr>
               <w:drawing>
-                <wp:inline distT="0" distB="0" distL="0" distR="0" wp14:anchorId="1F0BA3E7" wp14:editId="7048BC92">
+                <wp:inline distT="0" distB="0" distL="0" distR="0" wp14:anchorId="1F0BA3E7" wp14:editId="494017A9">
                   <wp:extent cx="2476765" cy="820615"/>
                   <wp:effectExtent l="0" t="0" r="0" b="5080"/>
                   <wp:docPr id="1416823284" name="Picture 18" descr="A screenshot of a white background&#10;&#10;AI-generated content may be incorrect."/>
@@ -3136,7 +3127,7 @@
                           <pic:cNvPicPr/>
                         </pic:nvPicPr>
                         <pic:blipFill>
-                          <a:blip r:embed="rId28" cstate="print">
+                          <a:blip r:embed="rId29" cstate="print">
                             <a:extLst>
                               <a:ext uri="{28A0092B-C50C-407E-A947-70E740481C1C}">
                                 <a14:useLocalDpi xmlns:a14="http://schemas.microsoft.com/office/drawing/2010/main" val="0"/>
@@ -3166,7 +3157,7 @@
         </w:tc>
         <w:tc>
           <w:tcPr>
-            <w:tcW w:w="2431" w:type="dxa"/>
+            <w:tcW w:w="3104" w:type="dxa"/>
           </w:tcPr>
           <w:p>
             <w:r>
@@ -3178,7 +3169,7 @@
       <w:tr>
         <w:tc>
           <w:tcPr>
-            <w:tcW w:w="762" w:type="dxa"/>
+            <w:tcW w:w="929" w:type="dxa"/>
           </w:tcPr>
           <w:p>
             <w:r>
@@ -3188,7 +3179,7 @@
         </w:tc>
         <w:tc>
           <w:tcPr>
-            <w:tcW w:w="1298" w:type="dxa"/>
+            <w:tcW w:w="1628" w:type="dxa"/>
           </w:tcPr>
           <w:p>
             <w:r>
@@ -3198,7 +3189,7 @@
         </w:tc>
         <w:tc>
           <w:tcPr>
-            <w:tcW w:w="894" w:type="dxa"/>
+            <w:tcW w:w="1100" w:type="dxa"/>
           </w:tcPr>
           <w:p>
             <w:r>
@@ -3208,7 +3199,7 @@
         </w:tc>
         <w:tc>
           <w:tcPr>
-            <w:tcW w:w="1035" w:type="dxa"/>
+            <w:tcW w:w="1283" w:type="dxa"/>
           </w:tcPr>
           <w:p>
             <w:r>
@@ -3218,7 +3209,7 @@
         </w:tc>
         <w:tc>
           <w:tcPr>
-            <w:tcW w:w="1107" w:type="dxa"/>
+            <w:tcW w:w="1377" w:type="dxa"/>
           </w:tcPr>
           <w:p>
             <w:r>
@@ -3228,7 +3219,7 @@
         </w:tc>
         <w:tc>
           <w:tcPr>
-            <w:tcW w:w="6421" w:type="dxa"/>
+            <w:tcW w:w="4527" w:type="dxa"/>
           </w:tcPr>
           <w:p>
             <w:r>
@@ -3257,7 +3248,7 @@
                           <pic:cNvPicPr/>
                         </pic:nvPicPr>
                         <pic:blipFill>
-                          <a:blip r:embed="rId29" cstate="print">
+                          <a:blip r:embed="rId30" cstate="print">
                             <a:extLst>
                               <a:ext uri="{28A0092B-C50C-407E-A947-70E740481C1C}">
                                 <a14:useLocalDpi xmlns:a14="http://schemas.microsoft.com/office/drawing/2010/main" val="0"/>
@@ -3287,7 +3278,7 @@
         </w:tc>
         <w:tc>
           <w:tcPr>
-            <w:tcW w:w="2431" w:type="dxa"/>
+            <w:tcW w:w="3104" w:type="dxa"/>
           </w:tcPr>
           <w:p>
             <w:r>
@@ -3303,7 +3294,7 @@
                 <w:noProof/>
               </w:rPr>
               <w:drawing>
-                <wp:inline distT="0" distB="0" distL="0" distR="0" wp14:anchorId="60904B0F" wp14:editId="237723DA">
+                <wp:inline distT="0" distB="0" distL="0" distR="0" wp14:anchorId="60904B0F" wp14:editId="23AD4516">
                   <wp:extent cx="1895231" cy="417766"/>
                   <wp:effectExtent l="0" t="0" r="0" b="1905"/>
                   <wp:docPr id="1272249468" name="Picture 20" descr="A screen shot of a computer code&#10;&#10;AI-generated content may be incorrect."/>
@@ -3318,7 +3309,7 @@
                           <pic:cNvPicPr/>
                         </pic:nvPicPr>
                         <pic:blipFill>
-                          <a:blip r:embed="rId30" cstate="print">
+                          <a:blip r:embed="rId31" cstate="print">
                             <a:extLst>
                               <a:ext uri="{28A0092B-C50C-407E-A947-70E740481C1C}">
                                 <a14:useLocalDpi xmlns:a14="http://schemas.microsoft.com/office/drawing/2010/main" val="0"/>
@@ -3353,7 +3344,7 @@
         </w:trPr>
         <w:tc>
           <w:tcPr>
-            <w:tcW w:w="762" w:type="dxa"/>
+            <w:tcW w:w="929" w:type="dxa"/>
           </w:tcPr>
           <w:p>
             <w:r>
@@ -3363,7 +3354,7 @@
         </w:tc>
         <w:tc>
           <w:tcPr>
-            <w:tcW w:w="1298" w:type="dxa"/>
+            <w:tcW w:w="1628" w:type="dxa"/>
           </w:tcPr>
           <w:p>
             <w:r>
@@ -3373,7 +3364,7 @@
         </w:tc>
         <w:tc>
           <w:tcPr>
-            <w:tcW w:w="894" w:type="dxa"/>
+            <w:tcW w:w="1100" w:type="dxa"/>
           </w:tcPr>
           <w:p>
             <w:r>
@@ -3383,7 +3374,7 @@
         </w:tc>
         <w:tc>
           <w:tcPr>
-            <w:tcW w:w="1035" w:type="dxa"/>
+            <w:tcW w:w="1283" w:type="dxa"/>
           </w:tcPr>
           <w:p>
             <w:r>
@@ -3393,7 +3384,7 @@
         </w:tc>
         <w:tc>
           <w:tcPr>
-            <w:tcW w:w="1107" w:type="dxa"/>
+            <w:tcW w:w="1377" w:type="dxa"/>
           </w:tcPr>
           <w:p>
             <w:r>
@@ -3403,7 +3394,7 @@
         </w:tc>
         <w:tc>
           <w:tcPr>
-            <w:tcW w:w="6421" w:type="dxa"/>
+            <w:tcW w:w="4527" w:type="dxa"/>
           </w:tcPr>
           <w:p>
             <w:r>
@@ -3429,7 +3420,7 @@
                           <pic:cNvPicPr/>
                         </pic:nvPicPr>
                         <pic:blipFill>
-                          <a:blip r:embed="rId31" cstate="print">
+                          <a:blip r:embed="rId32" cstate="print">
                             <a:extLst>
                               <a:ext uri="{28A0092B-C50C-407E-A947-70E740481C1C}">
                                 <a14:useLocalDpi xmlns:a14="http://schemas.microsoft.com/office/drawing/2010/main" val="0"/>
@@ -3459,7 +3450,7 @@
         </w:tc>
         <w:tc>
           <w:tcPr>
-            <w:tcW w:w="2431" w:type="dxa"/>
+            <w:tcW w:w="3104" w:type="dxa"/>
           </w:tcPr>
           <w:p>
             <w:r>
@@ -3471,7 +3462,7 @@
       <w:tr>
         <w:tc>
           <w:tcPr>
-            <w:tcW w:w="762" w:type="dxa"/>
+            <w:tcW w:w="929" w:type="dxa"/>
           </w:tcPr>
           <w:p>
             <w:r>
@@ -3482,7 +3473,7 @@
         </w:tc>
         <w:tc>
           <w:tcPr>
-            <w:tcW w:w="1298" w:type="dxa"/>
+            <w:tcW w:w="1628" w:type="dxa"/>
           </w:tcPr>
           <w:p>
             <w:r>
@@ -3492,7 +3483,7 @@
         </w:tc>
         <w:tc>
           <w:tcPr>
-            <w:tcW w:w="894" w:type="dxa"/>
+            <w:tcW w:w="1100" w:type="dxa"/>
           </w:tcPr>
           <w:p>
             <w:r>
@@ -3502,7 +3493,7 @@
         </w:tc>
         <w:tc>
           <w:tcPr>
-            <w:tcW w:w="1035" w:type="dxa"/>
+            <w:tcW w:w="1283" w:type="dxa"/>
           </w:tcPr>
           <w:p>
             <w:r>
@@ -3512,7 +3503,7 @@
         </w:tc>
         <w:tc>
           <w:tcPr>
-            <w:tcW w:w="1107" w:type="dxa"/>
+            <w:tcW w:w="1377" w:type="dxa"/>
           </w:tcPr>
           <w:p>
             <w:r>
@@ -3522,7 +3513,7 @@
         </w:tc>
         <w:tc>
           <w:tcPr>
-            <w:tcW w:w="6421" w:type="dxa"/>
+            <w:tcW w:w="4527" w:type="dxa"/>
           </w:tcPr>
           <w:p>
             <w:r>
@@ -3548,7 +3539,7 @@
                           <pic:cNvPicPr/>
                         </pic:nvPicPr>
                         <pic:blipFill>
-                          <a:blip r:embed="rId32">
+                          <a:blip r:embed="rId33">
                             <a:extLst>
                               <a:ext uri="{28A0092B-C50C-407E-A947-70E740481C1C}">
                                 <a14:useLocalDpi xmlns:a14="http://schemas.microsoft.com/office/drawing/2010/main" val="0"/>
@@ -3578,7 +3569,7 @@
         </w:tc>
         <w:tc>
           <w:tcPr>
-            <w:tcW w:w="2431" w:type="dxa"/>
+            <w:tcW w:w="3104" w:type="dxa"/>
           </w:tcPr>
           <w:p>
             <w:r>
@@ -3593,7 +3584,7 @@
         </w:trPr>
         <w:tc>
           <w:tcPr>
-            <w:tcW w:w="762" w:type="dxa"/>
+            <w:tcW w:w="929" w:type="dxa"/>
           </w:tcPr>
           <w:p>
             <w:r>
@@ -3603,7 +3594,7 @@
         </w:tc>
         <w:tc>
           <w:tcPr>
-            <w:tcW w:w="1298" w:type="dxa"/>
+            <w:tcW w:w="1628" w:type="dxa"/>
           </w:tcPr>
           <w:p>
             <w:r>
@@ -3613,7 +3604,7 @@
         </w:tc>
         <w:tc>
           <w:tcPr>
-            <w:tcW w:w="894" w:type="dxa"/>
+            <w:tcW w:w="1100" w:type="dxa"/>
           </w:tcPr>
           <w:p>
             <w:r>
@@ -3623,7 +3614,7 @@
         </w:tc>
         <w:tc>
           <w:tcPr>
-            <w:tcW w:w="1035" w:type="dxa"/>
+            <w:tcW w:w="1283" w:type="dxa"/>
           </w:tcPr>
           <w:p>
             <w:r>
@@ -3633,7 +3624,7 @@
         </w:tc>
         <w:tc>
           <w:tcPr>
-            <w:tcW w:w="1107" w:type="dxa"/>
+            <w:tcW w:w="1377" w:type="dxa"/>
           </w:tcPr>
           <w:p>
             <w:r>
@@ -3643,7 +3634,7 @@
         </w:tc>
         <w:tc>
           <w:tcPr>
-            <w:tcW w:w="6421" w:type="dxa"/>
+            <w:tcW w:w="4527" w:type="dxa"/>
           </w:tcPr>
           <w:p>
             <w:r>
@@ -3653,7 +3644,7 @@
         </w:tc>
         <w:tc>
           <w:tcPr>
-            <w:tcW w:w="2431" w:type="dxa"/>
+            <w:tcW w:w="3104" w:type="dxa"/>
           </w:tcPr>
           <w:p>
             <w:r>
@@ -3665,7 +3656,7 @@
       <w:tr>
         <w:tc>
           <w:tcPr>
-            <w:tcW w:w="762" w:type="dxa"/>
+            <w:tcW w:w="929" w:type="dxa"/>
           </w:tcPr>
           <w:p>
             <w:r>
@@ -3678,7 +3669,7 @@
         </w:tc>
         <w:tc>
           <w:tcPr>
-            <w:tcW w:w="1298" w:type="dxa"/>
+            <w:tcW w:w="1628" w:type="dxa"/>
           </w:tcPr>
           <w:p>
             <w:r>
@@ -3688,7 +3679,7 @@
         </w:tc>
         <w:tc>
           <w:tcPr>
-            <w:tcW w:w="894" w:type="dxa"/>
+            <w:tcW w:w="1100" w:type="dxa"/>
           </w:tcPr>
           <w:p>
             <w:r>
@@ -3698,7 +3689,7 @@
         </w:tc>
         <w:tc>
           <w:tcPr>
-            <w:tcW w:w="1035" w:type="dxa"/>
+            <w:tcW w:w="1283" w:type="dxa"/>
           </w:tcPr>
           <w:p>
             <w:r>
@@ -3708,7 +3699,7 @@
         </w:tc>
         <w:tc>
           <w:tcPr>
-            <w:tcW w:w="1107" w:type="dxa"/>
+            <w:tcW w:w="1377" w:type="dxa"/>
           </w:tcPr>
           <w:p>
             <w:r>
@@ -3718,7 +3709,7 @@
         </w:tc>
         <w:tc>
           <w:tcPr>
-            <w:tcW w:w="6421" w:type="dxa"/>
+            <w:tcW w:w="4527" w:type="dxa"/>
           </w:tcPr>
           <w:p>
             <w:r>
@@ -3744,7 +3735,7 @@
                           <pic:cNvPicPr/>
                         </pic:nvPicPr>
                         <pic:blipFill>
-                          <a:blip r:embed="rId33" cstate="print">
+                          <a:blip r:embed="rId34" cstate="print">
                             <a:extLst>
                               <a:ext uri="{28A0092B-C50C-407E-A947-70E740481C1C}">
                                 <a14:useLocalDpi xmlns:a14="http://schemas.microsoft.com/office/drawing/2010/main" val="0"/>
@@ -3774,7 +3765,7 @@
         </w:tc>
         <w:tc>
           <w:tcPr>
-            <w:tcW w:w="2431" w:type="dxa"/>
+            <w:tcW w:w="3104" w:type="dxa"/>
           </w:tcPr>
           <w:p>
             <w:r>
@@ -3789,18 +3780,17 @@
         </w:trPr>
         <w:tc>
           <w:tcPr>
-            <w:tcW w:w="762" w:type="dxa"/>
-          </w:tcPr>
-          <w:p>
-            <w:r>
-              <w:lastRenderedPageBreak/>
+            <w:tcW w:w="929" w:type="dxa"/>
+          </w:tcPr>
+          <w:p>
+            <w:r>
               <w:t>29/7/25</w:t>
             </w:r>
           </w:p>
         </w:tc>
         <w:tc>
           <w:tcPr>
-            <w:tcW w:w="1298" w:type="dxa"/>
+            <w:tcW w:w="1628" w:type="dxa"/>
           </w:tcPr>
           <w:p>
             <w:r>
@@ -3810,7 +3800,7 @@
         </w:tc>
         <w:tc>
           <w:tcPr>
-            <w:tcW w:w="894" w:type="dxa"/>
+            <w:tcW w:w="1100" w:type="dxa"/>
           </w:tcPr>
           <w:p>
             <w:r>
@@ -3820,7 +3810,7 @@
         </w:tc>
         <w:tc>
           <w:tcPr>
-            <w:tcW w:w="1035" w:type="dxa"/>
+            <w:tcW w:w="1283" w:type="dxa"/>
           </w:tcPr>
           <w:p>
             <w:r>
@@ -3830,7 +3820,7 @@
         </w:tc>
         <w:tc>
           <w:tcPr>
-            <w:tcW w:w="1107" w:type="dxa"/>
+            <w:tcW w:w="1377" w:type="dxa"/>
           </w:tcPr>
           <w:p>
             <w:r>
@@ -3840,7 +3830,7 @@
         </w:tc>
         <w:tc>
           <w:tcPr>
-            <w:tcW w:w="6421" w:type="dxa"/>
+            <w:tcW w:w="4527" w:type="dxa"/>
           </w:tcPr>
           <w:p>
             <w:r>
@@ -3866,7 +3856,7 @@
                           <pic:cNvPicPr/>
                         </pic:nvPicPr>
                         <pic:blipFill>
-                          <a:blip r:embed="rId34">
+                          <a:blip r:embed="rId35">
                             <a:extLst>
                               <a:ext uri="{28A0092B-C50C-407E-A947-70E740481C1C}">
                                 <a14:useLocalDpi xmlns:a14="http://schemas.microsoft.com/office/drawing/2010/main" val="0"/>
@@ -3896,7 +3886,7 @@
         </w:tc>
         <w:tc>
           <w:tcPr>
-            <w:tcW w:w="2431" w:type="dxa"/>
+            <w:tcW w:w="3104" w:type="dxa"/>
           </w:tcPr>
           <w:p>
             <w:r>
@@ -3908,17 +3898,18 @@
       <w:tr>
         <w:tc>
           <w:tcPr>
-            <w:tcW w:w="762" w:type="dxa"/>
-          </w:tcPr>
-          <w:p>
-            <w:r>
+            <w:tcW w:w="929" w:type="dxa"/>
+          </w:tcPr>
+          <w:p>
+            <w:r>
+              <w:lastRenderedPageBreak/>
               <w:t>29/7/25</w:t>
             </w:r>
           </w:p>
         </w:tc>
         <w:tc>
           <w:tcPr>
-            <w:tcW w:w="1298" w:type="dxa"/>
+            <w:tcW w:w="1628" w:type="dxa"/>
           </w:tcPr>
           <w:p>
             <w:r>
@@ -3928,7 +3919,7 @@
         </w:tc>
         <w:tc>
           <w:tcPr>
-            <w:tcW w:w="894" w:type="dxa"/>
+            <w:tcW w:w="1100" w:type="dxa"/>
           </w:tcPr>
           <w:p>
             <w:r>
@@ -3938,7 +3929,7 @@
         </w:tc>
         <w:tc>
           <w:tcPr>
-            <w:tcW w:w="1035" w:type="dxa"/>
+            <w:tcW w:w="1283" w:type="dxa"/>
           </w:tcPr>
           <w:p>
             <w:r>
@@ -3948,7 +3939,7 @@
         </w:tc>
         <w:tc>
           <w:tcPr>
-            <w:tcW w:w="1107" w:type="dxa"/>
+            <w:tcW w:w="1377" w:type="dxa"/>
           </w:tcPr>
           <w:p>
             <w:r>
@@ -3958,7 +3949,7 @@
         </w:tc>
         <w:tc>
           <w:tcPr>
-            <w:tcW w:w="6421" w:type="dxa"/>
+            <w:tcW w:w="4527" w:type="dxa"/>
           </w:tcPr>
           <w:p>
             <w:r>
@@ -3984,7 +3975,7 @@
                           <pic:cNvPicPr/>
                         </pic:nvPicPr>
                         <pic:blipFill>
-                          <a:blip r:embed="rId35">
+                          <a:blip r:embed="rId36">
                             <a:extLst>
                               <a:ext uri="{28A0092B-C50C-407E-A947-70E740481C1C}">
                                 <a14:useLocalDpi xmlns:a14="http://schemas.microsoft.com/office/drawing/2010/main" val="0"/>
@@ -4014,7 +4005,7 @@
         </w:tc>
         <w:tc>
           <w:tcPr>
-            <w:tcW w:w="2431" w:type="dxa"/>
+            <w:tcW w:w="3104" w:type="dxa"/>
           </w:tcPr>
           <w:p>
             <w:r>
@@ -4029,7 +4020,7 @@
         </w:trPr>
         <w:tc>
           <w:tcPr>
-            <w:tcW w:w="762" w:type="dxa"/>
+            <w:tcW w:w="929" w:type="dxa"/>
           </w:tcPr>
           <w:p>
             <w:r>
@@ -4039,7 +4030,7 @@
         </w:tc>
         <w:tc>
           <w:tcPr>
-            <w:tcW w:w="1298" w:type="dxa"/>
+            <w:tcW w:w="1628" w:type="dxa"/>
           </w:tcPr>
           <w:p>
             <w:r>
@@ -4049,7 +4040,7 @@
         </w:tc>
         <w:tc>
           <w:tcPr>
-            <w:tcW w:w="894" w:type="dxa"/>
+            <w:tcW w:w="1100" w:type="dxa"/>
           </w:tcPr>
           <w:p>
             <w:r>
@@ -4059,7 +4050,7 @@
         </w:tc>
         <w:tc>
           <w:tcPr>
-            <w:tcW w:w="1035" w:type="dxa"/>
+            <w:tcW w:w="1283" w:type="dxa"/>
           </w:tcPr>
           <w:p>
             <w:r>
@@ -4069,7 +4060,7 @@
         </w:tc>
         <w:tc>
           <w:tcPr>
-            <w:tcW w:w="1107" w:type="dxa"/>
+            <w:tcW w:w="1377" w:type="dxa"/>
           </w:tcPr>
           <w:p>
             <w:r>
@@ -4079,7 +4070,7 @@
         </w:tc>
         <w:tc>
           <w:tcPr>
-            <w:tcW w:w="6421" w:type="dxa"/>
+            <w:tcW w:w="4527" w:type="dxa"/>
           </w:tcPr>
           <w:p>
             <w:r>
@@ -4090,9 +4081,9 @@
                 <w:noProof/>
               </w:rPr>
               <w:drawing>
-                <wp:inline distT="0" distB="0" distL="0" distR="0" wp14:anchorId="04E1E6E0" wp14:editId="604ED8EB">
-                  <wp:extent cx="2994597" cy="859693"/>
-                  <wp:effectExtent l="0" t="0" r="3175" b="4445"/>
+                <wp:inline distT="0" distB="0" distL="0" distR="0" wp14:anchorId="04E1E6E0" wp14:editId="203056AE">
+                  <wp:extent cx="2375535" cy="681972"/>
+                  <wp:effectExtent l="0" t="0" r="5715" b="4445"/>
                   <wp:docPr id="504308057" name="Picture 27"/>
                   <wp:cNvGraphicFramePr>
                     <a:graphicFrameLocks xmlns:a="http://schemas.openxmlformats.org/drawingml/2006/main" noChangeAspect="1"/>
@@ -4105,7 +4096,7 @@
                           <pic:cNvPicPr/>
                         </pic:nvPicPr>
                         <pic:blipFill>
-                          <a:blip r:embed="rId36" cstate="print">
+                          <a:blip r:embed="rId37" cstate="print">
                             <a:extLst>
                               <a:ext uri="{28A0092B-C50C-407E-A947-70E740481C1C}">
                                 <a14:useLocalDpi xmlns:a14="http://schemas.microsoft.com/office/drawing/2010/main" val="0"/>
@@ -4119,7 +4110,7 @@
                         <pic:spPr>
                           <a:xfrm>
                             <a:off x="0" y="0"/>
-                            <a:ext cx="3060487" cy="878609"/>
+                            <a:ext cx="2458078" cy="705668"/>
                           </a:xfrm>
                           <a:prstGeom prst="rect">
                             <a:avLst/>
@@ -4135,7 +4126,7 @@
         </w:tc>
         <w:tc>
           <w:tcPr>
-            <w:tcW w:w="2431" w:type="dxa"/>
+            <w:tcW w:w="3104" w:type="dxa"/>
           </w:tcPr>
           <w:p>
             <w:r>
@@ -4147,7 +4138,7 @@
       <w:tr>
         <w:tc>
           <w:tcPr>
-            <w:tcW w:w="762" w:type="dxa"/>
+            <w:tcW w:w="929" w:type="dxa"/>
           </w:tcPr>
           <w:p>
             <w:r>
@@ -4157,7 +4148,7 @@
         </w:tc>
         <w:tc>
           <w:tcPr>
-            <w:tcW w:w="1298" w:type="dxa"/>
+            <w:tcW w:w="1628" w:type="dxa"/>
           </w:tcPr>
           <w:p>
             <w:r>
@@ -4167,7 +4158,7 @@
         </w:tc>
         <w:tc>
           <w:tcPr>
-            <w:tcW w:w="894" w:type="dxa"/>
+            <w:tcW w:w="1100" w:type="dxa"/>
           </w:tcPr>
           <w:p>
             <w:r>
@@ -4177,7 +4168,7 @@
         </w:tc>
         <w:tc>
           <w:tcPr>
-            <w:tcW w:w="1035" w:type="dxa"/>
+            <w:tcW w:w="1283" w:type="dxa"/>
           </w:tcPr>
           <w:p>
             <w:r>
@@ -4187,7 +4178,7 @@
         </w:tc>
         <w:tc>
           <w:tcPr>
-            <w:tcW w:w="1107" w:type="dxa"/>
+            <w:tcW w:w="1377" w:type="dxa"/>
           </w:tcPr>
           <w:p>
             <w:r>
@@ -4197,7 +4188,7 @@
         </w:tc>
         <w:tc>
           <w:tcPr>
-            <w:tcW w:w="6421" w:type="dxa"/>
+            <w:tcW w:w="4527" w:type="dxa"/>
           </w:tcPr>
           <w:p>
             <w:r>
@@ -4208,7 +4199,7 @@
                 <w:noProof/>
               </w:rPr>
               <w:drawing>
-                <wp:inline distT="0" distB="0" distL="0" distR="0" wp14:anchorId="179784FB" wp14:editId="14E640C1">
+                <wp:inline distT="0" distB="0" distL="0" distR="0" wp14:anchorId="179784FB" wp14:editId="673D9FFA">
                   <wp:extent cx="2547816" cy="599098"/>
                   <wp:effectExtent l="0" t="0" r="5080" b="0"/>
                   <wp:docPr id="378023789" name="Picture 28" descr="A white background with black text&#10;&#10;AI-generated content may be incorrect."/>
@@ -4223,7 +4214,7 @@
                           <pic:cNvPicPr/>
                         </pic:nvPicPr>
                         <pic:blipFill>
-                          <a:blip r:embed="rId37" cstate="print">
+                          <a:blip r:embed="rId38" cstate="print">
                             <a:extLst>
                               <a:ext uri="{28A0092B-C50C-407E-A947-70E740481C1C}">
                                 <a14:useLocalDpi xmlns:a14="http://schemas.microsoft.com/office/drawing/2010/main" val="0"/>
@@ -4253,7 +4244,571 @@
         </w:tc>
         <w:tc>
           <w:tcPr>
-            <w:tcW w:w="2431" w:type="dxa"/>
+            <w:tcW w:w="3104" w:type="dxa"/>
+          </w:tcPr>
+          <w:p>
+            <w:r>
+              <w:t>No Changes Needed</w:t>
+            </w:r>
+          </w:p>
+        </w:tc>
+      </w:tr>
+      <w:tr>
+        <w:trPr>
+          <w:cnfStyle w:val="000000100000" w:firstRow="0" w:lastRow="0" w:firstColumn="0" w:lastColumn="0" w:oddVBand="0" w:evenVBand="0" w:oddHBand="1" w:evenHBand="0" w:firstRowFirstColumn="0" w:firstRowLastColumn="0" w:lastRowFirstColumn="0" w:lastRowLastColumn="0"/>
+        </w:trPr>
+        <w:tc>
+          <w:tcPr>
+            <w:tcW w:w="929" w:type="dxa"/>
+          </w:tcPr>
+          <w:p>
+            <w:r>
+              <w:t>30/7/25</w:t>
+            </w:r>
+          </w:p>
+        </w:tc>
+        <w:tc>
+          <w:tcPr>
+            <w:tcW w:w="1628" w:type="dxa"/>
+          </w:tcPr>
+          <w:p>
+            <w:r>
+              <w:t>Title Field String Input</w:t>
+            </w:r>
+          </w:p>
+        </w:tc>
+        <w:tc>
+          <w:tcPr>
+            <w:tcW w:w="1100" w:type="dxa"/>
+          </w:tcPr>
+          <w:p>
+            <w:r>
+              <w:t>Invalid</w:t>
+            </w:r>
+          </w:p>
+        </w:tc>
+        <w:tc>
+          <w:tcPr>
+            <w:tcW w:w="1283" w:type="dxa"/>
+          </w:tcPr>
+          <w:p>
+            <w:r>
+              <w:t>Title field not filled in</w:t>
+            </w:r>
+          </w:p>
+        </w:tc>
+        <w:tc>
+          <w:tcPr>
+            <w:tcW w:w="1377" w:type="dxa"/>
+          </w:tcPr>
+          <w:p>
+            <w:r>
+              <w:t>Error addressing the missing field</w:t>
+            </w:r>
+          </w:p>
+        </w:tc>
+        <w:tc>
+          <w:tcPr>
+            <w:tcW w:w="4527" w:type="dxa"/>
+          </w:tcPr>
+          <w:p>
+            <w:r>
+              <w:t>Error returned addressing the title being missing</w:t>
+            </w:r>
+            <w:r>
+              <w:rPr>
+                <w:noProof/>
+              </w:rPr>
+              <w:drawing>
+                <wp:inline distT="0" distB="0" distL="0" distR="0" wp14:anchorId="0D13331A" wp14:editId="316A26BC">
+                  <wp:extent cx="2383829" cy="781050"/>
+                  <wp:effectExtent l="0" t="0" r="0" b="0"/>
+                  <wp:docPr id="136650319" name="Picture 1" descr="A close-up of a white background&#10;&#10;AI-generated content may be incorrect."/>
+                  <wp:cNvGraphicFramePr>
+                    <a:graphicFrameLocks xmlns:a="http://schemas.openxmlformats.org/drawingml/2006/main" noChangeAspect="1"/>
+                  </wp:cNvGraphicFramePr>
+                  <a:graphic xmlns:a="http://schemas.openxmlformats.org/drawingml/2006/main">
+                    <a:graphicData uri="http://schemas.openxmlformats.org/drawingml/2006/picture">
+                      <pic:pic xmlns:pic="http://schemas.openxmlformats.org/drawingml/2006/picture">
+                        <pic:nvPicPr>
+                          <pic:cNvPr id="136650319" name="Picture 1" descr="A close-up of a white background&#10;&#10;AI-generated content may be incorrect."/>
+                          <pic:cNvPicPr/>
+                        </pic:nvPicPr>
+                        <pic:blipFill>
+                          <a:blip r:embed="rId39">
+                            <a:extLst>
+                              <a:ext uri="{28A0092B-C50C-407E-A947-70E740481C1C}">
+                                <a14:useLocalDpi xmlns:a14="http://schemas.microsoft.com/office/drawing/2010/main" val="0"/>
+                              </a:ext>
+                            </a:extLst>
+                          </a:blip>
+                          <a:stretch>
+                            <a:fillRect/>
+                          </a:stretch>
+                        </pic:blipFill>
+                        <pic:spPr>
+                          <a:xfrm>
+                            <a:off x="0" y="0"/>
+                            <a:ext cx="2386639" cy="781971"/>
+                          </a:xfrm>
+                          <a:prstGeom prst="rect">
+                            <a:avLst/>
+                          </a:prstGeom>
+                        </pic:spPr>
+                      </pic:pic>
+                    </a:graphicData>
+                  </a:graphic>
+                </wp:inline>
+              </w:drawing>
+            </w:r>
+          </w:p>
+        </w:tc>
+        <w:tc>
+          <w:tcPr>
+            <w:tcW w:w="3104" w:type="dxa"/>
+          </w:tcPr>
+          <w:p>
+            <w:r>
+              <w:t>No Changes Needed</w:t>
+            </w:r>
+          </w:p>
+        </w:tc>
+      </w:tr>
+      <w:tr>
+        <w:tc>
+          <w:tcPr>
+            <w:tcW w:w="929" w:type="dxa"/>
+          </w:tcPr>
+          <w:p>
+            <w:r>
+              <w:t>30/7/25</w:t>
+            </w:r>
+          </w:p>
+        </w:tc>
+        <w:tc>
+          <w:tcPr>
+            <w:tcW w:w="1628" w:type="dxa"/>
+          </w:tcPr>
+          <w:p>
+            <w:r>
+              <w:t>Description Field String Input</w:t>
+            </w:r>
+          </w:p>
+        </w:tc>
+        <w:tc>
+          <w:tcPr>
+            <w:tcW w:w="1100" w:type="dxa"/>
+          </w:tcPr>
+          <w:p>
+            <w:r>
+              <w:t>Invalid</w:t>
+            </w:r>
+          </w:p>
+        </w:tc>
+        <w:tc>
+          <w:tcPr>
+            <w:tcW w:w="1283" w:type="dxa"/>
+          </w:tcPr>
+          <w:p>
+            <w:r>
+              <w:t>Description field not filled in</w:t>
+            </w:r>
+          </w:p>
+        </w:tc>
+        <w:tc>
+          <w:tcPr>
+            <w:tcW w:w="1377" w:type="dxa"/>
+          </w:tcPr>
+          <w:p>
+            <w:r>
+              <w:t>Error addressing the missing field</w:t>
+            </w:r>
+          </w:p>
+        </w:tc>
+        <w:tc>
+          <w:tcPr>
+            <w:tcW w:w="4527" w:type="dxa"/>
+          </w:tcPr>
+          <w:p>
+            <w:r>
+              <w:t>Error returned addressing the description being missing</w:t>
+            </w:r>
+            <w:r>
+              <w:drawing>
+                <wp:inline distT="0" distB="0" distL="0" distR="0" wp14:anchorId="6164C1BA" wp14:editId="43A7C15F">
+                  <wp:extent cx="2486025" cy="588012"/>
+                  <wp:effectExtent l="0" t="0" r="0" b="2540"/>
+                  <wp:docPr id="1235161657" name="Picture 1"/>
+                  <wp:cNvGraphicFramePr>
+                    <a:graphicFrameLocks xmlns:a="http://schemas.openxmlformats.org/drawingml/2006/main" noChangeAspect="1"/>
+                  </wp:cNvGraphicFramePr>
+                  <a:graphic xmlns:a="http://schemas.openxmlformats.org/drawingml/2006/main">
+                    <a:graphicData uri="http://schemas.openxmlformats.org/drawingml/2006/picture">
+                      <pic:pic xmlns:pic="http://schemas.openxmlformats.org/drawingml/2006/picture">
+                        <pic:nvPicPr>
+                          <pic:cNvPr id="1235161657" name=""/>
+                          <pic:cNvPicPr/>
+                        </pic:nvPicPr>
+                        <pic:blipFill>
+                          <a:blip r:embed="rId40"/>
+                          <a:stretch>
+                            <a:fillRect/>
+                          </a:stretch>
+                        </pic:blipFill>
+                        <pic:spPr>
+                          <a:xfrm>
+                            <a:off x="0" y="0"/>
+                            <a:ext cx="2497580" cy="590745"/>
+                          </a:xfrm>
+                          <a:prstGeom prst="rect">
+                            <a:avLst/>
+                          </a:prstGeom>
+                        </pic:spPr>
+                      </pic:pic>
+                    </a:graphicData>
+                  </a:graphic>
+                </wp:inline>
+              </w:drawing>
+            </w:r>
+          </w:p>
+        </w:tc>
+        <w:tc>
+          <w:tcPr>
+            <w:tcW w:w="3104" w:type="dxa"/>
+          </w:tcPr>
+          <w:p>
+            <w:r>
+              <w:t>No Changes Needed</w:t>
+            </w:r>
+          </w:p>
+        </w:tc>
+      </w:tr>
+      <w:tr>
+        <w:trPr>
+          <w:cnfStyle w:val="000000100000" w:firstRow="0" w:lastRow="0" w:firstColumn="0" w:lastColumn="0" w:oddVBand="0" w:evenVBand="0" w:oddHBand="1" w:evenHBand="0" w:firstRowFirstColumn="0" w:firstRowLastColumn="0" w:lastRowFirstColumn="0" w:lastRowLastColumn="0"/>
+        </w:trPr>
+        <w:tc>
+          <w:tcPr>
+            <w:tcW w:w="929" w:type="dxa"/>
+          </w:tcPr>
+          <w:p>
+            <w:r>
+              <w:lastRenderedPageBreak/>
+              <w:t>30/7/25</w:t>
+            </w:r>
+          </w:p>
+        </w:tc>
+        <w:tc>
+          <w:tcPr>
+            <w:tcW w:w="1628" w:type="dxa"/>
+          </w:tcPr>
+          <w:p>
+            <w:r>
+              <w:t>Assignee Field String Id Input</w:t>
+            </w:r>
+          </w:p>
+        </w:tc>
+        <w:tc>
+          <w:tcPr>
+            <w:tcW w:w="1100" w:type="dxa"/>
+          </w:tcPr>
+          <w:p>
+            <w:r>
+              <w:t>Expected</w:t>
+            </w:r>
+          </w:p>
+        </w:tc>
+        <w:tc>
+          <w:tcPr>
+            <w:tcW w:w="1283" w:type="dxa"/>
+          </w:tcPr>
+          <w:p>
+            <w:r>
+              <w:t>Assignee field not filled in</w:t>
+            </w:r>
+          </w:p>
+        </w:tc>
+        <w:tc>
+          <w:tcPr>
+            <w:tcW w:w="1377" w:type="dxa"/>
+          </w:tcPr>
+          <w:p>
+            <w:r>
+              <w:t>Assignee field replaced with “None” placeholder</w:t>
+            </w:r>
+          </w:p>
+        </w:tc>
+        <w:tc>
+          <w:tcPr>
+            <w:tcW w:w="4527" w:type="dxa"/>
+          </w:tcPr>
+          <w:p>
+            <w:r>
+              <w:t>Assignee field replaced with “None” placeholder</w:t>
+            </w:r>
+            <w:r>
+              <w:drawing>
+                <wp:inline distT="0" distB="0" distL="0" distR="0" wp14:anchorId="5B00DF12" wp14:editId="33C21FF1">
+                  <wp:extent cx="2543175" cy="542925"/>
+                  <wp:effectExtent l="0" t="0" r="9525" b="9525"/>
+                  <wp:docPr id="2052647486" name="Picture 1"/>
+                  <wp:cNvGraphicFramePr>
+                    <a:graphicFrameLocks xmlns:a="http://schemas.openxmlformats.org/drawingml/2006/main" noChangeAspect="1"/>
+                  </wp:cNvGraphicFramePr>
+                  <a:graphic xmlns:a="http://schemas.openxmlformats.org/drawingml/2006/main">
+                    <a:graphicData uri="http://schemas.openxmlformats.org/drawingml/2006/picture">
+                      <pic:pic xmlns:pic="http://schemas.openxmlformats.org/drawingml/2006/picture">
+                        <pic:nvPicPr>
+                          <pic:cNvPr id="2052647486" name=""/>
+                          <pic:cNvPicPr/>
+                        </pic:nvPicPr>
+                        <pic:blipFill>
+                          <a:blip r:embed="rId41"/>
+                          <a:stretch>
+                            <a:fillRect/>
+                          </a:stretch>
+                        </pic:blipFill>
+                        <pic:spPr>
+                          <a:xfrm>
+                            <a:off x="0" y="0"/>
+                            <a:ext cx="2560418" cy="546606"/>
+                          </a:xfrm>
+                          <a:prstGeom prst="rect">
+                            <a:avLst/>
+                          </a:prstGeom>
+                        </pic:spPr>
+                      </pic:pic>
+                    </a:graphicData>
+                  </a:graphic>
+                </wp:inline>
+              </w:drawing>
+            </w:r>
+          </w:p>
+        </w:tc>
+        <w:tc>
+          <w:tcPr>
+            <w:tcW w:w="3104" w:type="dxa"/>
+          </w:tcPr>
+          <w:p>
+            <w:r>
+              <w:t>No Changes needed</w:t>
+            </w:r>
+          </w:p>
+        </w:tc>
+      </w:tr>
+      <w:tr>
+        <w:tc>
+          <w:tcPr>
+            <w:tcW w:w="929" w:type="dxa"/>
+          </w:tcPr>
+          <w:p>
+            <w:r>
+              <w:t>30/7/25</w:t>
+            </w:r>
+          </w:p>
+        </w:tc>
+        <w:tc>
+          <w:tcPr>
+            <w:tcW w:w="1628" w:type="dxa"/>
+          </w:tcPr>
+          <w:p>
+            <w:r>
+              <w:t>Priority Field Int Input</w:t>
+            </w:r>
+          </w:p>
+        </w:tc>
+        <w:tc>
+          <w:tcPr>
+            <w:tcW w:w="1100" w:type="dxa"/>
+          </w:tcPr>
+          <w:p>
+            <w:r>
+              <w:t>Invalid</w:t>
+            </w:r>
+          </w:p>
+        </w:tc>
+        <w:tc>
+          <w:tcPr>
+            <w:tcW w:w="1283" w:type="dxa"/>
+          </w:tcPr>
+          <w:p>
+            <w:r>
+              <w:t>Priority field not filled in</w:t>
+            </w:r>
+          </w:p>
+        </w:tc>
+        <w:tc>
+          <w:tcPr>
+            <w:tcW w:w="1377" w:type="dxa"/>
+          </w:tcPr>
+          <w:p>
+            <w:r>
+              <w:t>Error addressing the missing field</w:t>
+            </w:r>
+          </w:p>
+        </w:tc>
+        <w:tc>
+          <w:tcPr>
+            <w:tcW w:w="4527" w:type="dxa"/>
+          </w:tcPr>
+          <w:p>
+            <w:r>
+              <w:t>Error returned addressing the priority being missing</w:t>
+            </w:r>
+            <w:r>
+              <w:drawing>
+                <wp:inline distT="0" distB="0" distL="0" distR="0" wp14:anchorId="1C356A85" wp14:editId="4F016E2F">
+                  <wp:extent cx="2419350" cy="635385"/>
+                  <wp:effectExtent l="0" t="0" r="0" b="0"/>
+                  <wp:docPr id="352541735" name="Picture 1"/>
+                  <wp:cNvGraphicFramePr>
+                    <a:graphicFrameLocks xmlns:a="http://schemas.openxmlformats.org/drawingml/2006/main" noChangeAspect="1"/>
+                  </wp:cNvGraphicFramePr>
+                  <a:graphic xmlns:a="http://schemas.openxmlformats.org/drawingml/2006/main">
+                    <a:graphicData uri="http://schemas.openxmlformats.org/drawingml/2006/picture">
+                      <pic:pic xmlns:pic="http://schemas.openxmlformats.org/drawingml/2006/picture">
+                        <pic:nvPicPr>
+                          <pic:cNvPr id="352541735" name=""/>
+                          <pic:cNvPicPr/>
+                        </pic:nvPicPr>
+                        <pic:blipFill>
+                          <a:blip r:embed="rId42"/>
+                          <a:stretch>
+                            <a:fillRect/>
+                          </a:stretch>
+                        </pic:blipFill>
+                        <pic:spPr>
+                          <a:xfrm>
+                            <a:off x="0" y="0"/>
+                            <a:ext cx="2430445" cy="638299"/>
+                          </a:xfrm>
+                          <a:prstGeom prst="rect">
+                            <a:avLst/>
+                          </a:prstGeom>
+                        </pic:spPr>
+                      </pic:pic>
+                    </a:graphicData>
+                  </a:graphic>
+                </wp:inline>
+              </w:drawing>
+            </w:r>
+          </w:p>
+        </w:tc>
+        <w:tc>
+          <w:tcPr>
+            <w:tcW w:w="3104" w:type="dxa"/>
+          </w:tcPr>
+          <w:p>
+            <w:r>
+              <w:t>No Changes Needed</w:t>
+            </w:r>
+          </w:p>
+        </w:tc>
+      </w:tr>
+      <w:tr>
+        <w:trPr>
+          <w:cnfStyle w:val="000000100000" w:firstRow="0" w:lastRow="0" w:firstColumn="0" w:lastColumn="0" w:oddVBand="0" w:evenVBand="0" w:oddHBand="1" w:evenHBand="0" w:firstRowFirstColumn="0" w:firstRowLastColumn="0" w:lastRowFirstColumn="0" w:lastRowLastColumn="0"/>
+        </w:trPr>
+        <w:tc>
+          <w:tcPr>
+            <w:tcW w:w="929" w:type="dxa"/>
+          </w:tcPr>
+          <w:p>
+            <w:r>
+              <w:t>30/7/25</w:t>
+            </w:r>
+          </w:p>
+        </w:tc>
+        <w:tc>
+          <w:tcPr>
+            <w:tcW w:w="1628" w:type="dxa"/>
+          </w:tcPr>
+          <w:p>
+            <w:r>
+              <w:t>Status Field String Input</w:t>
+            </w:r>
+          </w:p>
+        </w:tc>
+        <w:tc>
+          <w:tcPr>
+            <w:tcW w:w="1100" w:type="dxa"/>
+          </w:tcPr>
+          <w:p>
+            <w:r>
+              <w:t>Invalid</w:t>
+            </w:r>
+          </w:p>
+        </w:tc>
+        <w:tc>
+          <w:tcPr>
+            <w:tcW w:w="1283" w:type="dxa"/>
+          </w:tcPr>
+          <w:p>
+            <w:r>
+              <w:t>Status field not filled in</w:t>
+            </w:r>
+          </w:p>
+        </w:tc>
+        <w:tc>
+          <w:tcPr>
+            <w:tcW w:w="1377" w:type="dxa"/>
+          </w:tcPr>
+          <w:p>
+            <w:r>
+              <w:t>Error addressing the missing field</w:t>
+            </w:r>
+          </w:p>
+        </w:tc>
+        <w:tc>
+          <w:tcPr>
+            <w:tcW w:w="4527" w:type="dxa"/>
+          </w:tcPr>
+          <w:p>
+            <w:r>
+              <w:t>Error returned addressing the status being missing</w:t>
+            </w:r>
+            <w:r>
+              <w:drawing>
+                <wp:inline distT="0" distB="0" distL="0" distR="0" wp14:anchorId="5FB10549" wp14:editId="3EE81DBA">
+                  <wp:extent cx="2237728" cy="581025"/>
+                  <wp:effectExtent l="0" t="0" r="0" b="0"/>
+                  <wp:docPr id="1358912376" name="Picture 1"/>
+                  <wp:cNvGraphicFramePr>
+                    <a:graphicFrameLocks xmlns:a="http://schemas.openxmlformats.org/drawingml/2006/main" noChangeAspect="1"/>
+                  </wp:cNvGraphicFramePr>
+                  <a:graphic xmlns:a="http://schemas.openxmlformats.org/drawingml/2006/main">
+                    <a:graphicData uri="http://schemas.openxmlformats.org/drawingml/2006/picture">
+                      <pic:pic xmlns:pic="http://schemas.openxmlformats.org/drawingml/2006/picture">
+                        <pic:nvPicPr>
+                          <pic:cNvPr id="1358912376" name=""/>
+                          <pic:cNvPicPr/>
+                        </pic:nvPicPr>
+                        <pic:blipFill>
+                          <a:blip r:embed="rId43"/>
+                          <a:stretch>
+                            <a:fillRect/>
+                          </a:stretch>
+                        </pic:blipFill>
+                        <pic:spPr>
+                          <a:xfrm>
+                            <a:off x="0" y="0"/>
+                            <a:ext cx="2250848" cy="584432"/>
+                          </a:xfrm>
+                          <a:prstGeom prst="rect">
+                            <a:avLst/>
+                          </a:prstGeom>
+                        </pic:spPr>
+                      </pic:pic>
+                    </a:graphicData>
+                  </a:graphic>
+                </wp:inline>
+              </w:drawing>
+            </w:r>
+          </w:p>
+        </w:tc>
+        <w:tc>
+          <w:tcPr>
+            <w:tcW w:w="3104" w:type="dxa"/>
           </w:tcPr>
           <w:p>
             <w:r>
@@ -4332,7 +4887,6 @@
           </w:tcPr>
           <w:p>
             <w:r>
-              <w:lastRenderedPageBreak/>
               <w:t>Date</w:t>
             </w:r>
           </w:p>
@@ -4470,6 +5024,7 @@
           </w:tcPr>
           <w:p>
             <w:r>
+              <w:lastRenderedPageBreak/>
               <w:t>29/7/25</w:t>
             </w:r>
           </w:p>
@@ -4511,10 +5066,7 @@
           </w:tcPr>
           <w:p>
             <w:r>
-              <w:t xml:space="preserve">Task Created with the fields: </w:t>
-            </w:r>
-            <w:r>
-              <w:t>“Test”, “Test task”, “None”, “1”, “Not Started”</w:t>
+              <w:t>Task Created with the fields: “Test”, “Test task”, “None”, “1”, “Not Started”</w:t>
             </w:r>
           </w:p>
         </w:tc>
@@ -4546,7 +5098,7 @@
                           <pic:cNvPicPr/>
                         </pic:nvPicPr>
                         <pic:blipFill>
-                          <a:blip r:embed="rId38">
+                          <a:blip r:embed="rId44">
                             <a:extLst>
                               <a:ext uri="{28A0092B-C50C-407E-A947-70E740481C1C}">
                                 <a14:useLocalDpi xmlns:a14="http://schemas.microsoft.com/office/drawing/2010/main" val="0"/>
@@ -4676,7 +5228,7 @@
                           <pic:cNvPicPr/>
                         </pic:nvPicPr>
                         <pic:blipFill>
-                          <a:blip r:embed="rId39">
+                          <a:blip r:embed="rId45">
                             <a:extLst>
                               <a:ext uri="{28A0092B-C50C-407E-A947-70E740481C1C}">
                                 <a14:useLocalDpi xmlns:a14="http://schemas.microsoft.com/office/drawing/2010/main" val="0"/>
@@ -4722,7 +5274,7 @@
                           <pic:cNvPicPr/>
                         </pic:nvPicPr>
                         <pic:blipFill>
-                          <a:blip r:embed="rId40" cstate="print">
+                          <a:blip r:embed="rId46" cstate="print">
                             <a:extLst>
                               <a:ext uri="{28A0092B-C50C-407E-A947-70E740481C1C}">
                                 <a14:useLocalDpi xmlns:a14="http://schemas.microsoft.com/office/drawing/2010/main" val="0"/>
@@ -4789,11 +5341,7 @@
             </w:r>
             <w:proofErr w:type="spellEnd"/>
             <w:r>
-              <w:t xml:space="preserve"> </w:t>
-            </w:r>
-            <w:r>
-              <w:lastRenderedPageBreak/>
-              <w:t xml:space="preserve">handles rejecting invalid inputs and </w:t>
+              <w:t xml:space="preserve"> handles rejecting invalid inputs and </w:t>
             </w:r>
             <w:proofErr w:type="spellStart"/>
             <w:r>
@@ -5104,7 +5652,7 @@
                 <w:noProof/>
               </w:rPr>
               <w:drawing>
-                <wp:inline distT="0" distB="0" distL="0" distR="0" wp14:anchorId="71908667" wp14:editId="2A7E2C1D">
+                <wp:inline distT="0" distB="0" distL="0" distR="0" wp14:anchorId="71908667" wp14:editId="67313EA8">
                   <wp:extent cx="2836985" cy="857850"/>
                   <wp:effectExtent l="0" t="0" r="0" b="6350"/>
                   <wp:docPr id="153535931" name="Picture 31" descr="A close-up of a white background&#10;&#10;AI-generated content may be incorrect."/>
@@ -5119,7 +5667,7 @@
                           <pic:cNvPicPr/>
                         </pic:nvPicPr>
                         <pic:blipFill>
-                          <a:blip r:embed="rId41" cstate="print">
+                          <a:blip r:embed="rId47" cstate="print">
                             <a:extLst>
                               <a:ext uri="{28A0092B-C50C-407E-A947-70E740481C1C}">
                                 <a14:useLocalDpi xmlns:a14="http://schemas.microsoft.com/office/drawing/2010/main" val="0"/>
@@ -5237,7 +5785,7 @@
                           <pic:cNvPicPr/>
                         </pic:nvPicPr>
                         <pic:blipFill>
-                          <a:blip r:embed="rId42">
+                          <a:blip r:embed="rId48">
                             <a:extLst>
                               <a:ext uri="{28A0092B-C50C-407E-A947-70E740481C1C}">
                                 <a14:useLocalDpi xmlns:a14="http://schemas.microsoft.com/office/drawing/2010/main" val="0"/>
@@ -5268,7 +5816,7 @@
                 <w:noProof/>
               </w:rPr>
               <w:drawing>
-                <wp:inline distT="0" distB="0" distL="0" distR="0" wp14:anchorId="22EE26B6" wp14:editId="4B8E3B1A">
+                <wp:inline distT="0" distB="0" distL="0" distR="0" wp14:anchorId="22EE26B6" wp14:editId="28307CD2">
                   <wp:extent cx="2836985" cy="857850"/>
                   <wp:effectExtent l="0" t="0" r="0" b="6350"/>
                   <wp:docPr id="1487505034" name="Picture 31" descr="A close-up of a white background&#10;&#10;AI-generated content may be incorrect."/>
@@ -5283,7 +5831,7 @@
                           <pic:cNvPicPr/>
                         </pic:nvPicPr>
                         <pic:blipFill>
-                          <a:blip r:embed="rId41" cstate="print">
+                          <a:blip r:embed="rId47" cstate="print">
                             <a:extLst>
                               <a:ext uri="{28A0092B-C50C-407E-A947-70E740481C1C}">
                                 <a14:useLocalDpi xmlns:a14="http://schemas.microsoft.com/office/drawing/2010/main" val="0"/>
@@ -5460,6 +6008,7 @@
           </w:tcPr>
           <w:p>
             <w:r>
+              <w:lastRenderedPageBreak/>
               <w:t>28/7/25</w:t>
             </w:r>
           </w:p>
@@ -5591,7 +6140,7 @@
                           <pic:cNvPicPr/>
                         </pic:nvPicPr>
                         <pic:blipFill>
-                          <a:blip r:embed="rId43" cstate="print">
+                          <a:blip r:embed="rId49" cstate="print">
                             <a:extLst>
                               <a:ext uri="{28A0092B-C50C-407E-A947-70E740481C1C}">
                                 <a14:useLocalDpi xmlns:a14="http://schemas.microsoft.com/office/drawing/2010/main" val="0"/>
@@ -5729,16 +6278,7 @@
                 <w:sz w:val="28"/>
                 <w:szCs w:val="28"/>
               </w:rPr>
-              <w:t>Main</w:t>
-            </w:r>
-            <w:r>
-              <w:rPr>
-                <w:b w:val="0"/>
-                <w:bCs w:val="0"/>
-                <w:sz w:val="28"/>
-                <w:szCs w:val="28"/>
-              </w:rPr>
-              <w:t>()</w:t>
+              <w:t>Main()</w:t>
             </w:r>
           </w:p>
           <w:p/>
@@ -5836,11 +6376,7 @@
           </w:tcPr>
           <w:p>
             <w:r>
-              <w:t xml:space="preserve">Testing redone due to testing </w:t>
-            </w:r>
-            <w:r>
-              <w:lastRenderedPageBreak/>
-              <w:t>documentation saving issues</w:t>
+              <w:t>Testing redone due to testing documentation saving issues</w:t>
             </w:r>
           </w:p>
         </w:tc>
@@ -5889,6 +6425,7 @@
           </w:tcPr>
           <w:p>
             <w:r>
+              <w:lastRenderedPageBreak/>
               <w:t>29/7/25</w:t>
             </w:r>
           </w:p>
@@ -5946,9 +6483,9 @@
                 <w:noProof/>
               </w:rPr>
               <w:drawing>
-                <wp:inline distT="0" distB="0" distL="0" distR="0" wp14:anchorId="3845E07B" wp14:editId="6BC1AD77">
-                  <wp:extent cx="1352061" cy="949319"/>
-                  <wp:effectExtent l="0" t="0" r="0" b="3810"/>
+                <wp:inline distT="0" distB="0" distL="0" distR="0" wp14:anchorId="3845E07B" wp14:editId="17559185">
+                  <wp:extent cx="1302328" cy="914400"/>
+                  <wp:effectExtent l="0" t="0" r="0" b="0"/>
                   <wp:docPr id="2099231552" name="Picture 33"/>
                   <wp:cNvGraphicFramePr>
                     <a:graphicFrameLocks xmlns:a="http://schemas.openxmlformats.org/drawingml/2006/main" noChangeAspect="1"/>
@@ -5961,7 +6498,7 @@
                           <pic:cNvPicPr/>
                         </pic:nvPicPr>
                         <pic:blipFill>
-                          <a:blip r:embed="rId43" cstate="print">
+                          <a:blip r:embed="rId50" cstate="print">
                             <a:extLst>
                               <a:ext uri="{28A0092B-C50C-407E-A947-70E740481C1C}">
                                 <a14:useLocalDpi xmlns:a14="http://schemas.microsoft.com/office/drawing/2010/main" val="0"/>
@@ -5975,7 +6512,7 @@
                         <pic:spPr>
                           <a:xfrm>
                             <a:off x="0" y="0"/>
-                            <a:ext cx="1385475" cy="972780"/>
+                            <a:ext cx="1337494" cy="939091"/>
                           </a:xfrm>
                           <a:prstGeom prst="rect">
                             <a:avLst/>
@@ -6002,45 +6539,337 @@
       </w:tr>
     </w:tbl>
     <w:p/>
-    <w:p/>
-    <w:p>
-      <w:pPr>
-        <w:shd w:val="clear" w:color="auto" w:fill="BFBFBF" w:themeFill="background1" w:themeFillShade="BF"/>
-        <w:rPr>
-          <w:i/>
-          <w:iCs/>
-          <w:sz w:val="32"/>
-          <w:szCs w:val="32"/>
-        </w:rPr>
-      </w:pPr>
-      <w:r>
-        <w:rPr>
-          <w:i/>
-          <w:iCs/>
-          <w:sz w:val="32"/>
-          <w:szCs w:val="32"/>
-        </w:rPr>
-        <w:t xml:space="preserve">Continue </w:t>
-      </w:r>
-      <w:r>
-        <w:rPr>
-          <w:i/>
-          <w:iCs/>
-          <w:sz w:val="32"/>
-          <w:szCs w:val="32"/>
-        </w:rPr>
-        <w:t xml:space="preserve">the </w:t>
-      </w:r>
-      <w:r>
-        <w:rPr>
-          <w:i/>
-          <w:iCs/>
-          <w:sz w:val="32"/>
-          <w:szCs w:val="32"/>
-        </w:rPr>
-        <w:t>same format for all functions and features</w:t>
-      </w:r>
-    </w:p>
+    <w:tbl>
+      <w:tblPr>
+        <w:tblStyle w:val="PlainTable1"/>
+        <w:tblW w:w="0" w:type="auto"/>
+        <w:tblLook w:val="0420" w:firstRow="1" w:lastRow="0" w:firstColumn="0" w:lastColumn="0" w:noHBand="0" w:noVBand="1"/>
+      </w:tblPr>
+      <w:tblGrid>
+        <w:gridCol w:w="1204"/>
+        <w:gridCol w:w="1751"/>
+        <w:gridCol w:w="1331"/>
+        <w:gridCol w:w="1093"/>
+        <w:gridCol w:w="1617"/>
+        <w:gridCol w:w="5665"/>
+        <w:gridCol w:w="1287"/>
+      </w:tblGrid>
+      <w:tr>
+        <w:trPr>
+          <w:cnfStyle w:val="100000000000" w:firstRow="1" w:lastRow="0" w:firstColumn="0" w:lastColumn="0" w:oddVBand="0" w:evenVBand="0" w:oddHBand="0" w:evenHBand="0" w:firstRowFirstColumn="0" w:firstRowLastColumn="0" w:lastRowFirstColumn="0" w:lastRowLastColumn="0"/>
+        </w:trPr>
+        <w:tc>
+          <w:tcPr>
+            <w:tcW w:w="13948" w:type="dxa"/>
+            <w:gridSpan w:val="7"/>
+            <w:shd w:val="clear" w:color="auto" w:fill="C1E4F5" w:themeFill="accent1" w:themeFillTint="33"/>
+          </w:tcPr>
+          <w:p>
+            <w:pPr>
+              <w:rPr>
+                <w:b w:val="0"/>
+                <w:bCs w:val="0"/>
+                <w:sz w:val="28"/>
+                <w:szCs w:val="28"/>
+              </w:rPr>
+            </w:pPr>
+            <w:r>
+              <w:rPr>
+                <w:b w:val="0"/>
+                <w:bCs w:val="0"/>
+                <w:sz w:val="28"/>
+                <w:szCs w:val="28"/>
+              </w:rPr>
+              <w:t>User Testing</w:t>
+            </w:r>
+          </w:p>
+          <w:p/>
+        </w:tc>
+      </w:tr>
+      <w:tr>
+        <w:trPr>
+          <w:cnfStyle w:val="000000100000" w:firstRow="0" w:lastRow="0" w:firstColumn="0" w:lastColumn="0" w:oddVBand="0" w:evenVBand="0" w:oddHBand="1" w:evenHBand="0" w:firstRowFirstColumn="0" w:firstRowLastColumn="0" w:lastRowFirstColumn="0" w:lastRowLastColumn="0"/>
+        </w:trPr>
+        <w:tc>
+          <w:tcPr>
+            <w:tcW w:w="1204" w:type="dxa"/>
+          </w:tcPr>
+          <w:p>
+            <w:r>
+              <w:t>Date</w:t>
+            </w:r>
+          </w:p>
+        </w:tc>
+        <w:tc>
+          <w:tcPr>
+            <w:tcW w:w="1751" w:type="dxa"/>
+          </w:tcPr>
+          <w:p>
+            <w:r>
+              <w:t>What is being tested</w:t>
+            </w:r>
+          </w:p>
+        </w:tc>
+        <w:tc>
+          <w:tcPr>
+            <w:tcW w:w="1331" w:type="dxa"/>
+          </w:tcPr>
+          <w:p>
+            <w:r>
+              <w:t>Test Type</w:t>
+            </w:r>
+          </w:p>
+        </w:tc>
+        <w:tc>
+          <w:tcPr>
+            <w:tcW w:w="1093" w:type="dxa"/>
+          </w:tcPr>
+          <w:p>
+            <w:r>
+              <w:t>Test Value</w:t>
+            </w:r>
+          </w:p>
+        </w:tc>
+        <w:tc>
+          <w:tcPr>
+            <w:tcW w:w="1617" w:type="dxa"/>
+          </w:tcPr>
+          <w:p>
+            <w:r>
+              <w:t>Expected Result</w:t>
+            </w:r>
+          </w:p>
+        </w:tc>
+        <w:tc>
+          <w:tcPr>
+            <w:tcW w:w="5665" w:type="dxa"/>
+          </w:tcPr>
+          <w:p>
+            <w:r>
+              <w:t>Actual Result</w:t>
+            </w:r>
+          </w:p>
+        </w:tc>
+        <w:tc>
+          <w:tcPr>
+            <w:tcW w:w="1287" w:type="dxa"/>
+          </w:tcPr>
+          <w:p>
+            <w:r>
+              <w:t>How it was fixed</w:t>
+            </w:r>
+          </w:p>
+        </w:tc>
+      </w:tr>
+      <w:tr>
+        <w:tc>
+          <w:tcPr>
+            <w:tcW w:w="1204" w:type="dxa"/>
+          </w:tcPr>
+          <w:p>
+            <w:r>
+              <w:t>30/7/25</w:t>
+            </w:r>
+          </w:p>
+        </w:tc>
+        <w:tc>
+          <w:tcPr>
+            <w:tcW w:w="1751" w:type="dxa"/>
+          </w:tcPr>
+          <w:p/>
+        </w:tc>
+        <w:tc>
+          <w:tcPr>
+            <w:tcW w:w="1331" w:type="dxa"/>
+          </w:tcPr>
+          <w:p/>
+        </w:tc>
+        <w:tc>
+          <w:tcPr>
+            <w:tcW w:w="1093" w:type="dxa"/>
+          </w:tcPr>
+          <w:p/>
+        </w:tc>
+        <w:tc>
+          <w:tcPr>
+            <w:tcW w:w="1617" w:type="dxa"/>
+          </w:tcPr>
+          <w:p/>
+        </w:tc>
+        <w:tc>
+          <w:tcPr>
+            <w:tcW w:w="5665" w:type="dxa"/>
+          </w:tcPr>
+          <w:p>
+            <w:r>
+              <w:t>Feedback:</w:t>
+            </w:r>
+          </w:p>
+          <w:p>
+            <w:pPr>
+              <w:pStyle w:val="ListParagraph"/>
+              <w:numPr>
+                <w:ilvl w:val="0"/>
+                <w:numId w:val="1"/>
+              </w:numPr>
+            </w:pPr>
+            <w:r>
+              <w:t xml:space="preserve">Put a space between the lines in the Task Report </w:t>
+            </w:r>
+            <w:proofErr w:type="spellStart"/>
+            <w:r>
+              <w:t>msgbox</w:t>
+            </w:r>
+            <w:proofErr w:type="spellEnd"/>
+            <w:r>
+              <w:t xml:space="preserve"> (e.g. ---hello----</w:t>
+            </w:r>
+          </w:p>
+          <w:p/>
+          <w:p>
+            <w:r>
+              <w:t xml:space="preserve">                                            </w:t>
+            </w:r>
+            <w:proofErr w:type="gramStart"/>
+            <w:r>
+              <w:t>Banana  :</w:t>
+            </w:r>
+            <w:proofErr w:type="gramEnd"/>
+            <w:r>
+              <w:t xml:space="preserve"> 1</w:t>
+            </w:r>
+          </w:p>
+          <w:p/>
+          <w:p>
+            <w:r>
+              <w:t xml:space="preserve">                                            </w:t>
+            </w:r>
+            <w:proofErr w:type="gramStart"/>
+            <w:r>
+              <w:t>Apple</w:t>
+            </w:r>
+            <w:r>
+              <w:t xml:space="preserve">  :</w:t>
+            </w:r>
+            <w:proofErr w:type="gramEnd"/>
+            <w:r>
+              <w:t xml:space="preserve"> </w:t>
+            </w:r>
+            <w:r>
+              <w:t>5 etc…)</w:t>
+            </w:r>
+          </w:p>
+          <w:p>
+            <w:pPr>
+              <w:pStyle w:val="ListParagraph"/>
+              <w:numPr>
+                <w:ilvl w:val="0"/>
+                <w:numId w:val="1"/>
+              </w:numPr>
+            </w:pPr>
+            <w:r>
+              <w:t xml:space="preserve">Should the team member </w:t>
+            </w:r>
+            <w:proofErr w:type="spellStart"/>
+            <w:r>
+              <w:t>dict</w:t>
+            </w:r>
+            <w:proofErr w:type="spellEnd"/>
+            <w:r>
+              <w:t xml:space="preserve"> be called “Team </w:t>
+            </w:r>
+            <w:r>
+              <w:rPr>
+                <w:u w:val="single"/>
+              </w:rPr>
+              <w:t>Member</w:t>
+            </w:r>
+            <w:r>
+              <w:t xml:space="preserve"> Dictionary”</w:t>
+            </w:r>
+          </w:p>
+          <w:p>
+            <w:pPr>
+              <w:pStyle w:val="ListParagraph"/>
+              <w:numPr>
+                <w:ilvl w:val="0"/>
+                <w:numId w:val="1"/>
+              </w:numPr>
+            </w:pPr>
+            <w:r>
+              <w:t xml:space="preserve">It would be nice for you to state the obvious fact that the ‘Cancel’ button in the Search </w:t>
+            </w:r>
+            <w:proofErr w:type="spellStart"/>
+            <w:r>
+              <w:t>choicebox</w:t>
+            </w:r>
+            <w:proofErr w:type="spellEnd"/>
+            <w:r>
+              <w:t xml:space="preserve"> returns the user to the main menu as it is VERY hard to tell this</w:t>
+            </w:r>
+          </w:p>
+          <w:p>
+            <w:pPr>
+              <w:pStyle w:val="ListParagraph"/>
+              <w:numPr>
+                <w:ilvl w:val="0"/>
+                <w:numId w:val="1"/>
+              </w:numPr>
+            </w:pPr>
+            <w:proofErr w:type="spellStart"/>
+            <w:r>
+              <w:t>P.s.</w:t>
+            </w:r>
+            <w:proofErr w:type="spellEnd"/>
+            <w:r>
+              <w:t xml:space="preserve"> having “Search Complete” is unnecessary </w:t>
+            </w:r>
+          </w:p>
+          <w:p>
+            <w:pPr>
+              <w:pStyle w:val="ListParagraph"/>
+              <w:numPr>
+                <w:ilvl w:val="0"/>
+                <w:numId w:val="1"/>
+              </w:numPr>
+            </w:pPr>
+            <w:r>
+              <w:t>Get better</w:t>
+            </w:r>
+          </w:p>
+          <w:p>
+            <w:pPr>
+              <w:pStyle w:val="ListParagraph"/>
+              <w:numPr>
+                <w:ilvl w:val="0"/>
+                <w:numId w:val="1"/>
+              </w:numPr>
+            </w:pPr>
+            <w:r>
+              <w:t>Have your code check from spacing before the assignee/status inputs areas</w:t>
+            </w:r>
+          </w:p>
+          <w:p>
+            <w:pPr>
+              <w:pStyle w:val="ListParagraph"/>
+              <w:numPr>
+                <w:ilvl w:val="0"/>
+                <w:numId w:val="1"/>
+              </w:numPr>
+            </w:pPr>
+            <w:r>
+              <w:t>yes</w:t>
+            </w:r>
+          </w:p>
+        </w:tc>
+        <w:tc>
+          <w:tcPr>
+            <w:tcW w:w="1287" w:type="dxa"/>
+          </w:tcPr>
+          <w:p/>
+        </w:tc>
+      </w:tr>
+    </w:tbl>
     <w:p/>
     <w:p/>
     <w:p/>
@@ -6089,13 +6918,13 @@
         <w:tblLook w:val="0420" w:firstRow="1" w:lastRow="0" w:firstColumn="0" w:lastColumn="0" w:noHBand="0" w:noVBand="1"/>
       </w:tblPr>
       <w:tblGrid>
-        <w:gridCol w:w="1992"/>
-        <w:gridCol w:w="1992"/>
-        <w:gridCol w:w="1992"/>
-        <w:gridCol w:w="1993"/>
-        <w:gridCol w:w="1993"/>
-        <w:gridCol w:w="1993"/>
-        <w:gridCol w:w="1993"/>
+        <w:gridCol w:w="1837"/>
+        <w:gridCol w:w="1853"/>
+        <w:gridCol w:w="1859"/>
+        <w:gridCol w:w="1828"/>
+        <w:gridCol w:w="1891"/>
+        <w:gridCol w:w="2826"/>
+        <w:gridCol w:w="1854"/>
       </w:tblGrid>
       <w:tr>
         <w:trPr>
@@ -6207,43 +7036,108 @@
           <w:tcPr>
             <w:tcW w:w="1992" w:type="dxa"/>
           </w:tcPr>
-          <w:p/>
+          <w:p>
+            <w:r>
+              <w:t>30/7/25</w:t>
+            </w:r>
+          </w:p>
         </w:tc>
         <w:tc>
           <w:tcPr>
             <w:tcW w:w="1992" w:type="dxa"/>
           </w:tcPr>
-          <w:p/>
+          <w:p>
+            <w:r>
+              <w:t>Search Function running from main menu</w:t>
+            </w:r>
+          </w:p>
         </w:tc>
         <w:tc>
           <w:tcPr>
             <w:tcW w:w="1992" w:type="dxa"/>
           </w:tcPr>
-          <w:p/>
+          <w:p>
+            <w:r>
+              <w:t>Expected</w:t>
+            </w:r>
+          </w:p>
         </w:tc>
         <w:tc>
           <w:tcPr>
             <w:tcW w:w="1993" w:type="dxa"/>
           </w:tcPr>
-          <w:p/>
+          <w:p>
+            <w:r>
+              <w:t>Search for a task</w:t>
+            </w:r>
+          </w:p>
         </w:tc>
         <w:tc>
           <w:tcPr>
             <w:tcW w:w="1993" w:type="dxa"/>
           </w:tcPr>
-          <w:p/>
+          <w:p>
+            <w:r>
+              <w:t>Task returned upon completion then redirected back to main menu</w:t>
+            </w:r>
+          </w:p>
         </w:tc>
         <w:tc>
           <w:tcPr>
             <w:tcW w:w="1993" w:type="dxa"/>
           </w:tcPr>
-          <w:p/>
+          <w:p>
+            <w:r>
+              <w:t>Search value returned and then redirected to main menu</w:t>
+            </w:r>
+            <w:r>
+              <w:drawing>
+                <wp:inline distT="0" distB="0" distL="0" distR="0" wp14:anchorId="1826B1F8" wp14:editId="7DC5FDD6">
+                  <wp:extent cx="1657350" cy="833060"/>
+                  <wp:effectExtent l="0" t="0" r="0" b="5715"/>
+                  <wp:docPr id="1695446285" name="Picture 1"/>
+                  <wp:cNvGraphicFramePr>
+                    <a:graphicFrameLocks xmlns:a="http://schemas.openxmlformats.org/drawingml/2006/main" noChangeAspect="1"/>
+                  </wp:cNvGraphicFramePr>
+                  <a:graphic xmlns:a="http://schemas.openxmlformats.org/drawingml/2006/main">
+                    <a:graphicData uri="http://schemas.openxmlformats.org/drawingml/2006/picture">
+                      <pic:pic xmlns:pic="http://schemas.openxmlformats.org/drawingml/2006/picture">
+                        <pic:nvPicPr>
+                          <pic:cNvPr id="1695446285" name=""/>
+                          <pic:cNvPicPr/>
+                        </pic:nvPicPr>
+                        <pic:blipFill>
+                          <a:blip r:embed="rId51"/>
+                          <a:stretch>
+                            <a:fillRect/>
+                          </a:stretch>
+                        </pic:blipFill>
+                        <pic:spPr>
+                          <a:xfrm>
+                            <a:off x="0" y="0"/>
+                            <a:ext cx="1667362" cy="838092"/>
+                          </a:xfrm>
+                          <a:prstGeom prst="rect">
+                            <a:avLst/>
+                          </a:prstGeom>
+                        </pic:spPr>
+                      </pic:pic>
+                    </a:graphicData>
+                  </a:graphic>
+                </wp:inline>
+              </w:drawing>
+            </w:r>
+          </w:p>
         </w:tc>
         <w:tc>
           <w:tcPr>
             <w:tcW w:w="1993" w:type="dxa"/>
           </w:tcPr>
-          <w:p/>
+          <w:p>
+            <w:r>
+              <w:t>No Changes Needed</w:t>
+            </w:r>
+          </w:p>
         </w:tc>
       </w:tr>
       <w:tr>
@@ -6431,7 +7325,7 @@
     </w:tbl>
     <w:p/>
     <w:sectPr>
-      <w:headerReference w:type="default" r:id="rId44"/>
+      <w:headerReference w:type="default" r:id="rId52"/>
       <w:pgSz w:w="16838" w:h="11906" w:orient="landscape"/>
       <w:pgMar w:top="1440" w:right="1440" w:bottom="1440" w:left="1440" w:header="708" w:footer="708" w:gutter="0"/>
       <w:cols w:space="708"/>
@@ -6509,6 +7403,127 @@
     </w:r>
   </w:p>
 </w:hdr>
+</file>
+
+<file path=word/numbering.xml><?xml version="1.0" encoding="utf-8"?>
+<w:numbering xmlns:wpc="http://schemas.microsoft.com/office/word/2010/wordprocessingCanvas" xmlns:cx="http://schemas.microsoft.com/office/drawing/2014/chartex" xmlns:cx1="http://schemas.microsoft.com/office/drawing/2015/9/8/chartex" xmlns:cx2="http://schemas.microsoft.com/office/drawing/2015/10/21/chartex" xmlns:cx3="http://schemas.microsoft.com/office/drawing/2016/5/9/chartex" xmlns:cx4="http://schemas.microsoft.com/office/drawing/2016/5/10/chartex" xmlns:cx5="http://schemas.microsoft.com/office/drawing/2016/5/11/chartex" xmlns:cx6="http://schemas.microsoft.com/office/drawing/2016/5/12/chartex" xmlns:cx7="http://schemas.microsoft.com/office/drawing/2016/5/13/chartex" xmlns:cx8="http://schemas.microsoft.com/office/drawing/2016/5/14/chartex" xmlns:mc="http://schemas.openxmlformats.org/markup-compatibility/2006" xmlns:aink="http://schemas.microsoft.com/office/drawing/2016/ink" xmlns:am3d="http://schemas.microsoft.com/office/drawing/2017/model3d" xmlns:o="urn:schemas-microsoft-com:office:office" xmlns:oel="http://schemas.microsoft.com/office/2019/extlst" xmlns:r="http://schemas.openxmlformats.org/officeDocument/2006/relationships" xmlns:m="http://schemas.openxmlformats.org/officeDocument/2006/math" xmlns:v="urn:schemas-microsoft-com:vml" xmlns:wp14="http://schemas.microsoft.com/office/word/2010/wordprocessingDrawing" xmlns:wp="http://schemas.openxmlformats.org/drawingml/2006/wordprocessingDrawing" xmlns:w10="urn:schemas-microsoft-com:office:word" xmlns:w="http://schemas.openxmlformats.org/wordprocessingml/2006/main" xmlns:w14="http://schemas.microsoft.com/office/word/2010/wordml" xmlns:w15="http://schemas.microsoft.com/office/word/2012/wordml" xmlns:w16cex="http://schemas.microsoft.com/office/word/2018/wordml/cex" xmlns:w16cid="http://schemas.microsoft.com/office/word/2016/wordml/cid" xmlns:w16="http://schemas.microsoft.com/office/word/2018/wordml" xmlns:w16du="http://schemas.microsoft.com/office/word/2023/wordml/word16du" xmlns:w16sdtdh="http://schemas.microsoft.com/office/word/2020/wordml/sdtdatahash" xmlns:w16sdtfl="http://schemas.microsoft.com/office/word/2024/wordml/sdtformatlock" xmlns:w16se="http://schemas.microsoft.com/office/word/2015/wordml/symex" xmlns:wpg="http://schemas.microsoft.com/office/word/2010/wordprocessingGroup" xmlns:wpi="http://schemas.microsoft.com/office/word/2010/wordprocessingInk" xmlns:wne="http://schemas.microsoft.com/office/word/2006/wordml" xmlns:wps="http://schemas.microsoft.com/office/word/2010/wordprocessingShape" mc:Ignorable="w14 w15 w16se w16cid w16 w16cex w16sdtdh w16sdtfl w16du wp14">
+  <w:abstractNum w:abstractNumId="0" w15:restartNumberingAfterBreak="0">
+    <w:nsid w:val="3AFD44EC"/>
+    <w:multiLevelType w:val="hybridMultilevel"/>
+    <w:tmpl w:val="79A4E4C4"/>
+    <w:lvl w:ilvl="0" w:tplc="14090001">
+      <w:start w:val="1"/>
+      <w:numFmt w:val="bullet"/>
+      <w:lvlText w:val=""/>
+      <w:lvlJc w:val="left"/>
+      <w:pPr>
+        <w:ind w:left="720" w:hanging="360"/>
+      </w:pPr>
+      <w:rPr>
+        <w:rFonts w:ascii="Symbol" w:hAnsi="Symbol" w:hint="default"/>
+      </w:rPr>
+    </w:lvl>
+    <w:lvl w:ilvl="1" w:tplc="14090003" w:tentative="1">
+      <w:start w:val="1"/>
+      <w:numFmt w:val="bullet"/>
+      <w:lvlText w:val="o"/>
+      <w:lvlJc w:val="left"/>
+      <w:pPr>
+        <w:ind w:left="1440" w:hanging="360"/>
+      </w:pPr>
+      <w:rPr>
+        <w:rFonts w:ascii="Courier New" w:hAnsi="Courier New" w:cs="Courier New" w:hint="default"/>
+      </w:rPr>
+    </w:lvl>
+    <w:lvl w:ilvl="2" w:tplc="14090005" w:tentative="1">
+      <w:start w:val="1"/>
+      <w:numFmt w:val="bullet"/>
+      <w:lvlText w:val=""/>
+      <w:lvlJc w:val="left"/>
+      <w:pPr>
+        <w:ind w:left="2160" w:hanging="360"/>
+      </w:pPr>
+      <w:rPr>
+        <w:rFonts w:ascii="Wingdings" w:hAnsi="Wingdings" w:hint="default"/>
+      </w:rPr>
+    </w:lvl>
+    <w:lvl w:ilvl="3" w:tplc="14090001" w:tentative="1">
+      <w:start w:val="1"/>
+      <w:numFmt w:val="bullet"/>
+      <w:lvlText w:val=""/>
+      <w:lvlJc w:val="left"/>
+      <w:pPr>
+        <w:ind w:left="2880" w:hanging="360"/>
+      </w:pPr>
+      <w:rPr>
+        <w:rFonts w:ascii="Symbol" w:hAnsi="Symbol" w:hint="default"/>
+      </w:rPr>
+    </w:lvl>
+    <w:lvl w:ilvl="4" w:tplc="14090003" w:tentative="1">
+      <w:start w:val="1"/>
+      <w:numFmt w:val="bullet"/>
+      <w:lvlText w:val="o"/>
+      <w:lvlJc w:val="left"/>
+      <w:pPr>
+        <w:ind w:left="3600" w:hanging="360"/>
+      </w:pPr>
+      <w:rPr>
+        <w:rFonts w:ascii="Courier New" w:hAnsi="Courier New" w:cs="Courier New" w:hint="default"/>
+      </w:rPr>
+    </w:lvl>
+    <w:lvl w:ilvl="5" w:tplc="14090005" w:tentative="1">
+      <w:start w:val="1"/>
+      <w:numFmt w:val="bullet"/>
+      <w:lvlText w:val=""/>
+      <w:lvlJc w:val="left"/>
+      <w:pPr>
+        <w:ind w:left="4320" w:hanging="360"/>
+      </w:pPr>
+      <w:rPr>
+        <w:rFonts w:ascii="Wingdings" w:hAnsi="Wingdings" w:hint="default"/>
+      </w:rPr>
+    </w:lvl>
+    <w:lvl w:ilvl="6" w:tplc="14090001" w:tentative="1">
+      <w:start w:val="1"/>
+      <w:numFmt w:val="bullet"/>
+      <w:lvlText w:val=""/>
+      <w:lvlJc w:val="left"/>
+      <w:pPr>
+        <w:ind w:left="5040" w:hanging="360"/>
+      </w:pPr>
+      <w:rPr>
+        <w:rFonts w:ascii="Symbol" w:hAnsi="Symbol" w:hint="default"/>
+      </w:rPr>
+    </w:lvl>
+    <w:lvl w:ilvl="7" w:tplc="14090003" w:tentative="1">
+      <w:start w:val="1"/>
+      <w:numFmt w:val="bullet"/>
+      <w:lvlText w:val="o"/>
+      <w:lvlJc w:val="left"/>
+      <w:pPr>
+        <w:ind w:left="5760" w:hanging="360"/>
+      </w:pPr>
+      <w:rPr>
+        <w:rFonts w:ascii="Courier New" w:hAnsi="Courier New" w:cs="Courier New" w:hint="default"/>
+      </w:rPr>
+    </w:lvl>
+    <w:lvl w:ilvl="8" w:tplc="14090005" w:tentative="1">
+      <w:start w:val="1"/>
+      <w:numFmt w:val="bullet"/>
+      <w:lvlText w:val=""/>
+      <w:lvlJc w:val="left"/>
+      <w:pPr>
+        <w:ind w:left="6480" w:hanging="360"/>
+      </w:pPr>
+      <w:rPr>
+        <w:rFonts w:ascii="Wingdings" w:hAnsi="Wingdings" w:hint="default"/>
+      </w:rPr>
+    </w:lvl>
+  </w:abstractNum>
+  <w:num w:numId="1" w16cid:durableId="445319055">
+    <w:abstractNumId w:val="0"/>
+  </w:num>
+</w:numbering>
 </file>
 
 <file path=word/styles.xml><?xml version="1.0" encoding="utf-8"?>
@@ -7853,26 +8868,6 @@
 </file>
 
 <file path=customXml/item1.xml><?xml version="1.0" encoding="utf-8"?>
-<?mso-contentType ?>
-<FormTemplates xmlns="http://schemas.microsoft.com/sharepoint/v3/contenttype/forms">
-  <Display>DocumentLibraryForm</Display>
-  <Edit>DocumentLibraryForm</Edit>
-  <New>DocumentLibraryForm</New>
-</FormTemplates>
-</file>
-
-<file path=customXml/item2.xml><?xml version="1.0" encoding="utf-8"?>
-<p:properties xmlns:p="http://schemas.microsoft.com/office/2006/metadata/properties" xmlns:xsi="http://www.w3.org/2001/XMLSchema-instance" xmlns:pc="http://schemas.microsoft.com/office/infopath/2007/PartnerControls">
-  <documentManagement>
-    <TaxCatchAll xmlns="36c75000-58b1-48ef-889f-834f55adc240" xsi:nil="true"/>
-    <lcf76f155ced4ddcb4097134ff3c332f xmlns="123be271-b045-42f2-9f8f-350d6f8ef38d">
-      <Terms xmlns="http://schemas.microsoft.com/office/infopath/2007/PartnerControls"/>
-    </lcf76f155ced4ddcb4097134ff3c332f>
-  </documentManagement>
-</p:properties>
-</file>
-
-<file path=customXml/item3.xml><?xml version="1.0" encoding="utf-8"?>
 <ct:contentTypeSchema xmlns:ct="http://schemas.microsoft.com/office/2006/metadata/contentType" xmlns:ma="http://schemas.microsoft.com/office/2006/metadata/properties/metaAttributes" ct:_="" ma:_="" ma:contentTypeName="Document" ma:contentTypeID="0x0101007E8B0F3A3D93E84AB524F8279E19E7B7" ma:contentTypeVersion="11" ma:contentTypeDescription="Create a new document." ma:contentTypeScope="" ma:versionID="857d14907125e99ca9f435da587db4e2">
   <xsd:schema xmlns:xsd="http://www.w3.org/2001/XMLSchema" xmlns:xs="http://www.w3.org/2001/XMLSchema" xmlns:p="http://schemas.microsoft.com/office/2006/metadata/properties" xmlns:ns2="123be271-b045-42f2-9f8f-350d6f8ef38d" xmlns:ns3="36c75000-58b1-48ef-889f-834f55adc240" targetNamespace="http://schemas.microsoft.com/office/2006/metadata/properties" ma:root="true" ma:fieldsID="2b82e7a265a00a58c708e3a9a583fdbf" ns2:_="" ns3:_="">
     <xsd:import namespace="123be271-b045-42f2-9f8f-350d6f8ef38d"/>
@@ -8067,10 +9062,41 @@
 </ct:contentTypeSchema>
 </file>
 
+<file path=customXml/item2.xml><?xml version="1.0" encoding="utf-8"?>
+<p:properties xmlns:p="http://schemas.microsoft.com/office/2006/metadata/properties" xmlns:xsi="http://www.w3.org/2001/XMLSchema-instance" xmlns:pc="http://schemas.microsoft.com/office/infopath/2007/PartnerControls">
+  <documentManagement>
+    <TaxCatchAll xmlns="36c75000-58b1-48ef-889f-834f55adc240" xsi:nil="true"/>
+    <lcf76f155ced4ddcb4097134ff3c332f xmlns="123be271-b045-42f2-9f8f-350d6f8ef38d">
+      <Terms xmlns="http://schemas.microsoft.com/office/infopath/2007/PartnerControls"/>
+    </lcf76f155ced4ddcb4097134ff3c332f>
+  </documentManagement>
+</p:properties>
+</file>
+
+<file path=customXml/item3.xml><?xml version="1.0" encoding="utf-8"?>
+<?mso-contentType ?>
+<FormTemplates xmlns="http://schemas.microsoft.com/sharepoint/v3/contenttype/forms">
+  <Display>DocumentLibraryForm</Display>
+  <Edit>DocumentLibraryForm</Edit>
+  <New>DocumentLibraryForm</New>
+</FormTemplates>
+</file>
+
 <file path=customXml/itemProps1.xml><?xml version="1.0" encoding="utf-8"?>
-<ds:datastoreItem xmlns:ds="http://schemas.openxmlformats.org/officeDocument/2006/customXml" ds:itemID="{1D738709-4E75-423A-A58E-A367BEE6EA78}">
+<ds:datastoreItem xmlns:ds="http://schemas.openxmlformats.org/officeDocument/2006/customXml" ds:itemID="{1A2AD3AA-B754-4655-957F-F1B126635C66}">
   <ds:schemaRefs>
-    <ds:schemaRef ds:uri="http://schemas.microsoft.com/sharepoint/v3/contenttype/forms"/>
+    <ds:schemaRef ds:uri="http://schemas.microsoft.com/office/2006/metadata/contentType"/>
+    <ds:schemaRef ds:uri="http://schemas.microsoft.com/office/2006/metadata/properties/metaAttributes"/>
+    <ds:schemaRef ds:uri="http://www.w3.org/2001/XMLSchema"/>
+    <ds:schemaRef ds:uri="http://schemas.microsoft.com/office/2006/metadata/properties"/>
+    <ds:schemaRef ds:uri="123be271-b045-42f2-9f8f-350d6f8ef38d"/>
+    <ds:schemaRef ds:uri="36c75000-58b1-48ef-889f-834f55adc240"/>
+    <ds:schemaRef ds:uri="http://schemas.microsoft.com/office/2006/documentManagement/types"/>
+    <ds:schemaRef ds:uri="http://schemas.microsoft.com/office/infopath/2007/PartnerControls"/>
+    <ds:schemaRef ds:uri="http://schemas.openxmlformats.org/package/2006/metadata/core-properties"/>
+    <ds:schemaRef ds:uri="http://purl.org/dc/elements/1.1/"/>
+    <ds:schemaRef ds:uri="http://purl.org/dc/terms/"/>
+    <ds:schemaRef ds:uri="http://schemas.microsoft.com/internal/obd"/>
   </ds:schemaRefs>
 </ds:datastoreItem>
 </file>
@@ -8087,20 +9113,9 @@
 </file>
 
 <file path=customXml/itemProps3.xml><?xml version="1.0" encoding="utf-8"?>
-<ds:datastoreItem xmlns:ds="http://schemas.openxmlformats.org/officeDocument/2006/customXml" ds:itemID="{1A2AD3AA-B754-4655-957F-F1B126635C66}">
+<ds:datastoreItem xmlns:ds="http://schemas.openxmlformats.org/officeDocument/2006/customXml" ds:itemID="{1D738709-4E75-423A-A58E-A367BEE6EA78}">
   <ds:schemaRefs>
-    <ds:schemaRef ds:uri="http://schemas.microsoft.com/office/2006/metadata/contentType"/>
-    <ds:schemaRef ds:uri="http://schemas.microsoft.com/office/2006/metadata/properties/metaAttributes"/>
-    <ds:schemaRef ds:uri="http://www.w3.org/2001/XMLSchema"/>
-    <ds:schemaRef ds:uri="http://schemas.microsoft.com/office/2006/metadata/properties"/>
-    <ds:schemaRef ds:uri="123be271-b045-42f2-9f8f-350d6f8ef38d"/>
-    <ds:schemaRef ds:uri="36c75000-58b1-48ef-889f-834f55adc240"/>
-    <ds:schemaRef ds:uri="http://schemas.microsoft.com/office/2006/documentManagement/types"/>
-    <ds:schemaRef ds:uri="http://schemas.microsoft.com/office/infopath/2007/PartnerControls"/>
-    <ds:schemaRef ds:uri="http://schemas.openxmlformats.org/package/2006/metadata/core-properties"/>
-    <ds:schemaRef ds:uri="http://purl.org/dc/elements/1.1/"/>
-    <ds:schemaRef ds:uri="http://purl.org/dc/terms/"/>
-    <ds:schemaRef ds:uri="http://schemas.microsoft.com/internal/obd"/>
+    <ds:schemaRef ds:uri="http://schemas.microsoft.com/sharepoint/v3/contenttype/forms"/>
   </ds:schemaRefs>
 </ds:datastoreItem>
 </file>
</xml_diff>

<commit_message>
Added completed status functionality and continued with testing
</commit_message>
<xml_diff>
--- a/91896 Testing.docx
+++ b/91896 Testing.docx
@@ -1630,7 +1630,7 @@
                 <w:noProof/>
               </w:rPr>
               <w:drawing>
-                <wp:inline distT="0" distB="0" distL="0" distR="0" wp14:anchorId="24D3B22A" wp14:editId="3B92CC17">
+                <wp:inline distT="0" distB="0" distL="0" distR="0" wp14:anchorId="24D3B22A" wp14:editId="0423FC07">
                   <wp:extent cx="2688492" cy="1138026"/>
                   <wp:effectExtent l="0" t="0" r="4445" b="5080"/>
                   <wp:docPr id="55274785" name="Picture 5" descr="A screenshot of a computer&#10;&#10;AI-generated content may be incorrect."/>
@@ -1841,7 +1841,7 @@
                 <w:noProof/>
               </w:rPr>
               <w:drawing>
-                <wp:inline distT="0" distB="0" distL="0" distR="0" wp14:anchorId="68F8CE89" wp14:editId="40D16169">
+                <wp:inline distT="0" distB="0" distL="0" distR="0" wp14:anchorId="68F8CE89" wp14:editId="4468D0ED">
                   <wp:extent cx="2708507" cy="1138804"/>
                   <wp:effectExtent l="0" t="0" r="0" b="4445"/>
                   <wp:docPr id="299365159" name="Picture 8"/>
@@ -4434,6 +4434,9 @@
               <w:t>Error returned addressing the description being missing</w:t>
             </w:r>
             <w:r>
+              <w:rPr>
+                <w:noProof/>
+              </w:rPr>
               <w:drawing>
                 <wp:inline distT="0" distB="0" distL="0" distR="0" wp14:anchorId="6164C1BA" wp14:editId="43A7C15F">
                   <wp:extent cx="2486025" cy="588012"/>
@@ -4547,6 +4550,9 @@
               <w:t>Assignee field replaced with “None” placeholder</w:t>
             </w:r>
             <w:r>
+              <w:rPr>
+                <w:noProof/>
+              </w:rPr>
               <w:drawing>
                 <wp:inline distT="0" distB="0" distL="0" distR="0" wp14:anchorId="5B00DF12" wp14:editId="33C21FF1">
                   <wp:extent cx="2543175" cy="542925"/>
@@ -4656,6 +4662,9 @@
               <w:t>Error returned addressing the priority being missing</w:t>
             </w:r>
             <w:r>
+              <w:rPr>
+                <w:noProof/>
+              </w:rPr>
               <w:drawing>
                 <wp:inline distT="0" distB="0" distL="0" distR="0" wp14:anchorId="1C356A85" wp14:editId="4F016E2F">
                   <wp:extent cx="2419350" cy="635385"/>
@@ -4768,6 +4777,9 @@
               <w:t>Error returned addressing the status being missing</w:t>
             </w:r>
             <w:r>
+              <w:rPr>
+                <w:noProof/>
+              </w:rPr>
               <w:drawing>
                 <wp:inline distT="0" distB="0" distL="0" distR="0" wp14:anchorId="5FB10549" wp14:editId="3EE81DBA">
                   <wp:extent cx="2237728" cy="581025"/>
@@ -6682,7 +6694,11 @@
           <w:tcPr>
             <w:tcW w:w="1331" w:type="dxa"/>
           </w:tcPr>
-          <w:p/>
+          <w:p>
+            <w:r>
+              <w:t>Vaughan</w:t>
+            </w:r>
+          </w:p>
         </w:tc>
         <w:tc>
           <w:tcPr>
@@ -6728,35 +6744,13 @@
           <w:p/>
           <w:p>
             <w:r>
-              <w:t xml:space="preserve">                                            </w:t>
-            </w:r>
-            <w:proofErr w:type="gramStart"/>
-            <w:r>
-              <w:t>Banana  :</w:t>
-            </w:r>
-            <w:proofErr w:type="gramEnd"/>
-            <w:r>
-              <w:t xml:space="preserve"> 1</w:t>
+              <w:t xml:space="preserve">                                            Banana  : 1</w:t>
             </w:r>
           </w:p>
           <w:p/>
           <w:p>
             <w:r>
-              <w:t xml:space="preserve">                                            </w:t>
-            </w:r>
-            <w:proofErr w:type="gramStart"/>
-            <w:r>
-              <w:t>Apple</w:t>
-            </w:r>
-            <w:r>
-              <w:t xml:space="preserve">  :</w:t>
-            </w:r>
-            <w:proofErr w:type="gramEnd"/>
-            <w:r>
-              <w:t xml:space="preserve"> </w:t>
-            </w:r>
-            <w:r>
-              <w:t>5 etc…)</w:t>
+              <w:t xml:space="preserve">                                            Apple  : 5 etc…)</w:t>
             </w:r>
           </w:p>
           <w:p>
@@ -7091,6 +7085,9 @@
               <w:t>Search value returned and then redirected to main menu</w:t>
             </w:r>
             <w:r>
+              <w:rPr>
+                <w:noProof/>
+              </w:rPr>
               <w:drawing>
                 <wp:inline distT="0" distB="0" distL="0" distR="0" wp14:anchorId="1826B1F8" wp14:editId="7DC5FDD6">
                   <wp:extent cx="1657350" cy="833060"/>
@@ -7148,13 +7145,21 @@
           <w:tcPr>
             <w:tcW w:w="1992" w:type="dxa"/>
           </w:tcPr>
-          <w:p/>
+          <w:p>
+            <w:r>
+              <w:t>31/7/25</w:t>
+            </w:r>
+          </w:p>
         </w:tc>
         <w:tc>
           <w:tcPr>
             <w:tcW w:w="1992" w:type="dxa"/>
           </w:tcPr>
-          <w:p/>
+          <w:p>
+            <w:r>
+              <w:t xml:space="preserve">Search Function running from main </w:t>
+            </w:r>
+          </w:p>
         </w:tc>
         <w:tc>
           <w:tcPr>
@@ -8868,6 +8873,15 @@
 </file>
 
 <file path=customXml/item1.xml><?xml version="1.0" encoding="utf-8"?>
+<?mso-contentType ?>
+<FormTemplates xmlns="http://schemas.microsoft.com/sharepoint/v3/contenttype/forms">
+  <Display>DocumentLibraryForm</Display>
+  <Edit>DocumentLibraryForm</Edit>
+  <New>DocumentLibraryForm</New>
+</FormTemplates>
+</file>
+
+<file path=customXml/item2.xml><?xml version="1.0" encoding="utf-8"?>
 <ct:contentTypeSchema xmlns:ct="http://schemas.microsoft.com/office/2006/metadata/contentType" xmlns:ma="http://schemas.microsoft.com/office/2006/metadata/properties/metaAttributes" ct:_="" ma:_="" ma:contentTypeName="Document" ma:contentTypeID="0x0101007E8B0F3A3D93E84AB524F8279E19E7B7" ma:contentTypeVersion="11" ma:contentTypeDescription="Create a new document." ma:contentTypeScope="" ma:versionID="857d14907125e99ca9f435da587db4e2">
   <xsd:schema xmlns:xsd="http://www.w3.org/2001/XMLSchema" xmlns:xs="http://www.w3.org/2001/XMLSchema" xmlns:p="http://schemas.microsoft.com/office/2006/metadata/properties" xmlns:ns2="123be271-b045-42f2-9f8f-350d6f8ef38d" xmlns:ns3="36c75000-58b1-48ef-889f-834f55adc240" targetNamespace="http://schemas.microsoft.com/office/2006/metadata/properties" ma:root="true" ma:fieldsID="2b82e7a265a00a58c708e3a9a583fdbf" ns2:_="" ns3:_="">
     <xsd:import namespace="123be271-b045-42f2-9f8f-350d6f8ef38d"/>
@@ -9062,7 +9076,7 @@
 </ct:contentTypeSchema>
 </file>
 
-<file path=customXml/item2.xml><?xml version="1.0" encoding="utf-8"?>
+<file path=customXml/item3.xml><?xml version="1.0" encoding="utf-8"?>
 <p:properties xmlns:p="http://schemas.microsoft.com/office/2006/metadata/properties" xmlns:xsi="http://www.w3.org/2001/XMLSchema-instance" xmlns:pc="http://schemas.microsoft.com/office/infopath/2007/PartnerControls">
   <documentManagement>
     <TaxCatchAll xmlns="36c75000-58b1-48ef-889f-834f55adc240" xsi:nil="true"/>
@@ -9073,16 +9087,15 @@
 </p:properties>
 </file>
 
-<file path=customXml/item3.xml><?xml version="1.0" encoding="utf-8"?>
-<?mso-contentType ?>
-<FormTemplates xmlns="http://schemas.microsoft.com/sharepoint/v3/contenttype/forms">
-  <Display>DocumentLibraryForm</Display>
-  <Edit>DocumentLibraryForm</Edit>
-  <New>DocumentLibraryForm</New>
-</FormTemplates>
+<file path=customXml/itemProps1.xml><?xml version="1.0" encoding="utf-8"?>
+<ds:datastoreItem xmlns:ds="http://schemas.openxmlformats.org/officeDocument/2006/customXml" ds:itemID="{1D738709-4E75-423A-A58E-A367BEE6EA78}">
+  <ds:schemaRefs>
+    <ds:schemaRef ds:uri="http://schemas.microsoft.com/sharepoint/v3/contenttype/forms"/>
+  </ds:schemaRefs>
+</ds:datastoreItem>
 </file>
 
-<file path=customXml/itemProps1.xml><?xml version="1.0" encoding="utf-8"?>
+<file path=customXml/itemProps2.xml><?xml version="1.0" encoding="utf-8"?>
 <ds:datastoreItem xmlns:ds="http://schemas.openxmlformats.org/officeDocument/2006/customXml" ds:itemID="{1A2AD3AA-B754-4655-957F-F1B126635C66}">
   <ds:schemaRefs>
     <ds:schemaRef ds:uri="http://schemas.microsoft.com/office/2006/metadata/contentType"/>
@@ -9101,7 +9114,7 @@
 </ds:datastoreItem>
 </file>
 
-<file path=customXml/itemProps2.xml><?xml version="1.0" encoding="utf-8"?>
+<file path=customXml/itemProps3.xml><?xml version="1.0" encoding="utf-8"?>
 <ds:datastoreItem xmlns:ds="http://schemas.openxmlformats.org/officeDocument/2006/customXml" ds:itemID="{C7515DB5-DEF0-4F12-A4AA-38224E91E24A}">
   <ds:schemaRefs>
     <ds:schemaRef ds:uri="http://schemas.microsoft.com/office/2006/metadata/properties"/>
@@ -9110,12 +9123,4 @@
     <ds:schemaRef ds:uri="123be271-b045-42f2-9f8f-350d6f8ef38d"/>
   </ds:schemaRefs>
 </ds:datastoreItem>
-</file>
-
-<file path=customXml/itemProps3.xml><?xml version="1.0" encoding="utf-8"?>
-<ds:datastoreItem xmlns:ds="http://schemas.openxmlformats.org/officeDocument/2006/customXml" ds:itemID="{1D738709-4E75-423A-A58E-A367BEE6EA78}">
-  <ds:schemaRefs>
-    <ds:schemaRef ds:uri="http://schemas.microsoft.com/sharepoint/v3/contenttype/forms"/>
-  </ds:schemaRefs>
-</ds:datastoreItem>
 </file>
</xml_diff>

<commit_message>
Updated code from more "Ben" testing and resolved add task error
</commit_message>
<xml_diff>
--- a/91896 Testing.docx
+++ b/91896 Testing.docx
@@ -1630,7 +1630,7 @@
                 <w:noProof/>
               </w:rPr>
               <w:drawing>
-                <wp:inline distT="0" distB="0" distL="0" distR="0" wp14:anchorId="24D3B22A" wp14:editId="33A48F6F">
+                <wp:inline distT="0" distB="0" distL="0" distR="0" wp14:anchorId="24D3B22A" wp14:editId="1204E29A">
                   <wp:extent cx="2688492" cy="1138026"/>
                   <wp:effectExtent l="0" t="0" r="4445" b="5080"/>
                   <wp:docPr id="55274785" name="Picture 5" descr="A screenshot of a computer&#10;&#10;AI-generated content may be incorrect."/>
@@ -1841,7 +1841,7 @@
                 <w:noProof/>
               </w:rPr>
               <w:drawing>
-                <wp:inline distT="0" distB="0" distL="0" distR="0" wp14:anchorId="68F8CE89" wp14:editId="0D954C80">
+                <wp:inline distT="0" distB="0" distL="0" distR="0" wp14:anchorId="68F8CE89" wp14:editId="4A39447A">
                   <wp:extent cx="2708507" cy="1138804"/>
                   <wp:effectExtent l="0" t="0" r="0" b="4445"/>
                   <wp:docPr id="299365159" name="Picture 8"/>
@@ -6636,13 +6636,13 @@
         <w:tblLook w:val="0420" w:firstRow="1" w:lastRow="0" w:firstColumn="0" w:lastColumn="0" w:noHBand="0" w:noVBand="1"/>
       </w:tblPr>
       <w:tblGrid>
-        <w:gridCol w:w="1204"/>
-        <w:gridCol w:w="1201"/>
-        <w:gridCol w:w="1276"/>
-        <w:gridCol w:w="1134"/>
-        <w:gridCol w:w="1134"/>
-        <w:gridCol w:w="5670"/>
-        <w:gridCol w:w="2329"/>
+        <w:gridCol w:w="1076"/>
+        <w:gridCol w:w="1104"/>
+        <w:gridCol w:w="1156"/>
+        <w:gridCol w:w="937"/>
+        <w:gridCol w:w="1117"/>
+        <w:gridCol w:w="4022"/>
+        <w:gridCol w:w="4536"/>
       </w:tblGrid>
       <w:tr>
         <w:trPr>
@@ -6881,7 +6881,11 @@
             </w:r>
             <w:proofErr w:type="spellEnd"/>
             <w:r>
-              <w:t xml:space="preserve"> returns the user to the main menu as it is VERY hard to tell this</w:t>
+              <w:t xml:space="preserve"> returns the user to </w:t>
+            </w:r>
+            <w:r>
+              <w:lastRenderedPageBreak/>
+              <w:t>the main menu as it is VERY hard to tell this</w:t>
             </w:r>
           </w:p>
           <w:p>
@@ -6922,7 +6926,6 @@
               </w:numPr>
             </w:pPr>
             <w:r>
-              <w:lastRenderedPageBreak/>
               <w:t>Have your code check from spacing before the assignee/status inputs areas</w:t>
             </w:r>
           </w:p>
@@ -6949,11 +6952,175 @@
               <w:t xml:space="preserve">Space added to generate report function, title of Team Member Dictionary edited, </w:t>
             </w:r>
             <w:r>
-              <w:t xml:space="preserve">Cancel is obvious and therefore not a necessary change, Search Complete message is a QOL feature, not a required specification, .strip added to assignee checking but status’ may contain spaces so adding validation </w:t>
-            </w:r>
+              <w:t>Cancel is obvious and therefore not a necessary change, Search Complete message is a QOL feature, not a required specification, .strip added to assignee checking but status’ may contain spaces so adding validation for that field is excessive and uncommon for the users input given the use of a capital letter, yes.</w:t>
+            </w:r>
+          </w:p>
+        </w:tc>
+      </w:tr>
+      <w:tr>
+        <w:trPr>
+          <w:cnfStyle w:val="000000100000" w:firstRow="0" w:lastRow="0" w:firstColumn="0" w:lastColumn="0" w:oddVBand="0" w:evenVBand="0" w:oddHBand="1" w:evenHBand="0" w:firstRowFirstColumn="0" w:firstRowLastColumn="0" w:lastRowFirstColumn="0" w:lastRowLastColumn="0"/>
+        </w:trPr>
+        <w:tc>
+          <w:tcPr>
+            <w:tcW w:w="1204" w:type="dxa"/>
+          </w:tcPr>
+          <w:p>
             <w:r>
               <w:lastRenderedPageBreak/>
-              <w:t>for that field is excessive and uncommon for the users input given the use of a capital letter, yes.</w:t>
+              <w:t>1/8/25</w:t>
+            </w:r>
+          </w:p>
+        </w:tc>
+        <w:tc>
+          <w:tcPr>
+            <w:tcW w:w="1201" w:type="dxa"/>
+          </w:tcPr>
+          <w:p>
+            <w:r>
+              <w:t>Whole Program</w:t>
+            </w:r>
+          </w:p>
+        </w:tc>
+        <w:tc>
+          <w:tcPr>
+            <w:tcW w:w="1276" w:type="dxa"/>
+          </w:tcPr>
+          <w:p>
+            <w:r>
+              <w:t>Ben</w:t>
+            </w:r>
+          </w:p>
+        </w:tc>
+        <w:tc>
+          <w:tcPr>
+            <w:tcW w:w="1134" w:type="dxa"/>
+          </w:tcPr>
+          <w:p/>
+        </w:tc>
+        <w:tc>
+          <w:tcPr>
+            <w:tcW w:w="1134" w:type="dxa"/>
+          </w:tcPr>
+          <w:p/>
+        </w:tc>
+        <w:tc>
+          <w:tcPr>
+            <w:tcW w:w="5670" w:type="dxa"/>
+          </w:tcPr>
+          <w:p>
+            <w:r>
+              <w:t>Found error with adding task id to assignees assigned tasks upon creation</w:t>
+            </w:r>
+          </w:p>
+        </w:tc>
+        <w:tc>
+          <w:tcPr>
+            <w:tcW w:w="2329" w:type="dxa"/>
+          </w:tcPr>
+          <w:p>
+            <w:r>
+              <w:t xml:space="preserve">Added memory variable to remember when an assignee is found to keep the assignee = true statement and then refined the </w:t>
+            </w:r>
+            <w:proofErr w:type="spellStart"/>
+            <w:r>
+              <w:t>team_member_dictionary</w:t>
+            </w:r>
+            <w:proofErr w:type="spellEnd"/>
+            <w:r>
+              <w:t xml:space="preserve"> accessing index.</w:t>
+            </w:r>
+            <w:r>
+              <w:rPr>
+                <w:noProof/>
+              </w:rPr>
+              <w:drawing>
+                <wp:inline distT="0" distB="0" distL="0" distR="0" wp14:anchorId="647653A6" wp14:editId="1ACFD21F">
+                  <wp:extent cx="2733675" cy="1369402"/>
+                  <wp:effectExtent l="0" t="0" r="0" b="2540"/>
+                  <wp:docPr id="2030561410" name="Picture 1" descr="A computer screen shot of text&#10;&#10;AI-generated content may be incorrect."/>
+                  <wp:cNvGraphicFramePr>
+                    <a:graphicFrameLocks xmlns:a="http://schemas.openxmlformats.org/drawingml/2006/main" noChangeAspect="1"/>
+                  </wp:cNvGraphicFramePr>
+                  <a:graphic xmlns:a="http://schemas.openxmlformats.org/drawingml/2006/main">
+                    <a:graphicData uri="http://schemas.openxmlformats.org/drawingml/2006/picture">
+                      <pic:pic xmlns:pic="http://schemas.openxmlformats.org/drawingml/2006/picture">
+                        <pic:nvPicPr>
+                          <pic:cNvPr id="2030561410" name="Picture 1" descr="A computer screen shot of text&#10;&#10;AI-generated content may be incorrect."/>
+                          <pic:cNvPicPr/>
+                        </pic:nvPicPr>
+                        <pic:blipFill>
+                          <a:blip r:embed="rId51">
+                            <a:extLst>
+                              <a:ext uri="{28A0092B-C50C-407E-A947-70E740481C1C}">
+                                <a14:useLocalDpi xmlns:a14="http://schemas.microsoft.com/office/drawing/2010/main" val="0"/>
+                              </a:ext>
+                            </a:extLst>
+                          </a:blip>
+                          <a:stretch>
+                            <a:fillRect/>
+                          </a:stretch>
+                        </pic:blipFill>
+                        <pic:spPr>
+                          <a:xfrm>
+                            <a:off x="0" y="0"/>
+                            <a:ext cx="2744787" cy="1374968"/>
+                          </a:xfrm>
+                          <a:prstGeom prst="rect">
+                            <a:avLst/>
+                          </a:prstGeom>
+                        </pic:spPr>
+                      </pic:pic>
+                    </a:graphicData>
+                  </a:graphic>
+                </wp:inline>
+              </w:drawing>
+            </w:r>
+            <w:r>
+              <w:rPr>
+                <w:noProof/>
+              </w:rPr>
+              <w:drawing>
+                <wp:inline distT="0" distB="0" distL="0" distR="0" wp14:anchorId="16D17D82" wp14:editId="08981472">
+                  <wp:extent cx="2743200" cy="583660"/>
+                  <wp:effectExtent l="0" t="0" r="0" b="6985"/>
+                  <wp:docPr id="308089031" name="Picture 2" descr="A black screen with white text&#10;&#10;AI-generated content may be incorrect."/>
+                  <wp:cNvGraphicFramePr>
+                    <a:graphicFrameLocks xmlns:a="http://schemas.openxmlformats.org/drawingml/2006/main" noChangeAspect="1"/>
+                  </wp:cNvGraphicFramePr>
+                  <a:graphic xmlns:a="http://schemas.openxmlformats.org/drawingml/2006/main">
+                    <a:graphicData uri="http://schemas.openxmlformats.org/drawingml/2006/picture">
+                      <pic:pic xmlns:pic="http://schemas.openxmlformats.org/drawingml/2006/picture">
+                        <pic:nvPicPr>
+                          <pic:cNvPr id="308089031" name="Picture 2" descr="A black screen with white text&#10;&#10;AI-generated content may be incorrect."/>
+                          <pic:cNvPicPr/>
+                        </pic:nvPicPr>
+                        <pic:blipFill>
+                          <a:blip r:embed="rId52">
+                            <a:extLst>
+                              <a:ext uri="{28A0092B-C50C-407E-A947-70E740481C1C}">
+                                <a14:useLocalDpi xmlns:a14="http://schemas.microsoft.com/office/drawing/2010/main" val="0"/>
+                              </a:ext>
+                            </a:extLst>
+                          </a:blip>
+                          <a:stretch>
+                            <a:fillRect/>
+                          </a:stretch>
+                        </pic:blipFill>
+                        <pic:spPr>
+                          <a:xfrm>
+                            <a:off x="0" y="0"/>
+                            <a:ext cx="2754830" cy="586134"/>
+                          </a:xfrm>
+                          <a:prstGeom prst="rect">
+                            <a:avLst/>
+                          </a:prstGeom>
+                        </pic:spPr>
+                      </pic:pic>
+                    </a:graphicData>
+                  </a:graphic>
+                </wp:inline>
+              </w:drawing>
             </w:r>
           </w:p>
         </w:tc>
@@ -7039,6 +7206,7 @@
                 <w:sz w:val="28"/>
                 <w:szCs w:val="28"/>
               </w:rPr>
+              <w:lastRenderedPageBreak/>
               <w:t>Whole Program</w:t>
             </w:r>
           </w:p>
@@ -7199,7 +7367,7 @@
                           <pic:cNvPicPr/>
                         </pic:nvPicPr>
                         <pic:blipFill>
-                          <a:blip r:embed="rId51"/>
+                          <a:blip r:embed="rId53"/>
                           <a:stretch>
                             <a:fillRect/>
                           </a:stretch>
@@ -7325,7 +7493,7 @@
                           <pic:cNvPicPr/>
                         </pic:nvPicPr>
                         <pic:blipFill>
-                          <a:blip r:embed="rId52" cstate="print">
+                          <a:blip r:embed="rId54" cstate="print">
                             <a:extLst>
                               <a:ext uri="{28A0092B-C50C-407E-A947-70E740481C1C}">
                                 <a14:useLocalDpi xmlns:a14="http://schemas.microsoft.com/office/drawing/2010/main" val="0"/>
@@ -7371,7 +7539,6 @@
           </w:tcPr>
           <w:p>
             <w:r>
-              <w:lastRenderedPageBreak/>
               <w:t>31/7/25</w:t>
             </w:r>
           </w:p>
@@ -7471,7 +7638,7 @@
                 <w:noProof/>
               </w:rPr>
               <w:drawing>
-                <wp:inline distT="0" distB="0" distL="0" distR="0" wp14:anchorId="6D0AD946" wp14:editId="10C98D5B">
+                <wp:inline distT="0" distB="0" distL="0" distR="0" wp14:anchorId="6D0AD946" wp14:editId="55E195B6">
                   <wp:extent cx="1866450" cy="961292"/>
                   <wp:effectExtent l="0" t="0" r="635" b="4445"/>
                   <wp:docPr id="1704733927" name="Picture 2"/>
@@ -7486,7 +7653,7 @@
                           <pic:cNvPicPr/>
                         </pic:nvPicPr>
                         <pic:blipFill>
-                          <a:blip r:embed="rId53" cstate="print">
+                          <a:blip r:embed="rId55" cstate="print">
                             <a:extLst>
                               <a:ext uri="{28A0092B-C50C-407E-A947-70E740481C1C}">
                                 <a14:useLocalDpi xmlns:a14="http://schemas.microsoft.com/office/drawing/2010/main" val="0"/>
@@ -7592,6 +7759,7 @@
             </w:r>
             <w:proofErr w:type="spellStart"/>
             <w:r>
+              <w:lastRenderedPageBreak/>
               <w:t>int_validation</w:t>
             </w:r>
             <w:proofErr w:type="spellEnd"/>
@@ -7607,6 +7775,7 @@
           <w:p>
             <w:proofErr w:type="spellStart"/>
             <w:r>
+              <w:lastRenderedPageBreak/>
               <w:t>Edit_task</w:t>
             </w:r>
             <w:proofErr w:type="spellEnd"/>
@@ -7627,7 +7796,11 @@
             </w:r>
             <w:proofErr w:type="spellEnd"/>
             <w:r>
-              <w:t xml:space="preserve"> working in unison, no errors and returned to main menu</w:t>
+              <w:t xml:space="preserve"> working in unison, no errors and returned </w:t>
+            </w:r>
+            <w:r>
+              <w:lastRenderedPageBreak/>
+              <w:t>to main menu</w:t>
             </w:r>
             <w:r>
               <w:rPr>
@@ -7649,7 +7822,7 @@
                           <pic:cNvPicPr/>
                         </pic:nvPicPr>
                         <pic:blipFill>
-                          <a:blip r:embed="rId54" cstate="print">
+                          <a:blip r:embed="rId56" cstate="print">
                             <a:extLst>
                               <a:ext uri="{28A0092B-C50C-407E-A947-70E740481C1C}">
                                 <a14:useLocalDpi xmlns:a14="http://schemas.microsoft.com/office/drawing/2010/main" val="0"/>
@@ -7683,6 +7856,7 @@
           </w:tcPr>
           <w:p>
             <w:r>
+              <w:lastRenderedPageBreak/>
               <w:t>No Changes Needed</w:t>
             </w:r>
           </w:p>
@@ -7695,7 +7869,6 @@
           </w:tcPr>
           <w:p>
             <w:r>
-              <w:lastRenderedPageBreak/>
               <w:t>31/7/25</w:t>
             </w:r>
           </w:p>
@@ -7773,7 +7946,7 @@
                           <pic:cNvPicPr/>
                         </pic:nvPicPr>
                         <pic:blipFill>
-                          <a:blip r:embed="rId55" cstate="print">
+                          <a:blip r:embed="rId57" cstate="print">
                             <a:extLst>
                               <a:ext uri="{28A0092B-C50C-407E-A947-70E740481C1C}">
                                 <a14:useLocalDpi xmlns:a14="http://schemas.microsoft.com/office/drawing/2010/main" val="0"/>
@@ -7899,7 +8072,7 @@
                           <pic:cNvPicPr/>
                         </pic:nvPicPr>
                         <pic:blipFill>
-                          <a:blip r:embed="rId56" cstate="print">
+                          <a:blip r:embed="rId58" cstate="print">
                             <a:extLst>
                               <a:ext uri="{28A0092B-C50C-407E-A947-70E740481C1C}">
                                 <a14:useLocalDpi xmlns:a14="http://schemas.microsoft.com/office/drawing/2010/main" val="0"/>
@@ -7945,6 +8118,7 @@
           </w:tcPr>
           <w:p>
             <w:r>
+              <w:lastRenderedPageBreak/>
               <w:t>31/7/25</w:t>
             </w:r>
           </w:p>
@@ -7995,17 +8169,14 @@
           </w:tcPr>
           <w:p>
             <w:r>
-              <w:t>Report generated and shown then redirected to main menu</w:t>
-            </w:r>
-            <w:r>
-              <w:t xml:space="preserve"> </w:t>
+              <w:t xml:space="preserve">Report generated and shown then redirected to main menu </w:t>
             </w:r>
             <w:r>
               <w:rPr>
                 <w:noProof/>
               </w:rPr>
               <w:drawing>
-                <wp:inline distT="0" distB="0" distL="0" distR="0" wp14:anchorId="2752DA00" wp14:editId="76EB6FBB">
+                <wp:inline distT="0" distB="0" distL="0" distR="0" wp14:anchorId="2752DA00" wp14:editId="4D55210C">
                   <wp:extent cx="1303655" cy="853584"/>
                   <wp:effectExtent l="0" t="0" r="4445" b="0"/>
                   <wp:docPr id="1465766028" name="Picture 6"/>
@@ -8020,7 +8191,7 @@
                           <pic:cNvPicPr/>
                         </pic:nvPicPr>
                         <pic:blipFill>
-                          <a:blip r:embed="rId57" cstate="print">
+                          <a:blip r:embed="rId59" cstate="print">
                             <a:extLst>
                               <a:ext uri="{28A0092B-C50C-407E-A947-70E740481C1C}">
                                 <a14:useLocalDpi xmlns:a14="http://schemas.microsoft.com/office/drawing/2010/main" val="0"/>
@@ -8069,14 +8240,7 @@
           </w:tcPr>
           <w:p>
             <w:r>
-              <w:lastRenderedPageBreak/>
-              <w:t>3</w:t>
-            </w:r>
-            <w:r>
-              <w:t>1</w:t>
-            </w:r>
-            <w:r>
-              <w:t>/7/25</w:t>
+              <w:t>31/7/25</w:t>
             </w:r>
           </w:p>
         </w:tc>
@@ -8116,10 +8280,7 @@
           </w:tcPr>
           <w:p>
             <w:r>
-              <w:t>User</w:t>
-            </w:r>
-            <w:r>
-              <w:t xml:space="preserve"> redirected back to main menu</w:t>
+              <w:t>User redirected back to main menu</w:t>
             </w:r>
           </w:p>
         </w:tc>
@@ -8366,7 +8527,7 @@
     </w:tbl>
     <w:p/>
     <w:sectPr>
-      <w:headerReference w:type="default" r:id="rId58"/>
+      <w:headerReference w:type="default" r:id="rId60"/>
       <w:pgSz w:w="16838" w:h="11906" w:orient="landscape"/>
       <w:pgMar w:top="1440" w:right="1440" w:bottom="1440" w:left="1440" w:header="708" w:footer="708" w:gutter="0"/>
       <w:cols w:space="708"/>
@@ -9909,6 +10070,15 @@
 </file>
 
 <file path=customXml/item1.xml><?xml version="1.0" encoding="utf-8"?>
+<?mso-contentType ?>
+<FormTemplates xmlns="http://schemas.microsoft.com/sharepoint/v3/contenttype/forms">
+  <Display>DocumentLibraryForm</Display>
+  <Edit>DocumentLibraryForm</Edit>
+  <New>DocumentLibraryForm</New>
+</FormTemplates>
+</file>
+
+<file path=customXml/item2.xml><?xml version="1.0" encoding="utf-8"?>
 <ct:contentTypeSchema xmlns:ct="http://schemas.microsoft.com/office/2006/metadata/contentType" xmlns:ma="http://schemas.microsoft.com/office/2006/metadata/properties/metaAttributes" ct:_="" ma:_="" ma:contentTypeName="Document" ma:contentTypeID="0x0101007E8B0F3A3D93E84AB524F8279E19E7B7" ma:contentTypeVersion="11" ma:contentTypeDescription="Create a new document." ma:contentTypeScope="" ma:versionID="857d14907125e99ca9f435da587db4e2">
   <xsd:schema xmlns:xsd="http://www.w3.org/2001/XMLSchema" xmlns:xs="http://www.w3.org/2001/XMLSchema" xmlns:p="http://schemas.microsoft.com/office/2006/metadata/properties" xmlns:ns2="123be271-b045-42f2-9f8f-350d6f8ef38d" xmlns:ns3="36c75000-58b1-48ef-889f-834f55adc240" targetNamespace="http://schemas.microsoft.com/office/2006/metadata/properties" ma:root="true" ma:fieldsID="2b82e7a265a00a58c708e3a9a583fdbf" ns2:_="" ns3:_="">
     <xsd:import namespace="123be271-b045-42f2-9f8f-350d6f8ef38d"/>
@@ -10103,7 +10273,7 @@
 </ct:contentTypeSchema>
 </file>
 
-<file path=customXml/item2.xml><?xml version="1.0" encoding="utf-8"?>
+<file path=customXml/item3.xml><?xml version="1.0" encoding="utf-8"?>
 <p:properties xmlns:p="http://schemas.microsoft.com/office/2006/metadata/properties" xmlns:xsi="http://www.w3.org/2001/XMLSchema-instance" xmlns:pc="http://schemas.microsoft.com/office/infopath/2007/PartnerControls">
   <documentManagement>
     <TaxCatchAll xmlns="36c75000-58b1-48ef-889f-834f55adc240" xsi:nil="true"/>
@@ -10114,16 +10284,15 @@
 </p:properties>
 </file>
 
-<file path=customXml/item3.xml><?xml version="1.0" encoding="utf-8"?>
-<?mso-contentType ?>
-<FormTemplates xmlns="http://schemas.microsoft.com/sharepoint/v3/contenttype/forms">
-  <Display>DocumentLibraryForm</Display>
-  <Edit>DocumentLibraryForm</Edit>
-  <New>DocumentLibraryForm</New>
-</FormTemplates>
+<file path=customXml/itemProps1.xml><?xml version="1.0" encoding="utf-8"?>
+<ds:datastoreItem xmlns:ds="http://schemas.openxmlformats.org/officeDocument/2006/customXml" ds:itemID="{1D738709-4E75-423A-A58E-A367BEE6EA78}">
+  <ds:schemaRefs>
+    <ds:schemaRef ds:uri="http://schemas.microsoft.com/sharepoint/v3/contenttype/forms"/>
+  </ds:schemaRefs>
+</ds:datastoreItem>
 </file>
 
-<file path=customXml/itemProps1.xml><?xml version="1.0" encoding="utf-8"?>
+<file path=customXml/itemProps2.xml><?xml version="1.0" encoding="utf-8"?>
 <ds:datastoreItem xmlns:ds="http://schemas.openxmlformats.org/officeDocument/2006/customXml" ds:itemID="{1A2AD3AA-B754-4655-957F-F1B126635C66}">
   <ds:schemaRefs>
     <ds:schemaRef ds:uri="http://schemas.microsoft.com/office/2006/metadata/contentType"/>
@@ -10142,7 +10311,7 @@
 </ds:datastoreItem>
 </file>
 
-<file path=customXml/itemProps2.xml><?xml version="1.0" encoding="utf-8"?>
+<file path=customXml/itemProps3.xml><?xml version="1.0" encoding="utf-8"?>
 <ds:datastoreItem xmlns:ds="http://schemas.openxmlformats.org/officeDocument/2006/customXml" ds:itemID="{C7515DB5-DEF0-4F12-A4AA-38224E91E24A}">
   <ds:schemaRefs>
     <ds:schemaRef ds:uri="http://schemas.microsoft.com/office/2006/metadata/properties"/>
@@ -10151,12 +10320,4 @@
     <ds:schemaRef ds:uri="123be271-b045-42f2-9f8f-350d6f8ef38d"/>
   </ds:schemaRefs>
 </ds:datastoreItem>
-</file>
-
-<file path=customXml/itemProps3.xml><?xml version="1.0" encoding="utf-8"?>
-<ds:datastoreItem xmlns:ds="http://schemas.openxmlformats.org/officeDocument/2006/customXml" ds:itemID="{1D738709-4E75-423A-A58E-A367BEE6EA78}">
-  <ds:schemaRefs>
-    <ds:schemaRef ds:uri="http://schemas.microsoft.com/sharepoint/v3/contenttype/forms"/>
-  </ds:schemaRefs>
-</ds:datastoreItem>
 </file>
</xml_diff>